<commit_message>
select best performing model - start PFI
</commit_message>
<xml_diff>
--- a/CASA0006 Assessment_Literature Review.docx
+++ b/CASA0006 Assessment_Literature Review.docx
@@ -27,17 +27,22 @@
     </w:p>
     <w:p/>
     <w:p>
-      <w:r>
-        <w:rPr>
-          <w:b/>
-          <w:bCs/>
-        </w:rPr>
+      <w:pPr>
+        <w:pStyle w:val="Heading3"/>
+      </w:pPr>
+      <w:r>
         <w:t>Background</w:t>
       </w:r>
     </w:p>
     <w:p>
       <w:r>
-        <w:t>This notebook presents the development and evaluation of a machine learning model applied to a vehicle crash dataset, to</w:t>
+        <w:t xml:space="preserve">This notebook presents the development and evaluation of a machine learning model applied to a </w:t>
+      </w:r>
+      <w:r>
+        <w:t>New Zealand traffic</w:t>
+      </w:r>
+      <w:r>
+        <w:t xml:space="preserve"> crash dataset, to</w:t>
       </w:r>
       <w:r>
         <w:t xml:space="preserve"> predict crash injury severity and determine the most influential contributing factors. </w:t>
@@ -45,17 +50,46 @@
     </w:p>
     <w:p/>
     <w:p>
-      <w:r>
-        <w:rPr>
-          <w:b/>
-          <w:bCs/>
-        </w:rPr>
+      <w:pPr>
+        <w:pStyle w:val="Heading3"/>
+      </w:pPr>
+      <w:r>
         <w:t>Literature Review</w:t>
       </w:r>
     </w:p>
     <w:p>
       <w:r>
-        <w:t>Vehicle crash injuries present a major public health and economic burden on a global scale. In response to this complex challenge, there is an extensive body of research, developed over decades, that has applied statistical and machine learning models to determine contributing factors in crash likelihood and improve prediction of crash sev</w:t>
+        <w:t xml:space="preserve">Vehicle crash injuries present a major public health and economic burden on a global scale. </w:t>
+      </w:r>
+      <w:r>
+        <w:t xml:space="preserve">In New Zealand, </w:t>
+      </w:r>
+      <w:r>
+        <w:t xml:space="preserve">the government has implemented an explicit ‘Road to Zero’ strategy which aims to develop a road system where nobody is killed or seriously injured </w:t>
+      </w:r>
+      <w:r>
+        <w:fldChar w:fldCharType="begin"/>
+      </w:r>
+      <w:r>
+        <w:instrText xml:space="preserve"> ADDIN ZOTERO_ITEM CSL_CITATION {"citationID":"VuHnvtas","properties":{"formattedCitation":"(New Zealand Government, 2019)","plainCitation":"(New Zealand Government, 2019)","noteIndex":0},"citationItems":[{"id":4848,"uris":["http://zotero.org/users/10222370/items/LSGCLE6I"],"itemData":{"id":4848,"type":"report","event-place":"Wellington, NZ","publisher-place":"Wellington, NZ","title":"Road to Zero: New Zealand's Road Safety Strategy 2020-2030","URL":"https://www.nzta.govt.nz/safety/what-waka-kotahi-is-doing/nz-road-safety-strategy/","author":[{"literal":"New Zealand Government"}],"issued":{"date-parts":[["2019"]]},"citation-key":"newzealandgovernmentRoadZeroNew2019"}}],"schema":"https://github.com/citation-style-language/schema/raw/master/csl-citation.json"} </w:instrText>
+      </w:r>
+      <w:r>
+        <w:fldChar w:fldCharType="separate"/>
+      </w:r>
+      <w:r>
+        <w:rPr>
+          <w:rFonts w:ascii="Arial" w:hAnsi="Arial" w:cs="Arial"/>
+        </w:rPr>
+        <w:t>(New Zealand Government, 2019)</w:t>
+      </w:r>
+      <w:r>
+        <w:fldChar w:fldCharType="end"/>
+      </w:r>
+      <w:r>
+        <w:t xml:space="preserve">. </w:t>
+      </w:r>
+      <w:r>
+        <w:t>In response to this complex challenge there is an extensive body of research, developed over decades, that has applied statistical and machine learning models to determine contributing factors in crash likelihood and improve prediction of crash sev</w:t>
       </w:r>
       <w:r>
         <w:t>erity</w:t>
@@ -255,7 +289,7 @@
         <w:fldChar w:fldCharType="begin"/>
       </w:r>
       <w:r>
-        <w:instrText xml:space="preserve"> ADDIN ZOTERO_ITEM CSL_CITATION {"citationID":"A1fakr7J","properties":{"formattedCitation":"(Iranitalab and Khattak, 2017; Mafi, AbdelRazig and Doczy, 2018; Wang and Kim, 2019)","plainCitation":"(Iranitalab and Khattak, 2017; Mafi, AbdelRazig and Doczy, 2018; Wang and Kim, 2019)","noteIndex":0},"citationItems":[{"id":4440,"uris":["http://zotero.org/users/10222370/items/MFCAYX8K"],"itemData":{"id":4440,"type":"article-journal","abstract":"Crash severity prediction models enable different agencies to predict the severity of a reported crash with unknown severity or the severity of crashes that may be expected to occur sometime in the future. This paper had three main objectives: comparison of the performance of four statistical and machine learning methods including Multinomial Logit (MNL), Nearest Neighbor Classification (NNC), Support Vector Machines (SVM) and Random Forests (RF), in predicting traffic crash severity; developing a crash costs-based approach for comparison of crash severity prediction methods; and investigating the effects of data clustering methods comprising K-means Clustering (KC) and Latent Class Clustering (LCC), on the performance of crash severity prediction models. The 2012–2015 reported crash data from Nebraska, United States was obtained and two-vehicle crashes were extracted as the analysis data. The dataset was split into training/estimation (2012–2014) and validation (2015) subsets. The four prediction methods were trained/estimated using the training/estimation dataset and the correct prediction rates for each crash severity level, overall correct prediction rate and a proposed crash costs-based accuracy measure were obtained for the validation dataset. The correct prediction rates and the proposed approach showed NNC had the best prediction performance in overall and in more severe crashes. RF and SVM had the next two sufficient performances and MNL was the weakest method. Data clustering did not affect the prediction results of SVM, but KC improved the prediction performance of MNL, NNC and RF, while LCC caused improvement in MNL and RF but weakened the performance of NNC. Overall correct prediction rate had almost the exact opposite results compared to the proposed approach, showing that neglecting the crash costs can lead to misjudgment in choosing the right prediction method.","container-title":"Accident Analysis &amp; Prevention","DOI":"10.1016/j.aap.2017.08.008","ISSN":"0001-4575","journalAbbreviation":"Accident Analysis &amp; Prevention","language":"en","page":"27-36","source":"ScienceDirect","title":"Comparison of four statistical and machine learning methods for crash severity prediction","volume":"108","author":[{"family":"Iranitalab","given":"Amirfarrokh"},{"family":"Khattak","given":"Aemal"}],"issued":{"date-parts":[["2017",11,1]]},"citation-key":"iranitalabComparisonFourStatistical2017"}},{"id":4841,"uris":["http://zotero.org/users/10222370/items/WQX7V7G8"],"itemData":{"id":4841,"type":"article-journal","abstract":"Access to non-biased and accurate models capable of predicting driver injury severity of collision events is vital for determining what safety measures should be implemented at intersections. Inadequate models can underestimate the potential for collision events to result in driver fatalities or injuries, which can lead to improperly assessing the safety criteria of an intersection. This study investigates how injury severity differs between drivers of various ages and gender groups using cost-sensitive data-mining models. Previous research efforts have used machine learning methods for predicting injury severity; however, these studies did not consider the consequences (cost) of incorrect predictions. This paper addresses this shortfall by considering the monetary cost of incorrect injury severity predictions when developing C4.5, instance-based (IB), and random forest (RF) machine-learning models. One model of each method was developed for four distinct cohorts of drivers (i.e., younger males, younger females, older males, and older females). Each model considered a selection of driver, vehicular, road/traffic, environmental, and crash parameters for determining if they significantly influenced driver injury severity. A five-year period of two-vehicle crash data collected at signalized intersections in the metropolitan area of Miami, Florida was used in the models. Results indicated that cost-sensitive learning classifiers were superior to regular classifiers at accurately predicting injuries and fatalities of crashes. Among cost-sensitive models, RF outperformed C4.5 and IB models in predicting driver injury severity for four groups of drivers. The models displayed substantial differences in injury severity determinants across the age/gender cohorts.","container-title":"Transportation Research Record","DOI":"10.1177/0361198118794292","ISSN":"0361-1981","issue":"38","language":"en","note":"publisher: SAGE Publications Inc","page":"171-183","source":"SAGE Journals","title":"Machine Learning Methods to Analyze Injury Severity of Drivers from Different Age and Gender Groups","volume":"2672","author":[{"family":"Mafi","given":"Somayeh"},{"family":"AbdelRazig","given":"Yassir"},{"family":"Doczy","given":"Ryan"}],"issued":{"date-parts":[["2018",12,1]]},"citation-key":"mafiMachineLearningMethods2018"}},{"id":4839,"uris":["http://zotero.org/users/10222370/items/JFJUYFPD"],"itemData":{"id":4839,"type":"article-journal","abstract":"Crash severity is one of the most widely studied topics in traffic safety area. Scholars have studied crash severity through various types of models. Using the publicly available 2017 Maryland crash data from the Department of Maryland State Police, the authors develop a multinomial logit (MNL) model and a random forest (RF) model, which belong to discrete choice and tree-based models, respectively, to (1) identify factors contributing to crash severity and (2) compare prediction performances and interpretation abilities between the two models. Based on the model results, major contributing factors of crash severity are identified, including collision type, occupant age, and speed limit. For the given dataset, RF has a higher prediction accuracy than MNL based on multiple measures (precision, recall, and F1 score), even though the differences are not dramatic. Sensitivity analysis results show that RF is less sensitive than MNL. RF can automatically capture the non-linear effects of continuous variables and reduce the influence of collinearity relationships existing among explanatory variables. This study shows the possibility of conducting sensitivity analysis to enhance understanding of MNL and RF results, and uncovers unique characteristics of the discrete choice and tree-based models.","container-title":"Transportation Research Record","DOI":"10.1177/0361198119844456","ISSN":"0361-1981","issue":"9","note":"publisher: SAGE Publications Inc","page":"640-653","source":"SAGE Journals","title":"Prediction and Factor Identification for Crash Severity: Comparison of Discrete Choice and Tree-Based Models","title-short":"Prediction and Factor Identification for Crash Severity","volume":"2673","author":[{"family":"Wang","given":"Xinyi"},{"family":"Kim","given":"Sung Hoo"}],"issued":{"date-parts":[["2019",9,1]]},"citation-key":"wangPredictionFactorIdentification2019"},"label":"page"}],"schema":"https://github.com/citation-style-language/schema/raw/master/csl-citation.json"} </w:instrText>
+        <w:instrText xml:space="preserve"> ADDIN ZOTERO_ITEM CSL_CITATION {"citationID":"xf6HFUAa","properties":{"formattedCitation":"(Iranitalab and Khattak, 2017; Wang and Kim, 2019)","plainCitation":"(Iranitalab and Khattak, 2017; Wang and Kim, 2019)","noteIndex":0},"citationItems":[{"id":4440,"uris":["http://zotero.org/users/10222370/items/MFCAYX8K"],"itemData":{"id":4440,"type":"article-journal","abstract":"Crash severity prediction models enable different agencies to predict the severity of a reported crash with unknown severity or the severity of crashes that may be expected to occur sometime in the future. This paper had three main objectives: comparison of the performance of four statistical and machine learning methods including Multinomial Logit (MNL), Nearest Neighbor Classification (NNC), Support Vector Machines (SVM) and Random Forests (RF), in predicting traffic crash severity; developing a crash costs-based approach for comparison of crash severity prediction methods; and investigating the effects of data clustering methods comprising K-means Clustering (KC) and Latent Class Clustering (LCC), on the performance of crash severity prediction models. The 2012–2015 reported crash data from Nebraska, United States was obtained and two-vehicle crashes were extracted as the analysis data. The dataset was split into training/estimation (2012–2014) and validation (2015) subsets. The four prediction methods were trained/estimated using the training/estimation dataset and the correct prediction rates for each crash severity level, overall correct prediction rate and a proposed crash costs-based accuracy measure were obtained for the validation dataset. The correct prediction rates and the proposed approach showed NNC had the best prediction performance in overall and in more severe crashes. RF and SVM had the next two sufficient performances and MNL was the weakest method. Data clustering did not affect the prediction results of SVM, but KC improved the prediction performance of MNL, NNC and RF, while LCC caused improvement in MNL and RF but weakened the performance of NNC. Overall correct prediction rate had almost the exact opposite results compared to the proposed approach, showing that neglecting the crash costs can lead to misjudgment in choosing the right prediction method.","container-title":"Accident Analysis &amp; Prevention","DOI":"10.1016/j.aap.2017.08.008","ISSN":"0001-4575","journalAbbreviation":"Accident Analysis &amp; Prevention","language":"en","page":"27-36","source":"ScienceDirect","title":"Comparison of four statistical and machine learning methods for crash severity prediction","volume":"108","author":[{"family":"Iranitalab","given":"Amirfarrokh"},{"family":"Khattak","given":"Aemal"}],"issued":{"date-parts":[["2017",11,1]]},"citation-key":"iranitalabComparisonFourStatistical2017"}},{"id":4839,"uris":["http://zotero.org/users/10222370/items/JFJUYFPD"],"itemData":{"id":4839,"type":"article-journal","abstract":"Crash severity is one of the most widely studied topics in traffic safety area. Scholars have studied crash severity through various types of models. Using the publicly available 2017 Maryland crash data from the Department of Maryland State Police, the authors develop a multinomial logit (MNL) model and a random forest (RF) model, which belong to discrete choice and tree-based models, respectively, to (1) identify factors contributing to crash severity and (2) compare prediction performances and interpretation abilities between the two models. Based on the model results, major contributing factors of crash severity are identified, including collision type, occupant age, and speed limit. For the given dataset, RF has a higher prediction accuracy than MNL based on multiple measures (precision, recall, and F1 score), even though the differences are not dramatic. Sensitivity analysis results show that RF is less sensitive than MNL. RF can automatically capture the non-linear effects of continuous variables and reduce the influence of collinearity relationships existing among explanatory variables. This study shows the possibility of conducting sensitivity analysis to enhance understanding of MNL and RF results, and uncovers unique characteristics of the discrete choice and tree-based models.","container-title":"Transportation Research Record","DOI":"10.1177/0361198119844456","ISSN":"0361-1981","issue":"9","note":"publisher: SAGE Publications Inc","page":"640-653","source":"SAGE Journals","title":"Prediction and Factor Identification for Crash Severity: Comparison of Discrete Choice and Tree-Based Models","title-short":"Prediction and Factor Identification for Crash Severity","volume":"2673","author":[{"family":"Wang","given":"Xinyi"},{"family":"Kim","given":"Sung Hoo"}],"issued":{"date-parts":[["2019",9,1]]},"citation-key":"wangPredictionFactorIdentification2019"},"label":"page"}],"schema":"https://github.com/citation-style-language/schema/raw/master/csl-citation.json"} </w:instrText>
       </w:r>
       <w:r>
         <w:fldChar w:fldCharType="separate"/>
@@ -264,7 +298,7 @@
         <w:rPr>
           <w:rFonts w:ascii="Arial" w:hAnsi="Arial" w:cs="Arial"/>
         </w:rPr>
-        <w:t>(Iranitalab and Khattak, 2017; Mafi, AbdelRazig and Doczy, 2018; Wang and Kim, 2019)</w:t>
+        <w:t>(Iranitalab and Khattak, 2017; Wang and Kim, 2019)</w:t>
       </w:r>
       <w:r>
         <w:fldChar w:fldCharType="end"/>
@@ -279,10 +313,7 @@
         <w:t xml:space="preserve">Of these various approaches, </w:t>
       </w:r>
       <w:r>
-        <w:t xml:space="preserve">a systematic literature review </w:t>
-      </w:r>
-      <w:r>
-        <w:t xml:space="preserve">by </w:t>
+        <w:t xml:space="preserve">a systematic literature review by </w:t>
       </w:r>
       <w:r>
         <w:t xml:space="preserve">Santos et al. </w:t>
@@ -447,62 +478,779 @@
         <w:t xml:space="preserve">. </w:t>
       </w:r>
       <w:r>
-        <w:t xml:space="preserve">Therefore, </w:t>
-      </w:r>
-      <w:r>
-        <w:t>…</w:t>
+        <w:t>Therefore,</w:t>
+      </w:r>
+      <w:r>
+        <w:t xml:space="preserve"> the aim of this study is to </w:t>
+      </w:r>
+      <w:r>
+        <w:t xml:space="preserve">develop a reproducible </w:t>
+      </w:r>
+      <w:r>
+        <w:t xml:space="preserve">python </w:t>
+      </w:r>
+      <w:r>
+        <w:t xml:space="preserve">workflow </w:t>
+      </w:r>
+      <w:r>
+        <w:t>that</w:t>
+      </w:r>
+      <w:r>
+        <w:t xml:space="preserve"> </w:t>
+      </w:r>
+      <w:r>
+        <w:t>evaluate</w:t>
+      </w:r>
+      <w:r>
+        <w:t>s</w:t>
+      </w:r>
+      <w:r>
+        <w:t xml:space="preserve"> the effectiveness of ensemble </w:t>
+      </w:r>
+      <w:r>
+        <w:t>ML models</w:t>
+      </w:r>
+      <w:r>
+        <w:t xml:space="preserve"> in a New Zealand </w:t>
+      </w:r>
+      <w:r>
+        <w:t>context and quantifies the impact of class imbalance on performance.</w:t>
       </w:r>
     </w:p>
     <w:p/>
     <w:p>
-      <w:r>
-        <w:rPr>
-          <w:b/>
-          <w:bCs/>
-        </w:rPr>
+      <w:pPr>
+        <w:pStyle w:val="Heading3"/>
+      </w:pPr>
+      <w:r>
         <w:t>Research Question</w:t>
       </w:r>
     </w:p>
     <w:p>
+      <w:pPr>
+        <w:pStyle w:val="ListParagraph"/>
+        <w:numPr>
+          <w:ilvl w:val="0"/>
+          <w:numId w:val="13"/>
+        </w:numPr>
+      </w:pPr>
       <w:r>
         <w:t>How effectively can road and environmental factors predict vehicle crash severity?</w:t>
       </w:r>
     </w:p>
+    <w:p>
+      <w:pPr>
+        <w:pStyle w:val="ListParagraph"/>
+        <w:numPr>
+          <w:ilvl w:val="0"/>
+          <w:numId w:val="13"/>
+        </w:numPr>
+      </w:pPr>
+      <w:r>
+        <w:t xml:space="preserve">Of these factors, which have the greatest influence on the prediction performance? </w:t>
+      </w:r>
+    </w:p>
     <w:p/>
     <w:p>
-      <w:r>
-        <w:rPr>
-          <w:b/>
-          <w:bCs/>
-        </w:rPr>
+      <w:pPr>
+        <w:pStyle w:val="Heading3"/>
+      </w:pPr>
+      <w:r>
+        <w:t>Methodology</w:t>
+      </w:r>
+    </w:p>
+    <w:p>
+      <w:r>
+        <w:t xml:space="preserve">Data for this analysis are drawn from the New Zealand Transport Agency’s Crash Analysis System (CAS), which contains a record of all </w:t>
+      </w:r>
+      <w:r>
+        <w:t xml:space="preserve">police-reported traffic crashes on New Zealand roadways from </w:t>
+      </w:r>
+      <w:r>
+        <w:t>1</w:t>
+      </w:r>
+      <w:r>
+        <w:rPr>
+          <w:vertAlign w:val="superscript"/>
+        </w:rPr>
+        <w:t>st</w:t>
+      </w:r>
+      <w:r>
+        <w:t xml:space="preserve"> January 2000 </w:t>
+      </w:r>
+      <w:r>
+        <w:fldChar w:fldCharType="begin"/>
+      </w:r>
+      <w:r>
+        <w:instrText xml:space="preserve"> ADDIN ZOTERO_ITEM CSL_CITATION {"citationID":"pw20BCa2","properties":{"formattedCitation":"(Waka Kotahi NZ Transport Agency, 2023)","plainCitation":"(Waka Kotahi NZ Transport Agency, 2023)","noteIndex":0},"citationItems":[{"id":4845,"uris":["http://zotero.org/users/10222370/items/84EMHRFF"],"itemData":{"id":4845,"type":"webpage","language":"en-us","title":"Crash Analysis System (CAS) Open Data","URL":"https://opendata-nzta.opendata.arcgis.com/search?tags=CAS","author":[{"literal":"Waka Kotahi NZ Transport Agency"}],"accessed":{"date-parts":[["2023",4,20]]},"issued":{"date-parts":[["2023"]]},"citation-key":"wakakotahinztransportagencyCrashAnalysisSystem2023"}}],"schema":"https://github.com/citation-style-language/schema/raw/master/csl-citation.json"} </w:instrText>
+      </w:r>
+      <w:r>
+        <w:fldChar w:fldCharType="separate"/>
+      </w:r>
+      <w:r>
+        <w:rPr>
+          <w:rFonts w:ascii="Arial" w:hAnsi="Arial" w:cs="Arial"/>
+        </w:rPr>
+        <w:t>(Waka Kotahi NZ Transport Agency, 2023)</w:t>
+      </w:r>
+      <w:r>
+        <w:fldChar w:fldCharType="end"/>
+      </w:r>
+      <w:r>
+        <w:t xml:space="preserve">. </w:t>
+      </w:r>
+      <w:r>
+        <w:t xml:space="preserve">There are over 70 features captured in the dataset, which can be broken down into road factors (such as number of lanes and speed limit), environmental factors (such as location, weather, and conditions), and crash outcomes (such as objects hit, vehicles involved, and injury severity). </w:t>
+      </w:r>
+    </w:p>
+    <w:p>
+      <w:r>
+        <w:t xml:space="preserve">Two ensemble classification methods, Random Forest and Gradient Boosting, are fitted to </w:t>
+      </w:r>
+      <w:r>
+        <w:t xml:space="preserve">a training subset of the </w:t>
+      </w:r>
+      <w:r>
+        <w:t xml:space="preserve">data and </w:t>
+      </w:r>
+      <w:r>
+        <w:t xml:space="preserve">performance evaluated against a separate testing set. Numeric features are </w:t>
+      </w:r>
+      <w:r>
+        <w:t>scaled,</w:t>
+      </w:r>
+      <w:r>
+        <w:t xml:space="preserve"> </w:t>
+      </w:r>
+      <w:r>
+        <w:t xml:space="preserve">and one-hot encoding used to prepare categorical features for analysis. Default models are compared with balanced estimators </w:t>
+      </w:r>
+      <w:r>
+        <w:t xml:space="preserve">from the </w:t>
+      </w:r>
+      <w:proofErr w:type="gramStart"/>
+      <w:r>
+        <w:t xml:space="preserve">python </w:t>
+      </w:r>
+      <w:r>
+        <w:t xml:space="preserve"> and</w:t>
+      </w:r>
+      <w:proofErr w:type="gramEnd"/>
+      <w:r>
+        <w:t xml:space="preserve"> `</w:t>
+      </w:r>
+      <w:r>
+        <w:t>before [</w:t>
+      </w:r>
+      <w:r>
+        <w:rPr>
+          <w:highlight w:val="yellow"/>
+        </w:rPr>
+        <w:t>Insert sampling method</w:t>
+      </w:r>
+      <w:r>
+        <w:t>] resampling method is applied to</w:t>
+      </w:r>
+      <w:r>
+        <w:t xml:space="preserve"> account for the class imbalance. </w:t>
+      </w:r>
+    </w:p>
+    <w:p/>
+    <w:p>
+      <w:pPr>
+        <w:pStyle w:val="Heading3"/>
+      </w:pPr>
+      <w:r>
+        <w:t>Results</w:t>
+      </w:r>
+    </w:p>
+    <w:p>
+      <w:pPr>
+        <w:pStyle w:val="Heading4"/>
+        <w:shd w:val="clear" w:color="auto" w:fill="FFFFFF"/>
+        <w:rPr>
+          <w:rFonts w:ascii="Segoe UI" w:hAnsi="Segoe UI" w:cs="Segoe UI"/>
+        </w:rPr>
+      </w:pPr>
+      <w:r>
+        <w:rPr>
+          <w:rFonts w:ascii="Segoe UI" w:hAnsi="Segoe UI" w:cs="Segoe UI"/>
+        </w:rPr>
+        <w:t xml:space="preserve">Read </w:t>
+      </w:r>
+      <w:proofErr w:type="gramStart"/>
+      <w:r>
+        <w:rPr>
+          <w:rFonts w:ascii="Segoe UI" w:hAnsi="Segoe UI" w:cs="Segoe UI"/>
+        </w:rPr>
+        <w:t>data</w:t>
+      </w:r>
+      <w:proofErr w:type="gramEnd"/>
+    </w:p>
+    <w:p>
+      <w:r>
+        <w:t>The CSV file is read in as a pandas data frame, and columns changed to the appropriate data types.</w:t>
+      </w:r>
+    </w:p>
+    <w:p>
+      <w:pPr>
+        <w:pStyle w:val="Heading4"/>
+        <w:shd w:val="clear" w:color="auto" w:fill="FFFFFF"/>
+        <w:rPr>
+          <w:rFonts w:ascii="Segoe UI" w:hAnsi="Segoe UI" w:cs="Segoe UI"/>
+        </w:rPr>
+      </w:pPr>
+      <w:r>
+        <w:rPr>
+          <w:rFonts w:ascii="Segoe UI" w:hAnsi="Segoe UI" w:cs="Segoe UI"/>
+        </w:rPr>
+        <w:t>Clean missing data</w:t>
+      </w:r>
+    </w:p>
+    <w:p>
+      <w:r>
+        <w:t>The table below shows the default data type of imported columns, and a count of non-null values for each column. There are 807,933 observations (rows) in the dataset, and 72 features (columns).</w:t>
+      </w:r>
+    </w:p>
+    <w:p>
+      <w:r>
+        <w:t>Of these, 7 have a very high proportion of missing data (&gt;90% of observations) - they are `</w:t>
+      </w:r>
+      <w:proofErr w:type="spellStart"/>
+      <w:r>
+        <w:t>advisorySpeed</w:t>
+      </w:r>
+      <w:proofErr w:type="spellEnd"/>
+      <w:r>
+        <w:t>`, `</w:t>
+      </w:r>
+      <w:proofErr w:type="spellStart"/>
+      <w:r>
+        <w:t>crashRoadSideRoad</w:t>
+      </w:r>
+      <w:proofErr w:type="spellEnd"/>
+      <w:r>
+        <w:t>`, `holiday`, `intersection`, `pedestrian`, `</w:t>
+      </w:r>
+      <w:proofErr w:type="spellStart"/>
+      <w:r>
+        <w:t>temporarySpeedLimit</w:t>
+      </w:r>
+      <w:proofErr w:type="spellEnd"/>
+      <w:r>
+        <w:t>`, and `</w:t>
+      </w:r>
+      <w:proofErr w:type="spellStart"/>
+      <w:r>
+        <w:t>weatherB</w:t>
+      </w:r>
+      <w:proofErr w:type="spellEnd"/>
+      <w:r>
+        <w:t xml:space="preserve">`. Through background reading of the [metadata](https://opendata-nzta.opendata.arcgis.com/pages/cas-data-field-descriptions), and investigation of the data, </w:t>
+      </w:r>
+      <w:proofErr w:type="gramStart"/>
+      <w:r>
+        <w:t>it can be seen that these</w:t>
+      </w:r>
+      <w:proofErr w:type="gramEnd"/>
+      <w:r>
+        <w:t xml:space="preserve"> columns contain a mix of true missing data and incorrectly coded real data. For example, `pedestrian` is defined as a "\[d</w:t>
+      </w:r>
+      <w:proofErr w:type="gramStart"/>
+      <w:r>
+        <w:t>\]</w:t>
+      </w:r>
+      <w:proofErr w:type="spellStart"/>
+      <w:r>
+        <w:t>erived</w:t>
+      </w:r>
+      <w:proofErr w:type="spellEnd"/>
+      <w:proofErr w:type="gramEnd"/>
+      <w:r>
+        <w:t xml:space="preserve"> variable to indicate how many pedestrians were involved in the crash. This includes pedestrians on skateboards, scooters and wheelchairs." However, non-missing values for `pedestrian` range from </w:t>
+      </w:r>
+      <w:proofErr w:type="gramStart"/>
+      <w:r>
+        <w:t>\[</w:t>
+      </w:r>
+      <w:proofErr w:type="gramEnd"/>
+      <w:r>
+        <w:t xml:space="preserve">1,6\], meaning that no crash events have a value of '0' recorded. It is reasonable to assume that crashes with a null value for `pedestrian` </w:t>
+      </w:r>
+      <w:proofErr w:type="gramStart"/>
+      <w:r>
+        <w:t>actually represent</w:t>
+      </w:r>
+      <w:proofErr w:type="gramEnd"/>
+      <w:r>
+        <w:t xml:space="preserve"> events where no pedestrians were involved, as opposed to events where the number of pedestrians involved were not known or not recorded. Similarly, `holiday` only records an entry if the event falls into one of the four categories of Christmas/New Year, Easter, Labour Weekend, or Queens Birthday. Missing data in this column therefore likely represent events that occurred outside of these holiday dates. </w:t>
+      </w:r>
+    </w:p>
+    <w:p>
+      <w:r>
+        <w:t>However, the columns `</w:t>
+      </w:r>
+      <w:proofErr w:type="spellStart"/>
+      <w:r>
+        <w:t>crashRoadSideRoad</w:t>
+      </w:r>
+      <w:proofErr w:type="spellEnd"/>
+      <w:r>
+        <w:t>` and `intersection` are missing all data, and these were removed from the analysis. For `</w:t>
+      </w:r>
+      <w:proofErr w:type="spellStart"/>
+      <w:r>
+        <w:t>weatherB</w:t>
+      </w:r>
+      <w:proofErr w:type="spellEnd"/>
+      <w:r>
+        <w:t xml:space="preserve">`, the observed possible values of 'Strong Wind', 'Frost', 'None' or missing do not align with the metadata description (where </w:t>
+      </w:r>
+      <w:r>
         <w:lastRenderedPageBreak/>
-        <w:t>Methodology</w:t>
-      </w:r>
-    </w:p>
-    <w:p>
-      <w:r>
-        <w:t xml:space="preserve">Data for this analysis are drawn from the New Zealand Transport Agency’s Crash Analysis System (CAS), which contains a record of all </w:t>
-      </w:r>
-      <w:r>
-        <w:t xml:space="preserve">police-reported traffic crashes on New Zealand roadways from </w:t>
-      </w:r>
-      <w:r>
-        <w:t>1</w:t>
-      </w:r>
-      <w:r>
-        <w:rPr>
-          <w:vertAlign w:val="superscript"/>
-        </w:rPr>
-        <w:t>st</w:t>
-      </w:r>
-      <w:r>
-        <w:t xml:space="preserve"> January 2000 </w:t>
+        <w:t xml:space="preserve">values are stated as 'Strong Wind', 'Frost' or 'Unknown'). Due to the ambiguity between 'None' and missing data, this column has been removed. </w:t>
+      </w:r>
+    </w:p>
+    <w:p>
+      <w:r>
+        <w:t>For `</w:t>
+      </w:r>
+      <w:proofErr w:type="spellStart"/>
+      <w:r>
+        <w:t>temporarySpeedLimit</w:t>
+      </w:r>
+      <w:proofErr w:type="spellEnd"/>
+      <w:r>
+        <w:t>` and `</w:t>
+      </w:r>
+      <w:proofErr w:type="spellStart"/>
+      <w:r>
+        <w:t>advisorySpeed</w:t>
+      </w:r>
+      <w:proofErr w:type="spellEnd"/>
+      <w:r>
+        <w:t xml:space="preserve">`, missing data represents a true absence - in these cases, no temporary or advisory speed limit was in effect at the time and location of the crash event. Due to the low proportion of observations with a temporary or advisory speed limit in effect, these fields have been converted to </w:t>
+      </w:r>
+      <w:proofErr w:type="spellStart"/>
+      <w:r>
+        <w:t>boolean</w:t>
+      </w:r>
+      <w:proofErr w:type="spellEnd"/>
+      <w:r>
+        <w:t xml:space="preserve"> - where a present limit is </w:t>
+      </w:r>
+      <w:proofErr w:type="gramStart"/>
+      <w:r>
+        <w:t>True</w:t>
+      </w:r>
+      <w:proofErr w:type="gramEnd"/>
+      <w:r>
+        <w:t xml:space="preserve"> and no limit classed as False.</w:t>
+      </w:r>
+    </w:p>
+    <w:p>
+      <w:r>
+        <w:t>Finally, free-text columns have been removed as these will not be useful in the ML model, as well as a series of redundant fields where the information is contained in another variable. These are `OBJECTID`, `</w:t>
+      </w:r>
+      <w:proofErr w:type="spellStart"/>
+      <w:r>
+        <w:t>areaUnitID</w:t>
+      </w:r>
+      <w:proofErr w:type="spellEnd"/>
+      <w:r>
+        <w:t>`, `</w:t>
+      </w:r>
+      <w:proofErr w:type="spellStart"/>
+      <w:r>
+        <w:t>crashDirectionDescription</w:t>
+      </w:r>
+      <w:proofErr w:type="spellEnd"/>
+      <w:r>
+        <w:t>`, `</w:t>
+      </w:r>
+      <w:proofErr w:type="spellStart"/>
+      <w:r>
+        <w:t>crashFinancialYear</w:t>
+      </w:r>
+      <w:proofErr w:type="spellEnd"/>
+      <w:r>
+        <w:t>`, `crashLocation1`, `crashLocation2`, `</w:t>
+      </w:r>
+      <w:proofErr w:type="spellStart"/>
+      <w:r>
+        <w:t>crashFinancialYear</w:t>
+      </w:r>
+      <w:proofErr w:type="spellEnd"/>
+      <w:r>
+        <w:t>`, `</w:t>
+      </w:r>
+      <w:proofErr w:type="spellStart"/>
+      <w:r>
+        <w:t>meshblockId</w:t>
+      </w:r>
+      <w:proofErr w:type="spellEnd"/>
+      <w:r>
+        <w:t>`, `</w:t>
+      </w:r>
+      <w:proofErr w:type="spellStart"/>
+      <w:r>
+        <w:t>tlaName</w:t>
+      </w:r>
+      <w:proofErr w:type="spellEnd"/>
+      <w:r>
+        <w:t>` and `</w:t>
+      </w:r>
+      <w:proofErr w:type="spellStart"/>
+      <w:r>
+        <w:t>tlaId</w:t>
+      </w:r>
+      <w:proofErr w:type="spellEnd"/>
+      <w:r>
+        <w:t>`.</w:t>
+      </w:r>
+    </w:p>
+    <w:p>
+      <w:r>
+        <w:t>A second subset of 23 columns have a non-null count of 325,939, meaning they are missing data for approximately 60% of observations. These are `bridge`, `</w:t>
+      </w:r>
+      <w:proofErr w:type="spellStart"/>
+      <w:r>
+        <w:t>cliffBank</w:t>
+      </w:r>
+      <w:proofErr w:type="spellEnd"/>
+      <w:r>
+        <w:t>`, `debris`, `ditch`, `fence`, `</w:t>
+      </w:r>
+      <w:proofErr w:type="spellStart"/>
+      <w:r>
+        <w:t>guardRail</w:t>
+      </w:r>
+      <w:proofErr w:type="spellEnd"/>
+      <w:r>
+        <w:t>`, `</w:t>
+      </w:r>
+      <w:proofErr w:type="spellStart"/>
+      <w:r>
+        <w:t>houseOrBuilding</w:t>
+      </w:r>
+      <w:proofErr w:type="spellEnd"/>
+      <w:r>
+        <w:t>`, `kerb`, `</w:t>
+      </w:r>
+      <w:proofErr w:type="spellStart"/>
+      <w:r>
+        <w:t>objectThrownOrDropped</w:t>
+      </w:r>
+      <w:proofErr w:type="spellEnd"/>
+      <w:r>
+        <w:t>`, `</w:t>
+      </w:r>
+      <w:proofErr w:type="spellStart"/>
+      <w:r>
+        <w:t>otherObject</w:t>
+      </w:r>
+      <w:proofErr w:type="spellEnd"/>
+      <w:r>
+        <w:t>`, `</w:t>
+      </w:r>
+      <w:proofErr w:type="spellStart"/>
+      <w:r>
+        <w:t>overBank</w:t>
+      </w:r>
+      <w:proofErr w:type="spellEnd"/>
+      <w:r>
+        <w:t>`, `</w:t>
+      </w:r>
+      <w:proofErr w:type="spellStart"/>
+      <w:r>
+        <w:t>parkedVehicle</w:t>
+      </w:r>
+      <w:proofErr w:type="spellEnd"/>
+      <w:r>
+        <w:t>`, `</w:t>
+      </w:r>
+      <w:proofErr w:type="spellStart"/>
+      <w:r>
+        <w:t>phoneBoxEtc</w:t>
+      </w:r>
+      <w:proofErr w:type="spellEnd"/>
+      <w:r>
+        <w:t>`, `</w:t>
+      </w:r>
+      <w:proofErr w:type="spellStart"/>
+      <w:r>
+        <w:t>postOrPole</w:t>
+      </w:r>
+      <w:proofErr w:type="spellEnd"/>
+      <w:r>
+        <w:t>`, `roadworks`, `</w:t>
+      </w:r>
+      <w:proofErr w:type="spellStart"/>
+      <w:r>
+        <w:t>slipOrFlood</w:t>
+      </w:r>
+      <w:proofErr w:type="spellEnd"/>
+      <w:r>
+        <w:t>`, `</w:t>
+      </w:r>
+      <w:proofErr w:type="spellStart"/>
+      <w:r>
+        <w:t>strayAnimal</w:t>
+      </w:r>
+      <w:proofErr w:type="spellEnd"/>
+      <w:r>
+        <w:t>`, `</w:t>
+      </w:r>
+      <w:proofErr w:type="spellStart"/>
+      <w:r>
+        <w:t>trafficIsland</w:t>
+      </w:r>
+      <w:proofErr w:type="spellEnd"/>
+      <w:r>
+        <w:t>`, `</w:t>
+      </w:r>
+      <w:proofErr w:type="spellStart"/>
+      <w:r>
+        <w:t>trafficSign</w:t>
+      </w:r>
+      <w:proofErr w:type="spellEnd"/>
+      <w:r>
+        <w:t>`, `train`, `tree`, `vehicle`, and `</w:t>
+      </w:r>
+      <w:proofErr w:type="spellStart"/>
+      <w:r>
+        <w:t>waterRiver</w:t>
+      </w:r>
+      <w:proofErr w:type="spellEnd"/>
+      <w:r>
+        <w:t xml:space="preserve">`. These columns all collect data on the number of objects of *type* that were struck in the </w:t>
+      </w:r>
+      <w:proofErr w:type="gramStart"/>
+      <w:r>
+        <w:t>crash, and</w:t>
+      </w:r>
+      <w:proofErr w:type="gramEnd"/>
+      <w:r>
+        <w:t xml:space="preserve"> are systematically either present or missing. Because of the large set of columns in this group, a subset of the dataframe has been created which keeps these columns but removes observations where they have missing data.</w:t>
+      </w:r>
+    </w:p>
+    <w:p>
+      <w:r>
+        <w:t xml:space="preserve">After removing unnecessary columns and creating the </w:t>
+      </w:r>
+      <w:proofErr w:type="spellStart"/>
+      <w:r>
+        <w:t>ColumnSetB</w:t>
+      </w:r>
+      <w:proofErr w:type="spellEnd"/>
+      <w:r>
+        <w:t xml:space="preserve"> subset of the dataframe, the data is checked for any remaining missing values.</w:t>
+      </w:r>
+    </w:p>
+    <w:p>
+      <w:r>
+        <w:t>The missing values in these columns all represent a very small percentage (&lt;0.05%) of the total observations. Therefore, these observations have been removed.</w:t>
+      </w:r>
+    </w:p>
+    <w:p>
+      <w:pPr>
+        <w:pStyle w:val="Heading4"/>
+        <w:shd w:val="clear" w:color="auto" w:fill="FFFFFF"/>
+        <w:rPr>
+          <w:rFonts w:ascii="Segoe UI" w:hAnsi="Segoe UI" w:cs="Segoe UI"/>
+        </w:rPr>
+      </w:pPr>
+      <w:r>
+        <w:rPr>
+          <w:rFonts w:ascii="Segoe UI" w:hAnsi="Segoe UI" w:cs="Segoe UI"/>
+        </w:rPr>
+        <w:t>Dependent variable</w:t>
+      </w:r>
+    </w:p>
+    <w:p>
+      <w:r>
+        <w:t>The outcome variable of interest for this study is the crash severity, which is measured by three variables:</w:t>
+      </w:r>
+    </w:p>
+    <w:p>
+      <w:pPr>
+        <w:pStyle w:val="ListParagraph"/>
+        <w:numPr>
+          <w:ilvl w:val="0"/>
+          <w:numId w:val="12"/>
+        </w:numPr>
+      </w:pPr>
+      <w:proofErr w:type="spellStart"/>
+      <w:r>
+        <w:rPr>
+          <w:rStyle w:val="HTMLCode"/>
+          <w:rFonts w:ascii="var(--jp-code-font-family)" w:eastAsiaTheme="majorEastAsia" w:hAnsi="var(--jp-code-font-family)"/>
+          <w:bdr w:val="none" w:sz="0" w:space="0" w:color="auto" w:frame="1"/>
+        </w:rPr>
+        <w:t>crashSeverity</w:t>
+      </w:r>
+      <w:proofErr w:type="spellEnd"/>
+      <w:r>
+        <w:t>: categorised as Non-injury Crash, Minor Crash, Serious Crash, or Fatal Crash</w:t>
+      </w:r>
+    </w:p>
+    <w:p>
+      <w:pPr>
+        <w:pStyle w:val="ListParagraph"/>
+        <w:numPr>
+          <w:ilvl w:val="0"/>
+          <w:numId w:val="12"/>
+        </w:numPr>
+      </w:pPr>
+      <w:proofErr w:type="spellStart"/>
+      <w:r>
+        <w:rPr>
+          <w:rStyle w:val="HTMLCode"/>
+          <w:rFonts w:ascii="var(--jp-code-font-family)" w:eastAsiaTheme="majorEastAsia" w:hAnsi="var(--jp-code-font-family)"/>
+          <w:bdr w:val="none" w:sz="0" w:space="0" w:color="auto" w:frame="1"/>
+        </w:rPr>
+        <w:t>seriousInjuryCount</w:t>
+      </w:r>
+      <w:proofErr w:type="spellEnd"/>
+      <w:r>
+        <w:t xml:space="preserve">: count of the serious injuries associated with this </w:t>
+      </w:r>
+      <w:proofErr w:type="gramStart"/>
+      <w:r>
+        <w:t>crash</w:t>
+      </w:r>
+      <w:proofErr w:type="gramEnd"/>
+    </w:p>
+    <w:p>
+      <w:pPr>
+        <w:pStyle w:val="ListParagraph"/>
+        <w:numPr>
+          <w:ilvl w:val="0"/>
+          <w:numId w:val="12"/>
+        </w:numPr>
+      </w:pPr>
+      <w:proofErr w:type="spellStart"/>
+      <w:r>
+        <w:rPr>
+          <w:rStyle w:val="HTMLCode"/>
+          <w:rFonts w:ascii="var(--jp-code-font-family)" w:eastAsiaTheme="majorEastAsia" w:hAnsi="var(--jp-code-font-family)"/>
+          <w:bdr w:val="none" w:sz="0" w:space="0" w:color="auto" w:frame="1"/>
+        </w:rPr>
+        <w:t>fatalCount</w:t>
+      </w:r>
+      <w:proofErr w:type="spellEnd"/>
+      <w:r>
+        <w:t xml:space="preserve">: count of the fatal casualties associated with this </w:t>
+      </w:r>
+      <w:proofErr w:type="gramStart"/>
+      <w:r>
+        <w:t>crash</w:t>
+      </w:r>
+      <w:proofErr w:type="gramEnd"/>
+    </w:p>
+    <w:p>
+      <w:r>
+        <w:t xml:space="preserve">As fatal count and serious injury count are both heavily skewed towards zero, crash severity category will be used as the main dependent variable for the ML model. Of the four crash severity categories, there is a comparatively very low count of fatal crashes. Therefore, 'Fatal Crash' and 'Serious Crash' have been combined into a single category for the </w:t>
+      </w:r>
+      <w:r>
+        <w:t>analysis</w:t>
+      </w:r>
+      <w:r>
+        <w:t>.</w:t>
+      </w:r>
+    </w:p>
+    <w:p>
+      <w:r>
+        <w:t xml:space="preserve">As fatal count and serious injury count are both heavily skewed towards zero, crash severity category will be used as the main dependent variable for the ML model. Of the four crash severity categories, there is a comparatively very low count of fatal crashes. Therefore, 'Fatal Crash' and 'Serious Crash' have been combined into a single category for the </w:t>
+      </w:r>
+      <w:r>
+        <w:t>analysis</w:t>
+      </w:r>
+      <w:r>
+        <w:t>.</w:t>
+      </w:r>
+    </w:p>
+    <w:p>
+      <w:pPr>
+        <w:pStyle w:val="Heading4"/>
+        <w:shd w:val="clear" w:color="auto" w:fill="FFFFFF"/>
+        <w:rPr>
+          <w:rFonts w:ascii="Segoe UI" w:hAnsi="Segoe UI" w:cs="Segoe UI"/>
+        </w:rPr>
+      </w:pPr>
+      <w:r>
+        <w:rPr>
+          <w:rFonts w:ascii="Segoe UI" w:hAnsi="Segoe UI" w:cs="Segoe UI"/>
+        </w:rPr>
+        <w:t xml:space="preserve">Set data </w:t>
+      </w:r>
+      <w:proofErr w:type="gramStart"/>
+      <w:r>
+        <w:rPr>
+          <w:rFonts w:ascii="Segoe UI" w:hAnsi="Segoe UI" w:cs="Segoe UI"/>
+        </w:rPr>
+        <w:t>types</w:t>
+      </w:r>
+      <w:proofErr w:type="gramEnd"/>
+    </w:p>
+    <w:p>
+      <w:r>
+        <w:t>Several columns in the dataset represent categorical data, where the input has been coded to one value out of a specific set - for example, the local government region where the crash occurred. Categorical columns in the dataframe are set accordingly, and the levels for each category checked to ensure it matches the metadata provided.</w:t>
+      </w:r>
+    </w:p>
+    <w:p>
+      <w:r>
+        <w:rPr>
+          <w:shd w:val="clear" w:color="auto" w:fill="FFFFFF"/>
+        </w:rPr>
+        <w:lastRenderedPageBreak/>
+        <w:t>See below for a summary table (Table 1) of each categorical column, broken down proportionally by category. Tables 2 &amp; 3 show the descriptive statistics for numeric variables, for column sets A and B, respectively.</w:t>
+      </w:r>
+    </w:p>
+    <w:p>
+      <w:pPr>
+        <w:pStyle w:val="Heading4"/>
+        <w:shd w:val="clear" w:color="auto" w:fill="FFFFFF"/>
+        <w:rPr>
+          <w:rFonts w:ascii="Segoe UI" w:hAnsi="Segoe UI" w:cs="Segoe UI"/>
+        </w:rPr>
+      </w:pPr>
+      <w:r>
+        <w:rPr>
+          <w:rFonts w:ascii="Segoe UI" w:hAnsi="Segoe UI" w:cs="Segoe UI"/>
+        </w:rPr>
+        <w:t>Training Testing Split</w:t>
+      </w:r>
+      <w:hyperlink r:id="rId6" w:anchor="Training-Testing-Split" w:tgtFrame="_self" w:history="1">
+        <w:r>
+          <w:rPr>
+            <w:rStyle w:val="Hyperlink"/>
+            <w:rFonts w:ascii="Segoe UI" w:hAnsi="Segoe UI" w:cs="Segoe UI"/>
+          </w:rPr>
+          <w:t>¶</w:t>
+        </w:r>
+      </w:hyperlink>
+    </w:p>
+    <w:p>
+      <w:r>
+        <w:t xml:space="preserve">Firstly, the dataset is split into training and testing </w:t>
+      </w:r>
+      <w:proofErr w:type="gramStart"/>
+      <w:r>
+        <w:t>subsets, before</w:t>
+      </w:r>
+      <w:proofErr w:type="gramEnd"/>
+      <w:r>
+        <w:t xml:space="preserve"> any of the preprocessing steps take place. This ensures that there is no data leakage from the testing set, which can lead to inflated performance estimates</w:t>
+      </w:r>
+      <w:r>
+        <w:t xml:space="preserve"> </w:t>
       </w:r>
       <w:r>
         <w:fldChar w:fldCharType="begin"/>
       </w:r>
       <w:r>
-        <w:instrText xml:space="preserve"> ADDIN ZOTERO_ITEM CSL_CITATION {"citationID":"pw20BCa2","properties":{"formattedCitation":"(Waka Kotahi NZ Transport Agency, 2023)","plainCitation":"(Waka Kotahi NZ Transport Agency, 2023)","noteIndex":0},"citationItems":[{"id":4845,"uris":["http://zotero.org/users/10222370/items/84EMHRFF"],"itemData":{"id":4845,"type":"webpage","language":"en-us","title":"Crash Analysis System (CAS) Open Data","URL":"https://opendata-nzta.opendata.arcgis.com/search?tags=CAS","author":[{"literal":"Waka Kotahi NZ Transport Agency"}],"accessed":{"date-parts":[["2023",4,20]]},"issued":{"date-parts":[["2023"]]},"citation-key":"wakakotahinztransportagencyCrashAnalysisSystem2023"}}],"schema":"https://github.com/citation-style-language/schema/raw/master/csl-citation.json"} </w:instrText>
+        <w:instrText xml:space="preserve"> ADDIN ZOTERO_ITEM CSL_CITATION {"citationID":"yvbkijPB","properties":{"formattedCitation":"(Tharwat, 2020)","plainCitation":"(Tharwat, 2020)","noteIndex":0},"citationItems":[{"id":4849,"uris":["http://zotero.org/users/10222370/items/RM6EKY62"],"itemData":{"id":4849,"type":"article-journal","abstract":"Classification techniques have been applied to many applications in various fields of sciences. There are several ways of evaluating classification algorithms. The analysis of such metrics and its significance must be interpreted correctly for evaluating different learning algorithms. Most of these measures are scalar metrics and some of them are graphical methods. This paper introduces a detailed overview of the classification assessment measures with the aim of providing the basics of these measures and to show how it works to serve as a comprehensive source for researchers who are interested in this field. This overview starts by highlighting the definition of the confusion matrix in binary and multi-class classification problems. Many classification measures are also explained in details, and the influence of balanced and imbalanced data on each metric is presented. An illustrative example is introduced to show (1) how to calculate these measures in binary and multi-class classification problems, and (2) the robustness of some measures against balanced and imbalanced data. Moreover, some graphical measures such as Receiver operating characteristics (ROC), Precision-Recall, and Detection error trade-off (DET) curves are presented with details. Additionally, in a step-by-step approach, different numerical examples are demonstrated to explain the preprocessing steps of plotting ROC, PR, and DET curves.","container-title":"Applied Computing and Informatics","DOI":"10.1016/j.aci.2018.08.003","ISSN":"2210-8327","issue":"1","note":"publisher: Emerald Publishing Limited","page":"168-192","source":"Emerald Insight","title":"Classification assessment methods","volume":"17","author":[{"family":"Tharwat","given":"Alaa"}],"issued":{"date-parts":[["2020",1,1]]},"citation-key":"tharwatClassificationAssessmentMethods2020"}}],"schema":"https://github.com/citation-style-language/schema/raw/master/csl-citation.json"} </w:instrText>
       </w:r>
       <w:r>
         <w:fldChar w:fldCharType="separate"/>
@@ -511,59 +1259,213 @@
         <w:rPr>
           <w:rFonts w:ascii="Arial" w:hAnsi="Arial" w:cs="Arial"/>
         </w:rPr>
-        <w:t>(Waka Kotahi NZ Transport Agency, 2023)</w:t>
+        <w:t>(Tharwat, 2020)</w:t>
       </w:r>
       <w:r>
         <w:fldChar w:fldCharType="end"/>
       </w:r>
       <w:r>
-        <w:t xml:space="preserve">. </w:t>
-      </w:r>
-    </w:p>
-    <w:p/>
-    <w:p>
-      <w:pPr>
-        <w:rPr>
-          <w:b/>
-          <w:bCs/>
-        </w:rPr>
-      </w:pPr>
-      <w:r>
-        <w:rPr>
-          <w:b/>
-          <w:bCs/>
-        </w:rPr>
-        <w:t>Results</w:t>
-      </w:r>
-    </w:p>
-    <w:p>
-      <w:r>
-        <w:t>[In notebook]</w:t>
-      </w:r>
-    </w:p>
-    <w:p/>
-    <w:p>
-      <w:r>
-        <w:rPr>
-          <w:b/>
-          <w:bCs/>
-        </w:rPr>
-        <w:t>Discussion</w:t>
+        <w:t>.</w:t>
+      </w:r>
+    </w:p>
+    <w:p>
+      <w:pPr>
+        <w:pStyle w:val="Heading4"/>
+        <w:shd w:val="clear" w:color="auto" w:fill="FFFFFF"/>
+        <w:rPr>
+          <w:rFonts w:ascii="Segoe UI" w:hAnsi="Segoe UI" w:cs="Segoe UI"/>
+        </w:rPr>
+      </w:pPr>
+      <w:r>
+        <w:rPr>
+          <w:rFonts w:ascii="Segoe UI" w:hAnsi="Segoe UI" w:cs="Segoe UI"/>
+        </w:rPr>
+        <w:t>Model Pipeline</w:t>
+      </w:r>
+    </w:p>
+    <w:p>
+      <w:r>
+        <w:t>To prepare the data for modelling, two pre-processing steps are run: standardisation of numeric variables</w:t>
+      </w:r>
+      <w:r>
+        <w:t xml:space="preserve"> and one-hot encoding of categorical variables. </w:t>
+      </w:r>
+      <w:r>
+        <w:t xml:space="preserve">After defining the pre-processing steps, an estimator is added to the ML pipeline, which specifies the ML algorithms to be used. For this project, a remote forest classifier </w:t>
+      </w:r>
+      <w:r>
+        <w:fldChar w:fldCharType="begin"/>
+      </w:r>
+      <w:r>
+        <w:instrText xml:space="preserve"> ADDIN ZOTERO_ITEM CSL_CITATION {"citationID":"KOMsV3gu","properties":{"formattedCitation":"(Breiman, 2001)","plainCitation":"(Breiman, 2001)","noteIndex":0},"citationItems":[{"id":3560,"uris":["http://zotero.org/users/10222370/items/GT62P2H3"],"itemData":{"id":3560,"type":"article-journal","abstract":"Random forests are a combination of tree predictors such that each tree depends on the values of a random vector sampled independently and with the same distribution for all trees in the forest. The generalization error for forests converges a.s. to a limit as the number of trees in the forest becomes large. The generalization error of a forest of tree classifiers depends on the strength of the individual trees in the forest and the correlation between them. Using a random selection of features to split each node yields error rates that compare favorably to Adaboost (Y. Freund &amp; R. Schapire, Machine Learning: Proceedings of the Thirteenth International conference, ***, 148–156), but are more robust with respect to noise. Internal estimates monitor error, strength, and correlation and these are used to show the response to increasing the number of features used in the splitting. Internal estimates are also used to measure variable importance. These ideas are also applicable to regression.","container-title":"Machine Learning","DOI":"10.1023/A:1010933404324","ISSN":"1573-0565","issue":"1","journalAbbreviation":"Machine Learning","language":"en","page":"5-32","source":"Springer Link","title":"Random Forests","volume":"45","author":[{"family":"Breiman","given":"Leo"}],"issued":{"date-parts":[["2001",10,1]]},"citation-key":"breimanRandomForests2001"}}],"schema":"https://github.com/citation-style-language/schema/raw/master/csl-citation.json"} </w:instrText>
+      </w:r>
+      <w:r>
+        <w:fldChar w:fldCharType="separate"/>
+      </w:r>
+      <w:r>
+        <w:rPr>
+          <w:rFonts w:ascii="Arial" w:hAnsi="Arial" w:cs="Arial"/>
+        </w:rPr>
+        <w:t>(Breiman, 2001)</w:t>
+      </w:r>
+      <w:r>
+        <w:fldChar w:fldCharType="end"/>
+      </w:r>
+      <w:r>
+        <w:t xml:space="preserve"> </w:t>
+      </w:r>
+      <w:r>
+        <w:t>has been chosen.</w:t>
+      </w:r>
+    </w:p>
+    <w:p>
+      <w:r>
+        <w:t xml:space="preserve">In the ML literature, there are two main approaches to dealing with class imbalanced data: under-sampling and over-sampling (Wen et al. 2019). Due to the large size of the cleaned dataset (still over 300,000 observations), an </w:t>
+      </w:r>
+      <w:proofErr w:type="spellStart"/>
+      <w:r>
+        <w:t>undersampling</w:t>
+      </w:r>
+      <w:proofErr w:type="spellEnd"/>
+      <w:r>
+        <w:t xml:space="preserve"> method has been applied, as this maintains a high performance but at significantly reduced computational load.</w:t>
+      </w:r>
+    </w:p>
+    <w:p>
+      <w:pPr>
+        <w:pStyle w:val="Heading4"/>
+        <w:shd w:val="clear" w:color="auto" w:fill="FFFFFF"/>
+        <w:rPr>
+          <w:rFonts w:ascii="Segoe UI" w:hAnsi="Segoe UI" w:cs="Segoe UI"/>
+        </w:rPr>
+      </w:pPr>
+      <w:r>
+        <w:rPr>
+          <w:rFonts w:ascii="Segoe UI" w:hAnsi="Segoe UI" w:cs="Segoe UI"/>
+        </w:rPr>
+        <w:t>Evaluating performance</w:t>
+      </w:r>
+    </w:p>
+    <w:p>
+      <w:r>
+        <w:t>The </w:t>
+      </w:r>
+      <w:proofErr w:type="spellStart"/>
+      <w:r>
+        <w:rPr>
+          <w:rStyle w:val="HTMLCode"/>
+          <w:rFonts w:ascii="var(--jp-code-font-family)" w:eastAsiaTheme="majorEastAsia" w:hAnsi="var(--jp-code-font-family)"/>
+          <w:bdr w:val="none" w:sz="0" w:space="0" w:color="auto" w:frame="1"/>
+        </w:rPr>
+        <w:t>balanced_accuracy_score</w:t>
+      </w:r>
+      <w:proofErr w:type="spellEnd"/>
+      <w:r>
+        <w:t> function computes the balanced accuracy, which avoids inflated performance estimates on imbalanced datasets. Additionally, the geometric mean (G-mean), calculated as the square root of the product of sensitivity and specificity measures, has been proposed as a more appropriate metric for evaluating models developed from imbalanced datasets (Jeong et al. 2018).</w:t>
+      </w:r>
+    </w:p>
+    <w:p>
+      <w:pPr>
+        <w:pStyle w:val="Heading4"/>
+        <w:shd w:val="clear" w:color="auto" w:fill="FFFFFF"/>
+        <w:rPr>
+          <w:rFonts w:ascii="Segoe UI" w:hAnsi="Segoe UI" w:cs="Segoe UI"/>
+        </w:rPr>
+      </w:pPr>
+      <w:r>
+        <w:rPr>
+          <w:rFonts w:ascii="Segoe UI" w:hAnsi="Segoe UI" w:cs="Segoe UI"/>
+        </w:rPr>
+        <w:t xml:space="preserve">Iterate through multiple </w:t>
+      </w:r>
+      <w:proofErr w:type="gramStart"/>
+      <w:r>
+        <w:rPr>
+          <w:rFonts w:ascii="Segoe UI" w:hAnsi="Segoe UI" w:cs="Segoe UI"/>
+        </w:rPr>
+        <w:t>models</w:t>
+      </w:r>
+      <w:proofErr w:type="gramEnd"/>
+    </w:p>
+    <w:p>
+      <w:r>
+        <w:t>After testing proof-of-concept with the RF model above, a loop is built to iterate through alternative models and compare the performance results.</w:t>
+      </w:r>
+    </w:p>
+    <w:p>
+      <w:pPr>
+        <w:pStyle w:val="Heading4"/>
+        <w:shd w:val="clear" w:color="auto" w:fill="FFFFFF"/>
+        <w:rPr>
+          <w:rFonts w:ascii="Segoe UI" w:hAnsi="Segoe UI" w:cs="Segoe UI"/>
+        </w:rPr>
+      </w:pPr>
+      <w:r>
+        <w:rPr>
+          <w:rFonts w:ascii="Segoe UI" w:hAnsi="Segoe UI" w:cs="Segoe UI"/>
+        </w:rPr>
+        <w:t xml:space="preserve">Hyperparameter </w:t>
+      </w:r>
+      <w:proofErr w:type="gramStart"/>
+      <w:r>
+        <w:rPr>
+          <w:rFonts w:ascii="Segoe UI" w:hAnsi="Segoe UI" w:cs="Segoe UI"/>
+        </w:rPr>
+        <w:t>tuning</w:t>
+      </w:r>
+      <w:proofErr w:type="gramEnd"/>
+    </w:p>
+    <w:p>
+      <w:r>
+        <w:t>The following method finds the optimal values for RF hyperparameters, from the specified set. For this model, the best performing set used a max tree depth of 50 and a minimum leaf sample of 2.</w:t>
+      </w:r>
+    </w:p>
+    <w:p>
+      <w:r>
+        <w:rPr>
+          <w:rStyle w:val="Strong"/>
+          <w:rFonts w:ascii="Segoe UI" w:hAnsi="Segoe UI" w:cs="Segoe UI"/>
+          <w:sz w:val="21"/>
+          <w:szCs w:val="21"/>
+        </w:rPr>
+        <w:t>NOTE:</w:t>
+      </w:r>
+      <w:r>
+        <w:t> The tuning cell takes approximately 40 minutes to run. Therefore, has been default set to not run, unless explicitly called by setting </w:t>
+      </w:r>
+      <w:proofErr w:type="spellStart"/>
+      <w:r>
+        <w:rPr>
+          <w:rStyle w:val="HTMLCode"/>
+          <w:rFonts w:ascii="var(--jp-code-font-family)" w:eastAsiaTheme="minorEastAsia" w:hAnsi="var(--jp-code-font-family)"/>
+          <w:bdr w:val="none" w:sz="0" w:space="0" w:color="auto" w:frame="1"/>
+        </w:rPr>
+        <w:t>run_tuning</w:t>
+      </w:r>
+      <w:proofErr w:type="spellEnd"/>
+      <w:r>
+        <w:t> to True.</w:t>
       </w:r>
     </w:p>
     <w:p/>
     <w:p/>
     <w:p>
-      <w:r>
-        <w:rPr>
-          <w:b/>
-          <w:bCs/>
-        </w:rPr>
+      <w:pPr>
+        <w:pStyle w:val="Heading3"/>
+      </w:pPr>
+      <w:r>
+        <w:t>Discussion</w:t>
+      </w:r>
+    </w:p>
+    <w:p/>
+    <w:p/>
+    <w:p>
+      <w:pPr>
+        <w:pStyle w:val="Heading3"/>
+      </w:pPr>
+      <w:r>
         <w:t>References</w:t>
       </w:r>
-      <w:r>
-        <w:t>:</w:t>
-      </w:r>
     </w:p>
     <w:p>
       <w:pPr>
@@ -585,7 +1487,7 @@
         <w:rPr>
           <w:rFonts w:ascii="Arial" w:hAnsi="Arial" w:cs="Arial"/>
         </w:rPr>
-        <w:t xml:space="preserve">Delen, D. </w:t>
+        <w:t xml:space="preserve">Breiman, L. (2001) ‘Random Forests’, </w:t>
       </w:r>
       <w:r>
         <w:rPr>
@@ -593,13 +1495,35 @@
           <w:i/>
           <w:iCs/>
         </w:rPr>
-        <w:t>et al.</w:t>
-      </w:r>
-      <w:r>
-        <w:rPr>
-          <w:rFonts w:ascii="Arial" w:hAnsi="Arial" w:cs="Arial"/>
-        </w:rPr>
-        <w:t xml:space="preserve"> (2017) ‘Investigating injury severity risk factors in automobile crashes with predictive analytics and sensitivity analysis methods’, </w:t>
+        <w:t>Machine Learning</w:t>
+      </w:r>
+      <w:r>
+        <w:rPr>
+          <w:rFonts w:ascii="Arial" w:hAnsi="Arial" w:cs="Arial"/>
+        </w:rPr>
+        <w:t>, 45(1), pp. 5–32. Available at: https://doi.org/10.1023/A:1010933404324.</w:t>
+      </w:r>
+    </w:p>
+    <w:p>
+      <w:pPr>
+        <w:pStyle w:val="Bibliography"/>
+        <w:rPr>
+          <w:rFonts w:ascii="Arial" w:hAnsi="Arial" w:cs="Arial"/>
+        </w:rPr>
+      </w:pPr>
+      <w:proofErr w:type="spellStart"/>
+      <w:r>
+        <w:rPr>
+          <w:rFonts w:ascii="Arial" w:hAnsi="Arial" w:cs="Arial"/>
+        </w:rPr>
+        <w:t>Delen</w:t>
+      </w:r>
+      <w:proofErr w:type="spellEnd"/>
+      <w:r>
+        <w:rPr>
+          <w:rFonts w:ascii="Arial" w:hAnsi="Arial" w:cs="Arial"/>
+        </w:rPr>
+        <w:t xml:space="preserve">, D. </w:t>
       </w:r>
       <w:r>
         <w:rPr>
@@ -607,27 +1531,13 @@
           <w:i/>
           <w:iCs/>
         </w:rPr>
-        <w:t>Journal of Transport &amp; Health</w:t>
-      </w:r>
-      <w:r>
-        <w:rPr>
-          <w:rFonts w:ascii="Arial" w:hAnsi="Arial" w:cs="Arial"/>
-        </w:rPr>
-        <w:t>, 4, pp. 118–131. Available at: https://doi.org/10.1016/j.jth.2017.01.009.</w:t>
-      </w:r>
-    </w:p>
-    <w:p>
-      <w:pPr>
-        <w:pStyle w:val="Bibliography"/>
-        <w:rPr>
-          <w:rFonts w:ascii="Arial" w:hAnsi="Arial" w:cs="Arial"/>
-        </w:rPr>
-      </w:pPr>
-      <w:r>
-        <w:rPr>
-          <w:rFonts w:ascii="Arial" w:hAnsi="Arial" w:cs="Arial"/>
-        </w:rPr>
-        <w:t xml:space="preserve">Effati, M., Thill, J.-C. and Shabani, S. (2015) ‘Geospatial and machine learning techniques for wicked social science problems: analysis of crash severity on a regional highway corridor’, </w:t>
+        <w:t>et al.</w:t>
+      </w:r>
+      <w:r>
+        <w:rPr>
+          <w:rFonts w:ascii="Arial" w:hAnsi="Arial" w:cs="Arial"/>
+        </w:rPr>
+        <w:t xml:space="preserve"> (2017) ‘Investigating injury severity risk factors in automobile crashes with predictive analytics and sensitivity analysis methods’, </w:t>
       </w:r>
       <w:r>
         <w:rPr>
@@ -635,13 +1545,13 @@
           <w:i/>
           <w:iCs/>
         </w:rPr>
-        <w:t>Journal of Geographical Systems</w:t>
-      </w:r>
-      <w:r>
-        <w:rPr>
-          <w:rFonts w:ascii="Arial" w:hAnsi="Arial" w:cs="Arial"/>
-        </w:rPr>
-        <w:t>, 17(2), pp. 107–135. Available at: https://doi.org/10.1007/s10109-015-0210-x.</w:t>
+        <w:t>Journal of Transport &amp; Health</w:t>
+      </w:r>
+      <w:r>
+        <w:rPr>
+          <w:rFonts w:ascii="Arial" w:hAnsi="Arial" w:cs="Arial"/>
+        </w:rPr>
+        <w:t>, 4, pp. 118–131. Available at: https://doi.org/10.1016/j.jth.2017.01.009.</w:t>
       </w:r>
     </w:p>
     <w:p>
@@ -655,7 +1565,8 @@
         <w:rPr>
           <w:rFonts w:ascii="Arial" w:hAnsi="Arial" w:cs="Arial"/>
         </w:rPr>
-        <w:t xml:space="preserve">Iranitalab, A. and Khattak, A. (2017) ‘Comparison of four statistical and machine learning methods for crash severity prediction’, </w:t>
+        <w:lastRenderedPageBreak/>
+        <w:t xml:space="preserve">Effati, M., Thill, J.-C. and Shabani, S. (2015) ‘Geospatial and machine learning techniques for wicked social science problems: analysis of crash severity on a regional highway corridor’, </w:t>
       </w:r>
       <w:r>
         <w:rPr>
@@ -663,13 +1574,13 @@
           <w:i/>
           <w:iCs/>
         </w:rPr>
-        <w:t>Accident Analysis &amp; Prevention</w:t>
-      </w:r>
-      <w:r>
-        <w:rPr>
-          <w:rFonts w:ascii="Arial" w:hAnsi="Arial" w:cs="Arial"/>
-        </w:rPr>
-        <w:t>, 108, pp. 27–36. Available at: https://doi.org/10.1016/j.aap.2017.08.008.</w:t>
+        <w:t>Journal of Geographical Systems</w:t>
+      </w:r>
+      <w:r>
+        <w:rPr>
+          <w:rFonts w:ascii="Arial" w:hAnsi="Arial" w:cs="Arial"/>
+        </w:rPr>
+        <w:t>, 17(2), pp. 107–135. Available at: https://doi.org/10.1007/s10109-015-0210-x.</w:t>
       </w:r>
     </w:p>
     <w:p>
@@ -683,7 +1594,7 @@
         <w:rPr>
           <w:rFonts w:ascii="Arial" w:hAnsi="Arial" w:cs="Arial"/>
         </w:rPr>
-        <w:t xml:space="preserve">Jeong, H. </w:t>
+        <w:t xml:space="preserve">Iranitalab, A. and Khattak, A. (2017) ‘Comparison of four statistical and machine learning methods for crash severity prediction’, </w:t>
       </w:r>
       <w:r>
         <w:rPr>
@@ -691,13 +1602,27 @@
           <w:i/>
           <w:iCs/>
         </w:rPr>
-        <w:t>et al.</w:t>
-      </w:r>
-      <w:r>
-        <w:rPr>
-          <w:rFonts w:ascii="Arial" w:hAnsi="Arial" w:cs="Arial"/>
-        </w:rPr>
-        <w:t xml:space="preserve"> (2018) ‘Classification of motor vehicle crash injury severity: A hybrid approach for imbalanced data’, </w:t>
+        <w:t>Accident Analysis &amp; Prevention</w:t>
+      </w:r>
+      <w:r>
+        <w:rPr>
+          <w:rFonts w:ascii="Arial" w:hAnsi="Arial" w:cs="Arial"/>
+        </w:rPr>
+        <w:t>, 108, pp. 27–36. Available at: https://doi.org/10.1016/j.aap.2017.08.008.</w:t>
+      </w:r>
+    </w:p>
+    <w:p>
+      <w:pPr>
+        <w:pStyle w:val="Bibliography"/>
+        <w:rPr>
+          <w:rFonts w:ascii="Arial" w:hAnsi="Arial" w:cs="Arial"/>
+        </w:rPr>
+      </w:pPr>
+      <w:r>
+        <w:rPr>
+          <w:rFonts w:ascii="Arial" w:hAnsi="Arial" w:cs="Arial"/>
+        </w:rPr>
+        <w:t xml:space="preserve">Jeong, H. </w:t>
       </w:r>
       <w:r>
         <w:rPr>
@@ -705,41 +1630,13 @@
           <w:i/>
           <w:iCs/>
         </w:rPr>
-        <w:t>Accident Analysis &amp; Prevention</w:t>
-      </w:r>
-      <w:r>
-        <w:rPr>
-          <w:rFonts w:ascii="Arial" w:hAnsi="Arial" w:cs="Arial"/>
-        </w:rPr>
-        <w:t>, 120, pp. 250–261. Available at: https://doi.org/10.1016/j.aap.2018.08.025.</w:t>
-      </w:r>
-    </w:p>
-    <w:p>
-      <w:pPr>
-        <w:pStyle w:val="Bibliography"/>
-        <w:rPr>
-          <w:rFonts w:ascii="Arial" w:hAnsi="Arial" w:cs="Arial"/>
-        </w:rPr>
-      </w:pPr>
-      <w:r>
-        <w:rPr>
-          <w:rFonts w:ascii="Arial" w:hAnsi="Arial" w:cs="Arial"/>
-        </w:rPr>
-        <w:t xml:space="preserve">Mafi, S., AbdelRazig, Y. and Doczy, R. (2018) ‘Machine Learning Methods to </w:t>
-      </w:r>
-      <w:proofErr w:type="spellStart"/>
-      <w:r>
-        <w:rPr>
-          <w:rFonts w:ascii="Arial" w:hAnsi="Arial" w:cs="Arial"/>
-        </w:rPr>
-        <w:t>Analyze</w:t>
-      </w:r>
-      <w:proofErr w:type="spellEnd"/>
-      <w:r>
-        <w:rPr>
-          <w:rFonts w:ascii="Arial" w:hAnsi="Arial" w:cs="Arial"/>
-        </w:rPr>
-        <w:t xml:space="preserve"> Injury Severity of Drivers from Different Age and Gender Groups’, </w:t>
+        <w:t>et al.</w:t>
+      </w:r>
+      <w:r>
+        <w:rPr>
+          <w:rFonts w:ascii="Arial" w:hAnsi="Arial" w:cs="Arial"/>
+        </w:rPr>
+        <w:t xml:space="preserve"> (2018) ‘Classification of motor vehicle crash injury severity: A hybrid approach for imbalanced data’, </w:t>
       </w:r>
       <w:r>
         <w:rPr>
@@ -747,13 +1644,13 @@
           <w:i/>
           <w:iCs/>
         </w:rPr>
-        <w:t>Transportation Research Record</w:t>
-      </w:r>
-      <w:r>
-        <w:rPr>
-          <w:rFonts w:ascii="Arial" w:hAnsi="Arial" w:cs="Arial"/>
-        </w:rPr>
-        <w:t>, 2672(38), pp. 171–183. Available at: https://doi.org/10.1177/0361198118794292.</w:t>
+        <w:t>Accident Analysis &amp; Prevention</w:t>
+      </w:r>
+      <w:r>
+        <w:rPr>
+          <w:rFonts w:ascii="Arial" w:hAnsi="Arial" w:cs="Arial"/>
+        </w:rPr>
+        <w:t>, 120, pp. 250–261. Available at: https://doi.org/10.1016/j.aap.2018.08.025.</w:t>
       </w:r>
     </w:p>
     <w:p>
@@ -767,7 +1664,7 @@
         <w:rPr>
           <w:rFonts w:ascii="Arial" w:hAnsi="Arial" w:cs="Arial"/>
         </w:rPr>
-        <w:t xml:space="preserve">Santos, K., Dias, J.P. and Amado, C. (2022) ‘A literature review of machine learning algorithms for crash injury severity prediction’, </w:t>
+        <w:t xml:space="preserve">New Zealand Government (2019) </w:t>
       </w:r>
       <w:r>
         <w:rPr>
@@ -775,13 +1672,13 @@
           <w:i/>
           <w:iCs/>
         </w:rPr>
-        <w:t>Journal of Safety Research</w:t>
-      </w:r>
-      <w:r>
-        <w:rPr>
-          <w:rFonts w:ascii="Arial" w:hAnsi="Arial" w:cs="Arial"/>
-        </w:rPr>
-        <w:t>, 80, pp. 254–269. Available at: https://doi.org/10.1016/j.jsr.2021.12.007.</w:t>
+        <w:t>Road to Zero: New Zealand’s Road Safety Strategy 2020-2030</w:t>
+      </w:r>
+      <w:r>
+        <w:rPr>
+          <w:rFonts w:ascii="Arial" w:hAnsi="Arial" w:cs="Arial"/>
+        </w:rPr>
+        <w:t>. Wellington, NZ. Available at: https://www.nzta.govt.nz/safety/what-waka-kotahi-is-doing/nz-road-safety-strategy/.</w:t>
       </w:r>
     </w:p>
     <w:p>
@@ -795,7 +1692,7 @@
         <w:rPr>
           <w:rFonts w:ascii="Arial" w:hAnsi="Arial" w:cs="Arial"/>
         </w:rPr>
-        <w:t xml:space="preserve">Savolainen, P.T. </w:t>
+        <w:t xml:space="preserve">Santos, K., Dias, J.P. and Amado, C. (2022) ‘A literature review of machine learning algorithms for crash injury severity prediction’, </w:t>
       </w:r>
       <w:r>
         <w:rPr>
@@ -803,13 +1700,27 @@
           <w:i/>
           <w:iCs/>
         </w:rPr>
-        <w:t>et al.</w:t>
-      </w:r>
-      <w:r>
-        <w:rPr>
-          <w:rFonts w:ascii="Arial" w:hAnsi="Arial" w:cs="Arial"/>
-        </w:rPr>
-        <w:t xml:space="preserve"> (2011) ‘The statistical analysis of highway crash-injury severities: A review and assessment of methodological alternatives’, </w:t>
+        <w:t>Journal of Safety Research</w:t>
+      </w:r>
+      <w:r>
+        <w:rPr>
+          <w:rFonts w:ascii="Arial" w:hAnsi="Arial" w:cs="Arial"/>
+        </w:rPr>
+        <w:t>, 80, pp. 254–269. Available at: https://doi.org/10.1016/j.jsr.2021.12.007.</w:t>
+      </w:r>
+    </w:p>
+    <w:p>
+      <w:pPr>
+        <w:pStyle w:val="Bibliography"/>
+        <w:rPr>
+          <w:rFonts w:ascii="Arial" w:hAnsi="Arial" w:cs="Arial"/>
+        </w:rPr>
+      </w:pPr>
+      <w:r>
+        <w:rPr>
+          <w:rFonts w:ascii="Arial" w:hAnsi="Arial" w:cs="Arial"/>
+        </w:rPr>
+        <w:t xml:space="preserve">Savolainen, P.T. </w:t>
       </w:r>
       <w:r>
         <w:rPr>
@@ -817,27 +1728,13 @@
           <w:i/>
           <w:iCs/>
         </w:rPr>
-        <w:t>Accident Analysis &amp; Prevention</w:t>
-      </w:r>
-      <w:r>
-        <w:rPr>
-          <w:rFonts w:ascii="Arial" w:hAnsi="Arial" w:cs="Arial"/>
-        </w:rPr>
-        <w:t>, 43(5), pp. 1666–1676. Available at: https://doi.org/10.1016/j.aap.2011.03.025.</w:t>
-      </w:r>
-    </w:p>
-    <w:p>
-      <w:pPr>
-        <w:pStyle w:val="Bibliography"/>
-        <w:rPr>
-          <w:rFonts w:ascii="Arial" w:hAnsi="Arial" w:cs="Arial"/>
-        </w:rPr>
-      </w:pPr>
-      <w:r>
-        <w:rPr>
-          <w:rFonts w:ascii="Arial" w:hAnsi="Arial" w:cs="Arial"/>
-        </w:rPr>
-        <w:t xml:space="preserve">Waka Kotahi NZ Transport Agency (2023) </w:t>
+        <w:t>et al.</w:t>
+      </w:r>
+      <w:r>
+        <w:rPr>
+          <w:rFonts w:ascii="Arial" w:hAnsi="Arial" w:cs="Arial"/>
+        </w:rPr>
+        <w:t xml:space="preserve"> (2011) ‘The statistical analysis of highway crash-injury severities: A review and assessment of methodological alternatives’, </w:t>
       </w:r>
       <w:r>
         <w:rPr>
@@ -845,13 +1742,13 @@
           <w:i/>
           <w:iCs/>
         </w:rPr>
-        <w:t>Crash Analysis System (CAS) Open Data</w:t>
-      </w:r>
-      <w:r>
-        <w:rPr>
-          <w:rFonts w:ascii="Arial" w:hAnsi="Arial" w:cs="Arial"/>
-        </w:rPr>
-        <w:t>. Available at: https://opendata-nzta.opendata.arcgis.com/search?tags=CAS (Accessed: 20 April 2023).</w:t>
+        <w:t>Accident Analysis &amp; Prevention</w:t>
+      </w:r>
+      <w:r>
+        <w:rPr>
+          <w:rFonts w:ascii="Arial" w:hAnsi="Arial" w:cs="Arial"/>
+        </w:rPr>
+        <w:t>, 43(5), pp. 1666–1676. Available at: https://doi.org/10.1016/j.aap.2011.03.025.</w:t>
       </w:r>
     </w:p>
     <w:p>
@@ -865,7 +1762,7 @@
         <w:rPr>
           <w:rFonts w:ascii="Arial" w:hAnsi="Arial" w:cs="Arial"/>
         </w:rPr>
-        <w:t xml:space="preserve">Wang, X. and Kim, S.H. (2019) ‘Prediction and Factor Identification for Crash Severity: Comparison of Discrete Choice and Tree-Based Models’, </w:t>
+        <w:t xml:space="preserve">Tharwat, A. (2020) ‘Classification assessment methods’, </w:t>
       </w:r>
       <w:r>
         <w:rPr>
@@ -873,6 +1770,94 @@
           <w:i/>
           <w:iCs/>
         </w:rPr>
+        <w:t xml:space="preserve">Applied </w:t>
+      </w:r>
+      <w:proofErr w:type="gramStart"/>
+      <w:r>
+        <w:rPr>
+          <w:rFonts w:ascii="Arial" w:hAnsi="Arial" w:cs="Arial"/>
+          <w:i/>
+          <w:iCs/>
+        </w:rPr>
+        <w:t>Computing</w:t>
+      </w:r>
+      <w:proofErr w:type="gramEnd"/>
+      <w:r>
+        <w:rPr>
+          <w:rFonts w:ascii="Arial" w:hAnsi="Arial" w:cs="Arial"/>
+          <w:i/>
+          <w:iCs/>
+        </w:rPr>
+        <w:t xml:space="preserve"> and Informatics</w:t>
+      </w:r>
+      <w:r>
+        <w:rPr>
+          <w:rFonts w:ascii="Arial" w:hAnsi="Arial" w:cs="Arial"/>
+        </w:rPr>
+        <w:t>, 17(1), pp. 168–192. Available at: https://doi.org/10.1016/j.aci.2018.08.003.</w:t>
+      </w:r>
+    </w:p>
+    <w:p>
+      <w:pPr>
+        <w:pStyle w:val="Bibliography"/>
+        <w:rPr>
+          <w:rFonts w:ascii="Arial" w:hAnsi="Arial" w:cs="Arial"/>
+        </w:rPr>
+      </w:pPr>
+      <w:r>
+        <w:rPr>
+          <w:rFonts w:ascii="Arial" w:hAnsi="Arial" w:cs="Arial"/>
+        </w:rPr>
+        <w:t xml:space="preserve">Waka Kotahi NZ Transport Agency (2023) </w:t>
+      </w:r>
+      <w:r>
+        <w:rPr>
+          <w:rFonts w:ascii="Arial" w:hAnsi="Arial" w:cs="Arial"/>
+          <w:i/>
+          <w:iCs/>
+        </w:rPr>
+        <w:t>Crash Analysis System (CAS) Open Data</w:t>
+      </w:r>
+      <w:r>
+        <w:rPr>
+          <w:rFonts w:ascii="Arial" w:hAnsi="Arial" w:cs="Arial"/>
+        </w:rPr>
+        <w:t>. Available at: https://opendata-nzta.opendata.arcgis.com/search?tags=CAS (Accessed: 20 April 2023).</w:t>
+      </w:r>
+    </w:p>
+    <w:p>
+      <w:pPr>
+        <w:pStyle w:val="Bibliography"/>
+        <w:rPr>
+          <w:rFonts w:ascii="Arial" w:hAnsi="Arial" w:cs="Arial"/>
+        </w:rPr>
+      </w:pPr>
+      <w:r>
+        <w:rPr>
+          <w:rFonts w:ascii="Arial" w:hAnsi="Arial" w:cs="Arial"/>
+        </w:rPr>
+        <w:t xml:space="preserve">Wang, </w:t>
+      </w:r>
+      <w:proofErr w:type="gramStart"/>
+      <w:r>
+        <w:rPr>
+          <w:rFonts w:ascii="Arial" w:hAnsi="Arial" w:cs="Arial"/>
+        </w:rPr>
+        <w:t>X.</w:t>
+      </w:r>
+      <w:proofErr w:type="gramEnd"/>
+      <w:r>
+        <w:rPr>
+          <w:rFonts w:ascii="Arial" w:hAnsi="Arial" w:cs="Arial"/>
+        </w:rPr>
+        <w:t xml:space="preserve"> and Kim, S.H. (2019) ‘Prediction and Factor Identification for Crash Severity: Comparison of Discrete Choice and Tree-Based Models’, </w:t>
+      </w:r>
+      <w:r>
+        <w:rPr>
+          <w:rFonts w:ascii="Arial" w:hAnsi="Arial" w:cs="Arial"/>
+          <w:i/>
+          <w:iCs/>
+        </w:rPr>
         <w:t>Transportation Research Record</w:t>
       </w:r>
       <w:r>
@@ -893,7 +1878,6 @@
         <w:rPr>
           <w:rFonts w:ascii="Arial" w:hAnsi="Arial" w:cs="Arial"/>
         </w:rPr>
-        <w:lastRenderedPageBreak/>
         <w:t xml:space="preserve">Ziakopoulos, A. and Yannis, G. (2020) ‘A review of spatial approaches in road safety’, </w:t>
       </w:r>
       <w:r>
@@ -1019,6 +2003,232 @@
     </w:lvl>
   </w:abstractNum>
   <w:abstractNum w:abstractNumId="1" w15:restartNumberingAfterBreak="0">
+    <w:nsid w:val="1BC6408C"/>
+    <w:multiLevelType w:val="hybridMultilevel"/>
+    <w:tmpl w:val="1DAA72D8"/>
+    <w:lvl w:ilvl="0" w:tplc="08090001">
+      <w:start w:val="1"/>
+      <w:numFmt w:val="bullet"/>
+      <w:lvlText w:val=""/>
+      <w:lvlJc w:val="left"/>
+      <w:pPr>
+        <w:ind w:left="720" w:hanging="360"/>
+      </w:pPr>
+      <w:rPr>
+        <w:rFonts w:ascii="Symbol" w:hAnsi="Symbol" w:hint="default"/>
+      </w:rPr>
+    </w:lvl>
+    <w:lvl w:ilvl="1" w:tplc="08090003" w:tentative="1">
+      <w:start w:val="1"/>
+      <w:numFmt w:val="bullet"/>
+      <w:lvlText w:val="o"/>
+      <w:lvlJc w:val="left"/>
+      <w:pPr>
+        <w:ind w:left="1440" w:hanging="360"/>
+      </w:pPr>
+      <w:rPr>
+        <w:rFonts w:ascii="Courier New" w:hAnsi="Courier New" w:cs="Courier New" w:hint="default"/>
+      </w:rPr>
+    </w:lvl>
+    <w:lvl w:ilvl="2" w:tplc="08090005" w:tentative="1">
+      <w:start w:val="1"/>
+      <w:numFmt w:val="bullet"/>
+      <w:lvlText w:val=""/>
+      <w:lvlJc w:val="left"/>
+      <w:pPr>
+        <w:ind w:left="2160" w:hanging="360"/>
+      </w:pPr>
+      <w:rPr>
+        <w:rFonts w:ascii="Wingdings" w:hAnsi="Wingdings" w:hint="default"/>
+      </w:rPr>
+    </w:lvl>
+    <w:lvl w:ilvl="3" w:tplc="08090001" w:tentative="1">
+      <w:start w:val="1"/>
+      <w:numFmt w:val="bullet"/>
+      <w:lvlText w:val=""/>
+      <w:lvlJc w:val="left"/>
+      <w:pPr>
+        <w:ind w:left="2880" w:hanging="360"/>
+      </w:pPr>
+      <w:rPr>
+        <w:rFonts w:ascii="Symbol" w:hAnsi="Symbol" w:hint="default"/>
+      </w:rPr>
+    </w:lvl>
+    <w:lvl w:ilvl="4" w:tplc="08090003" w:tentative="1">
+      <w:start w:val="1"/>
+      <w:numFmt w:val="bullet"/>
+      <w:lvlText w:val="o"/>
+      <w:lvlJc w:val="left"/>
+      <w:pPr>
+        <w:ind w:left="3600" w:hanging="360"/>
+      </w:pPr>
+      <w:rPr>
+        <w:rFonts w:ascii="Courier New" w:hAnsi="Courier New" w:cs="Courier New" w:hint="default"/>
+      </w:rPr>
+    </w:lvl>
+    <w:lvl w:ilvl="5" w:tplc="08090005" w:tentative="1">
+      <w:start w:val="1"/>
+      <w:numFmt w:val="bullet"/>
+      <w:lvlText w:val=""/>
+      <w:lvlJc w:val="left"/>
+      <w:pPr>
+        <w:ind w:left="4320" w:hanging="360"/>
+      </w:pPr>
+      <w:rPr>
+        <w:rFonts w:ascii="Wingdings" w:hAnsi="Wingdings" w:hint="default"/>
+      </w:rPr>
+    </w:lvl>
+    <w:lvl w:ilvl="6" w:tplc="08090001" w:tentative="1">
+      <w:start w:val="1"/>
+      <w:numFmt w:val="bullet"/>
+      <w:lvlText w:val=""/>
+      <w:lvlJc w:val="left"/>
+      <w:pPr>
+        <w:ind w:left="5040" w:hanging="360"/>
+      </w:pPr>
+      <w:rPr>
+        <w:rFonts w:ascii="Symbol" w:hAnsi="Symbol" w:hint="default"/>
+      </w:rPr>
+    </w:lvl>
+    <w:lvl w:ilvl="7" w:tplc="08090003" w:tentative="1">
+      <w:start w:val="1"/>
+      <w:numFmt w:val="bullet"/>
+      <w:lvlText w:val="o"/>
+      <w:lvlJc w:val="left"/>
+      <w:pPr>
+        <w:ind w:left="5760" w:hanging="360"/>
+      </w:pPr>
+      <w:rPr>
+        <w:rFonts w:ascii="Courier New" w:hAnsi="Courier New" w:cs="Courier New" w:hint="default"/>
+      </w:rPr>
+    </w:lvl>
+    <w:lvl w:ilvl="8" w:tplc="08090005" w:tentative="1">
+      <w:start w:val="1"/>
+      <w:numFmt w:val="bullet"/>
+      <w:lvlText w:val=""/>
+      <w:lvlJc w:val="left"/>
+      <w:pPr>
+        <w:ind w:left="6480" w:hanging="360"/>
+      </w:pPr>
+      <w:rPr>
+        <w:rFonts w:ascii="Wingdings" w:hAnsi="Wingdings" w:hint="default"/>
+      </w:rPr>
+    </w:lvl>
+  </w:abstractNum>
+  <w:abstractNum w:abstractNumId="2" w15:restartNumberingAfterBreak="0">
+    <w:nsid w:val="2F145A6A"/>
+    <w:multiLevelType w:val="multilevel"/>
+    <w:tmpl w:val="DB388F7C"/>
+    <w:lvl w:ilvl="0">
+      <w:start w:val="1"/>
+      <w:numFmt w:val="decimal"/>
+      <w:lvlText w:val="%1."/>
+      <w:lvlJc w:val="left"/>
+      <w:pPr>
+        <w:tabs>
+          <w:tab w:val="num" w:pos="720"/>
+        </w:tabs>
+        <w:ind w:left="720" w:hanging="360"/>
+      </w:pPr>
+    </w:lvl>
+    <w:lvl w:ilvl="1" w:tentative="1">
+      <w:start w:val="1"/>
+      <w:numFmt w:val="decimal"/>
+      <w:lvlText w:val="%2."/>
+      <w:lvlJc w:val="left"/>
+      <w:pPr>
+        <w:tabs>
+          <w:tab w:val="num" w:pos="1440"/>
+        </w:tabs>
+        <w:ind w:left="1440" w:hanging="360"/>
+      </w:pPr>
+    </w:lvl>
+    <w:lvl w:ilvl="2" w:tentative="1">
+      <w:start w:val="1"/>
+      <w:numFmt w:val="decimal"/>
+      <w:lvlText w:val="%3."/>
+      <w:lvlJc w:val="left"/>
+      <w:pPr>
+        <w:tabs>
+          <w:tab w:val="num" w:pos="2160"/>
+        </w:tabs>
+        <w:ind w:left="2160" w:hanging="360"/>
+      </w:pPr>
+    </w:lvl>
+    <w:lvl w:ilvl="3" w:tentative="1">
+      <w:start w:val="1"/>
+      <w:numFmt w:val="decimal"/>
+      <w:lvlText w:val="%4."/>
+      <w:lvlJc w:val="left"/>
+      <w:pPr>
+        <w:tabs>
+          <w:tab w:val="num" w:pos="2880"/>
+        </w:tabs>
+        <w:ind w:left="2880" w:hanging="360"/>
+      </w:pPr>
+    </w:lvl>
+    <w:lvl w:ilvl="4" w:tentative="1">
+      <w:start w:val="1"/>
+      <w:numFmt w:val="decimal"/>
+      <w:lvlText w:val="%5."/>
+      <w:lvlJc w:val="left"/>
+      <w:pPr>
+        <w:tabs>
+          <w:tab w:val="num" w:pos="3600"/>
+        </w:tabs>
+        <w:ind w:left="3600" w:hanging="360"/>
+      </w:pPr>
+    </w:lvl>
+    <w:lvl w:ilvl="5" w:tentative="1">
+      <w:start w:val="1"/>
+      <w:numFmt w:val="decimal"/>
+      <w:lvlText w:val="%6."/>
+      <w:lvlJc w:val="left"/>
+      <w:pPr>
+        <w:tabs>
+          <w:tab w:val="num" w:pos="4320"/>
+        </w:tabs>
+        <w:ind w:left="4320" w:hanging="360"/>
+      </w:pPr>
+    </w:lvl>
+    <w:lvl w:ilvl="6" w:tentative="1">
+      <w:start w:val="1"/>
+      <w:numFmt w:val="decimal"/>
+      <w:lvlText w:val="%7."/>
+      <w:lvlJc w:val="left"/>
+      <w:pPr>
+        <w:tabs>
+          <w:tab w:val="num" w:pos="5040"/>
+        </w:tabs>
+        <w:ind w:left="5040" w:hanging="360"/>
+      </w:pPr>
+    </w:lvl>
+    <w:lvl w:ilvl="7" w:tentative="1">
+      <w:start w:val="1"/>
+      <w:numFmt w:val="decimal"/>
+      <w:lvlText w:val="%8."/>
+      <w:lvlJc w:val="left"/>
+      <w:pPr>
+        <w:tabs>
+          <w:tab w:val="num" w:pos="5760"/>
+        </w:tabs>
+        <w:ind w:left="5760" w:hanging="360"/>
+      </w:pPr>
+    </w:lvl>
+    <w:lvl w:ilvl="8" w:tentative="1">
+      <w:start w:val="1"/>
+      <w:numFmt w:val="decimal"/>
+      <w:lvlText w:val="%9."/>
+      <w:lvlJc w:val="left"/>
+      <w:pPr>
+        <w:tabs>
+          <w:tab w:val="num" w:pos="6480"/>
+        </w:tabs>
+        <w:ind w:left="6480" w:hanging="360"/>
+      </w:pPr>
+    </w:lvl>
+  </w:abstractNum>
+  <w:abstractNum w:abstractNumId="3" w15:restartNumberingAfterBreak="0">
     <w:nsid w:val="394F4703"/>
     <w:multiLevelType w:val="hybridMultilevel"/>
     <w:tmpl w:val="2360A252"/>
@@ -1131,7 +2341,7 @@
       </w:rPr>
     </w:lvl>
   </w:abstractNum>
-  <w:abstractNum w:abstractNumId="2" w15:restartNumberingAfterBreak="0">
+  <w:abstractNum w:abstractNumId="4" w15:restartNumberingAfterBreak="0">
     <w:nsid w:val="4A7062A1"/>
     <w:multiLevelType w:val="hybridMultilevel"/>
     <w:tmpl w:val="9C3E60B6"/>
@@ -1220,7 +2430,7 @@
       </w:pPr>
     </w:lvl>
   </w:abstractNum>
-  <w:abstractNum w:abstractNumId="3" w15:restartNumberingAfterBreak="0">
+  <w:abstractNum w:abstractNumId="5" w15:restartNumberingAfterBreak="0">
     <w:nsid w:val="4AC934D3"/>
     <w:multiLevelType w:val="hybridMultilevel"/>
     <w:tmpl w:val="D9227604"/>
@@ -1332,7 +2542,7 @@
       </w:rPr>
     </w:lvl>
   </w:abstractNum>
-  <w:abstractNum w:abstractNumId="4" w15:restartNumberingAfterBreak="0">
+  <w:abstractNum w:abstractNumId="6" w15:restartNumberingAfterBreak="0">
     <w:nsid w:val="5240388D"/>
     <w:multiLevelType w:val="hybridMultilevel"/>
     <w:tmpl w:val="4A02C680"/>
@@ -1421,7 +2631,7 @@
       </w:pPr>
     </w:lvl>
   </w:abstractNum>
-  <w:abstractNum w:abstractNumId="5" w15:restartNumberingAfterBreak="0">
+  <w:abstractNum w:abstractNumId="7" w15:restartNumberingAfterBreak="0">
     <w:nsid w:val="60C64EA7"/>
     <w:multiLevelType w:val="hybridMultilevel"/>
     <w:tmpl w:val="32D43CD2"/>
@@ -1510,7 +2720,7 @@
       </w:pPr>
     </w:lvl>
   </w:abstractNum>
-  <w:abstractNum w:abstractNumId="6" w15:restartNumberingAfterBreak="0">
+  <w:abstractNum w:abstractNumId="8" w15:restartNumberingAfterBreak="0">
     <w:nsid w:val="647116EC"/>
     <w:multiLevelType w:val="hybridMultilevel"/>
     <w:tmpl w:val="CECE5974"/>
@@ -1599,7 +2809,7 @@
       </w:pPr>
     </w:lvl>
   </w:abstractNum>
-  <w:abstractNum w:abstractNumId="7" w15:restartNumberingAfterBreak="0">
+  <w:abstractNum w:abstractNumId="9" w15:restartNumberingAfterBreak="0">
     <w:nsid w:val="6D33173D"/>
     <w:multiLevelType w:val="hybridMultilevel"/>
     <w:tmpl w:val="9C329876"/>
@@ -1711,7 +2921,7 @@
       </w:rPr>
     </w:lvl>
   </w:abstractNum>
-  <w:abstractNum w:abstractNumId="8" w15:restartNumberingAfterBreak="0">
+  <w:abstractNum w:abstractNumId="10" w15:restartNumberingAfterBreak="0">
     <w:nsid w:val="7062324C"/>
     <w:multiLevelType w:val="hybridMultilevel"/>
     <w:tmpl w:val="A7922A94"/>
@@ -1800,7 +3010,96 @@
       </w:pPr>
     </w:lvl>
   </w:abstractNum>
-  <w:abstractNum w:abstractNumId="9" w15:restartNumberingAfterBreak="0">
+  <w:abstractNum w:abstractNumId="11" w15:restartNumberingAfterBreak="0">
+    <w:nsid w:val="744C4BD3"/>
+    <w:multiLevelType w:val="hybridMultilevel"/>
+    <w:tmpl w:val="A678CF72"/>
+    <w:lvl w:ilvl="0" w:tplc="0809000F">
+      <w:start w:val="1"/>
+      <w:numFmt w:val="decimal"/>
+      <w:lvlText w:val="%1."/>
+      <w:lvlJc w:val="left"/>
+      <w:pPr>
+        <w:ind w:left="720" w:hanging="360"/>
+      </w:pPr>
+      <w:rPr>
+        <w:rFonts w:hint="default"/>
+      </w:rPr>
+    </w:lvl>
+    <w:lvl w:ilvl="1" w:tplc="08090019" w:tentative="1">
+      <w:start w:val="1"/>
+      <w:numFmt w:val="lowerLetter"/>
+      <w:lvlText w:val="%2."/>
+      <w:lvlJc w:val="left"/>
+      <w:pPr>
+        <w:ind w:left="1440" w:hanging="360"/>
+      </w:pPr>
+    </w:lvl>
+    <w:lvl w:ilvl="2" w:tplc="0809001B" w:tentative="1">
+      <w:start w:val="1"/>
+      <w:numFmt w:val="lowerRoman"/>
+      <w:lvlText w:val="%3."/>
+      <w:lvlJc w:val="right"/>
+      <w:pPr>
+        <w:ind w:left="2160" w:hanging="180"/>
+      </w:pPr>
+    </w:lvl>
+    <w:lvl w:ilvl="3" w:tplc="0809000F" w:tentative="1">
+      <w:start w:val="1"/>
+      <w:numFmt w:val="decimal"/>
+      <w:lvlText w:val="%4."/>
+      <w:lvlJc w:val="left"/>
+      <w:pPr>
+        <w:ind w:left="2880" w:hanging="360"/>
+      </w:pPr>
+    </w:lvl>
+    <w:lvl w:ilvl="4" w:tplc="08090019" w:tentative="1">
+      <w:start w:val="1"/>
+      <w:numFmt w:val="lowerLetter"/>
+      <w:lvlText w:val="%5."/>
+      <w:lvlJc w:val="left"/>
+      <w:pPr>
+        <w:ind w:left="3600" w:hanging="360"/>
+      </w:pPr>
+    </w:lvl>
+    <w:lvl w:ilvl="5" w:tplc="0809001B" w:tentative="1">
+      <w:start w:val="1"/>
+      <w:numFmt w:val="lowerRoman"/>
+      <w:lvlText w:val="%6."/>
+      <w:lvlJc w:val="right"/>
+      <w:pPr>
+        <w:ind w:left="4320" w:hanging="180"/>
+      </w:pPr>
+    </w:lvl>
+    <w:lvl w:ilvl="6" w:tplc="0809000F" w:tentative="1">
+      <w:start w:val="1"/>
+      <w:numFmt w:val="decimal"/>
+      <w:lvlText w:val="%7."/>
+      <w:lvlJc w:val="left"/>
+      <w:pPr>
+        <w:ind w:left="5040" w:hanging="360"/>
+      </w:pPr>
+    </w:lvl>
+    <w:lvl w:ilvl="7" w:tplc="08090019" w:tentative="1">
+      <w:start w:val="1"/>
+      <w:numFmt w:val="lowerLetter"/>
+      <w:lvlText w:val="%8."/>
+      <w:lvlJc w:val="left"/>
+      <w:pPr>
+        <w:ind w:left="5760" w:hanging="360"/>
+      </w:pPr>
+    </w:lvl>
+    <w:lvl w:ilvl="8" w:tplc="0809001B" w:tentative="1">
+      <w:start w:val="1"/>
+      <w:numFmt w:val="lowerRoman"/>
+      <w:lvlText w:val="%9."/>
+      <w:lvlJc w:val="right"/>
+      <w:pPr>
+        <w:ind w:left="6480" w:hanging="180"/>
+      </w:pPr>
+    </w:lvl>
+  </w:abstractNum>
+  <w:abstractNum w:abstractNumId="12" w15:restartNumberingAfterBreak="0">
     <w:nsid w:val="7E710045"/>
     <w:multiLevelType w:val="hybridMultilevel"/>
     <w:tmpl w:val="D0B2BB26"/>
@@ -1890,34 +3189,43 @@
     </w:lvl>
   </w:abstractNum>
   <w:num w:numId="1" w16cid:durableId="1352801879">
-    <w:abstractNumId w:val="1"/>
+    <w:abstractNumId w:val="3"/>
   </w:num>
   <w:num w:numId="2" w16cid:durableId="721709414">
-    <w:abstractNumId w:val="2"/>
+    <w:abstractNumId w:val="4"/>
   </w:num>
   <w:num w:numId="3" w16cid:durableId="1819571016">
-    <w:abstractNumId w:val="9"/>
+    <w:abstractNumId w:val="12"/>
   </w:num>
   <w:num w:numId="4" w16cid:durableId="495920517">
     <w:abstractNumId w:val="0"/>
   </w:num>
   <w:num w:numId="5" w16cid:durableId="1691027586">
-    <w:abstractNumId w:val="4"/>
+    <w:abstractNumId w:val="6"/>
   </w:num>
   <w:num w:numId="6" w16cid:durableId="1115101120">
-    <w:abstractNumId w:val="6"/>
+    <w:abstractNumId w:val="8"/>
   </w:num>
   <w:num w:numId="7" w16cid:durableId="2059545312">
+    <w:abstractNumId w:val="7"/>
+  </w:num>
+  <w:num w:numId="8" w16cid:durableId="1826318471">
+    <w:abstractNumId w:val="10"/>
+  </w:num>
+  <w:num w:numId="9" w16cid:durableId="1691641178">
     <w:abstractNumId w:val="5"/>
   </w:num>
-  <w:num w:numId="8" w16cid:durableId="1826318471">
-    <w:abstractNumId w:val="8"/>
+  <w:num w:numId="10" w16cid:durableId="1155029981">
+    <w:abstractNumId w:val="9"/>
   </w:num>
-  <w:num w:numId="9" w16cid:durableId="1691641178">
-    <w:abstractNumId w:val="3"/>
+  <w:num w:numId="11" w16cid:durableId="1264606697">
+    <w:abstractNumId w:val="2"/>
   </w:num>
-  <w:num w:numId="10" w16cid:durableId="1155029981">
-    <w:abstractNumId w:val="7"/>
+  <w:num w:numId="12" w16cid:durableId="1737894805">
+    <w:abstractNumId w:val="1"/>
+  </w:num>
+  <w:num w:numId="13" w16cid:durableId="660087668">
+    <w:abstractNumId w:val="11"/>
   </w:num>
 </w:numbering>
 </file>
@@ -2376,20 +3684,19 @@
     <w:next w:val="Normal"/>
     <w:link w:val="Heading3Char"/>
     <w:uiPriority w:val="9"/>
-    <w:semiHidden/>
     <w:unhideWhenUsed/>
     <w:qFormat/>
-    <w:rsid w:val="00C27676"/>
+    <w:rsid w:val="00A317D8"/>
     <w:pPr>
       <w:keepNext/>
       <w:keepLines/>
-      <w:spacing w:before="120" w:after="0"/>
+      <w:spacing w:before="120" w:after="120"/>
       <w:outlineLvl w:val="2"/>
     </w:pPr>
     <w:rPr>
       <w:rFonts w:asciiTheme="majorHAnsi" w:eastAsiaTheme="majorEastAsia" w:hAnsiTheme="majorHAnsi" w:cstheme="majorBidi"/>
+      <w:b/>
       <w:spacing w:val="4"/>
-      <w:sz w:val="24"/>
       <w:szCs w:val="24"/>
     </w:rPr>
   </w:style>
@@ -2587,12 +3894,11 @@
     <w:basedOn w:val="DefaultParagraphFont"/>
     <w:link w:val="Heading3"/>
     <w:uiPriority w:val="9"/>
-    <w:semiHidden/>
-    <w:rsid w:val="00C27676"/>
+    <w:rsid w:val="00A317D8"/>
     <w:rPr>
       <w:rFonts w:asciiTheme="majorHAnsi" w:eastAsiaTheme="majorEastAsia" w:hAnsiTheme="majorHAnsi" w:cstheme="majorBidi"/>
+      <w:b/>
       <w:spacing w:val="4"/>
-      <w:sz w:val="24"/>
       <w:szCs w:val="24"/>
     </w:rPr>
   </w:style>
@@ -3079,6 +4385,37 @@
     <w:pPr>
       <w:spacing w:after="240" w:line="240" w:lineRule="auto"/>
     </w:pPr>
+  </w:style>
+  <w:style w:type="paragraph" w:styleId="NormalWeb">
+    <w:name w:val="Normal (Web)"/>
+    <w:basedOn w:val="Normal"/>
+    <w:uiPriority w:val="99"/>
+    <w:semiHidden/>
+    <w:unhideWhenUsed/>
+    <w:rsid w:val="00A317D8"/>
+    <w:pPr>
+      <w:spacing w:before="100" w:beforeAutospacing="1" w:after="100" w:afterAutospacing="1" w:line="240" w:lineRule="auto"/>
+      <w:jc w:val="left"/>
+    </w:pPr>
+    <w:rPr>
+      <w:rFonts w:ascii="Times New Roman" w:eastAsia="Times New Roman" w:hAnsi="Times New Roman" w:cs="Times New Roman"/>
+      <w:sz w:val="24"/>
+      <w:szCs w:val="24"/>
+      <w:lang w:eastAsia="en-GB"/>
+    </w:rPr>
+  </w:style>
+  <w:style w:type="character" w:styleId="HTMLCode">
+    <w:name w:val="HTML Code"/>
+    <w:basedOn w:val="DefaultParagraphFont"/>
+    <w:uiPriority w:val="99"/>
+    <w:semiHidden/>
+    <w:unhideWhenUsed/>
+    <w:rsid w:val="00A317D8"/>
+    <w:rPr>
+      <w:rFonts w:ascii="Courier New" w:eastAsia="Times New Roman" w:hAnsi="Courier New" w:cs="Courier New"/>
+      <w:sz w:val="20"/>
+      <w:szCs w:val="20"/>
+    </w:rPr>
   </w:style>
 </w:styles>
 </file>

</xml_diff>

<commit_message>
spatial autocorrelation using injurycount
</commit_message>
<xml_diff>
--- a/CASA0006 Assessment_Literature Review.docx
+++ b/CASA0006 Assessment_Literature Review.docx
@@ -484,19 +484,7 @@
         <w:t xml:space="preserve"> the aim of this study is to </w:t>
       </w:r>
       <w:r>
-        <w:t xml:space="preserve">develop a reproducible </w:t>
-      </w:r>
-      <w:r>
-        <w:t xml:space="preserve">python </w:t>
-      </w:r>
-      <w:r>
-        <w:t xml:space="preserve">workflow </w:t>
-      </w:r>
-      <w:r>
-        <w:t>that</w:t>
-      </w:r>
-      <w:r>
-        <w:t xml:space="preserve"> </w:t>
+        <w:t xml:space="preserve">develop a reproducible python workflow that </w:t>
       </w:r>
       <w:r>
         <w:t>evaluate</w:t>
@@ -1150,24 +1138,12 @@
     </w:p>
     <w:p>
       <w:r>
-        <w:t xml:space="preserve">As fatal count and serious injury count are both heavily skewed towards zero, crash severity category will be used as the main dependent variable for the ML model. Of the four crash severity categories, there is a comparatively very low count of fatal crashes. Therefore, 'Fatal Crash' and 'Serious Crash' have been combined into a single category for the </w:t>
-      </w:r>
-      <w:r>
-        <w:t>analysis</w:t>
-      </w:r>
-      <w:r>
-        <w:t>.</w:t>
-      </w:r>
-    </w:p>
-    <w:p>
-      <w:r>
-        <w:t xml:space="preserve">As fatal count and serious injury count are both heavily skewed towards zero, crash severity category will be used as the main dependent variable for the ML model. Of the four crash severity categories, there is a comparatively very low count of fatal crashes. Therefore, 'Fatal Crash' and 'Serious Crash' have been combined into a single category for the </w:t>
-      </w:r>
-      <w:r>
-        <w:t>analysis</w:t>
-      </w:r>
-      <w:r>
-        <w:t>.</w:t>
+        <w:t>As fatal count and serious injury count are both heavily skewed towards zero, crash severity category will be used as the main dependent variable for the ML model. Of the four crash severity categories, there is a comparatively very low count of fatal crashes. Therefore, 'Fatal Crash' and 'Serious Crash' have been combined into a single category for the analysis.</w:t>
+      </w:r>
+    </w:p>
+    <w:p>
+      <w:r>
+        <w:t>As fatal count and serious injury count are both heavily skewed towards zero, crash severity category will be used as the main dependent variable for the ML model. Of the four crash severity categories, there is a comparatively very low count of fatal crashes. Therefore, 'Fatal Crash' and 'Serious Crash' have been combined into a single category for the analysis.</w:t>
       </w:r>
     </w:p>
     <w:p>
@@ -1241,10 +1217,7 @@
       </w:r>
       <w:proofErr w:type="gramEnd"/>
       <w:r>
-        <w:t xml:space="preserve"> any of the preprocessing steps take place. This ensures that there is no data leakage from the testing set, which can lead to inflated performance estimates</w:t>
-      </w:r>
-      <w:r>
-        <w:t xml:space="preserve"> </w:t>
+        <w:t xml:space="preserve"> any of the preprocessing steps take place. This ensures that there is no data leakage from the testing set, which can lead to inflated performance estimates </w:t>
       </w:r>
       <w:r>
         <w:fldChar w:fldCharType="begin"/>
@@ -1285,13 +1258,7 @@
     </w:p>
     <w:p>
       <w:r>
-        <w:t>To prepare the data for modelling, two pre-processing steps are run: standardisation of numeric variables</w:t>
-      </w:r>
-      <w:r>
-        <w:t xml:space="preserve"> and one-hot encoding of categorical variables. </w:t>
-      </w:r>
-      <w:r>
-        <w:t xml:space="preserve">After defining the pre-processing steps, an estimator is added to the ML pipeline, which specifies the ML algorithms to be used. For this project, a remote forest classifier </w:t>
+        <w:t xml:space="preserve">To prepare the data for modelling, two pre-processing steps are run: standardisation of numeric variables and one-hot encoding of categorical variables. After defining the pre-processing steps, an estimator is added to the ML pipeline, which specifies the ML algorithms to be used. For this project, a remote forest classifier </w:t>
       </w:r>
       <w:r>
         <w:fldChar w:fldCharType="begin"/>
@@ -1312,10 +1279,7 @@
         <w:fldChar w:fldCharType="end"/>
       </w:r>
       <w:r>
-        <w:t xml:space="preserve"> </w:t>
-      </w:r>
-      <w:r>
-        <w:t>has been chosen.</w:t>
+        <w:t xml:space="preserve"> has been chosen.</w:t>
       </w:r>
     </w:p>
     <w:p>
@@ -1457,130 +1421,68 @@
         <w:t>Discussion</w:t>
       </w:r>
     </w:p>
-    <w:p/>
-    <w:p/>
-    <w:p>
-      <w:pPr>
-        <w:pStyle w:val="Heading3"/>
-      </w:pPr>
-      <w:r>
-        <w:t>References</w:t>
-      </w:r>
-    </w:p>
-    <w:p>
-      <w:pPr>
-        <w:pStyle w:val="Bibliography"/>
-        <w:rPr>
-          <w:rFonts w:ascii="Arial" w:hAnsi="Arial" w:cs="Arial"/>
-        </w:rPr>
-      </w:pPr>
-      <w:r>
-        <w:fldChar w:fldCharType="begin"/>
-      </w:r>
-      <w:r>
-        <w:instrText xml:space="preserve"> ADDIN ZOTERO_BIBL {"uncited":[],"omitted":[],"custom":[]} CSL_BIBLIOGRAPHY </w:instrText>
-      </w:r>
-      <w:r>
-        <w:fldChar w:fldCharType="separate"/>
-      </w:r>
-      <w:r>
-        <w:rPr>
-          <w:rFonts w:ascii="Arial" w:hAnsi="Arial" w:cs="Arial"/>
-        </w:rPr>
-        <w:t xml:space="preserve">Breiman, L. (2001) ‘Random Forests’, </w:t>
-      </w:r>
-      <w:r>
-        <w:rPr>
-          <w:rFonts w:ascii="Arial" w:hAnsi="Arial" w:cs="Arial"/>
+    <w:p>
+      <w:pPr>
+        <w:pStyle w:val="ListParagraph"/>
+        <w:numPr>
+          <w:ilvl w:val="0"/>
+          <w:numId w:val="14"/>
+        </w:numPr>
+        <w:rPr>
           <w:i/>
           <w:iCs/>
         </w:rPr>
-        <w:t>Machine Learning</w:t>
-      </w:r>
-      <w:r>
-        <w:rPr>
-          <w:rFonts w:ascii="Arial" w:hAnsi="Arial" w:cs="Arial"/>
-        </w:rPr>
-        <w:t>, 45(1), pp. 5–32. Available at: https://doi.org/10.1023/A:1010933404324.</w:t>
-      </w:r>
-    </w:p>
-    <w:p>
-      <w:pPr>
-        <w:pStyle w:val="Bibliography"/>
-        <w:rPr>
-          <w:rFonts w:ascii="Arial" w:hAnsi="Arial" w:cs="Arial"/>
-        </w:rPr>
-      </w:pPr>
-      <w:proofErr w:type="spellStart"/>
-      <w:r>
-        <w:rPr>
-          <w:rFonts w:ascii="Arial" w:hAnsi="Arial" w:cs="Arial"/>
-        </w:rPr>
-        <w:t>Delen</w:t>
-      </w:r>
-      <w:proofErr w:type="spellEnd"/>
-      <w:r>
-        <w:rPr>
-          <w:rFonts w:ascii="Arial" w:hAnsi="Arial" w:cs="Arial"/>
-        </w:rPr>
-        <w:t xml:space="preserve">, D. </w:t>
-      </w:r>
-      <w:r>
-        <w:rPr>
-          <w:rFonts w:ascii="Arial" w:hAnsi="Arial" w:cs="Arial"/>
+      </w:pPr>
+      <w:r>
+        <w:rPr>
           <w:i/>
           <w:iCs/>
         </w:rPr>
-        <w:t>et al.</w:t>
-      </w:r>
-      <w:r>
-        <w:rPr>
-          <w:rFonts w:ascii="Arial" w:hAnsi="Arial" w:cs="Arial"/>
-        </w:rPr>
-        <w:t xml:space="preserve"> (2017) ‘Investigating injury severity risk factors in automobile crashes with predictive analytics and sensitivity analysis methods’, </w:t>
-      </w:r>
-      <w:r>
-        <w:rPr>
-          <w:rFonts w:ascii="Arial" w:hAnsi="Arial" w:cs="Arial"/>
+        <w:t>How effectively can road and environmental factors predict vehicle crash severity?</w:t>
+      </w:r>
+    </w:p>
+    <w:p>
+      <w:pPr>
+        <w:pStyle w:val="ListParagraph"/>
+        <w:numPr>
+          <w:ilvl w:val="0"/>
+          <w:numId w:val="14"/>
+        </w:numPr>
+        <w:rPr>
           <w:i/>
           <w:iCs/>
         </w:rPr>
-        <w:t>Journal of Transport &amp; Health</w:t>
-      </w:r>
-      <w:r>
-        <w:rPr>
-          <w:rFonts w:ascii="Arial" w:hAnsi="Arial" w:cs="Arial"/>
-        </w:rPr>
-        <w:t>, 4, pp. 118–131. Available at: https://doi.org/10.1016/j.jth.2017.01.009.</w:t>
-      </w:r>
-    </w:p>
-    <w:p>
-      <w:pPr>
-        <w:pStyle w:val="Bibliography"/>
-        <w:rPr>
-          <w:rFonts w:ascii="Arial" w:hAnsi="Arial" w:cs="Arial"/>
-        </w:rPr>
-      </w:pPr>
-      <w:r>
-        <w:rPr>
-          <w:rFonts w:ascii="Arial" w:hAnsi="Arial" w:cs="Arial"/>
-        </w:rPr>
-        <w:lastRenderedPageBreak/>
-        <w:t xml:space="preserve">Effati, M., Thill, J.-C. and Shabani, S. (2015) ‘Geospatial and machine learning techniques for wicked social science problems: analysis of crash severity on a regional highway corridor’, </w:t>
-      </w:r>
-      <w:r>
-        <w:rPr>
-          <w:rFonts w:ascii="Arial" w:hAnsi="Arial" w:cs="Arial"/>
+      </w:pPr>
+      <w:r>
+        <w:rPr>
           <w:i/>
           <w:iCs/>
         </w:rPr>
-        <w:t>Journal of Geographical Systems</w:t>
-      </w:r>
-      <w:r>
-        <w:rPr>
-          <w:rFonts w:ascii="Arial" w:hAnsi="Arial" w:cs="Arial"/>
-        </w:rPr>
-        <w:t>, 17(2), pp. 107–135. Available at: https://doi.org/10.1007/s10109-015-0210-x.</w:t>
+        <w:t xml:space="preserve">Of these factors, which have the greatest influence on the prediction performance? </w:t>
+      </w:r>
+    </w:p>
+    <w:p/>
+    <w:p>
+      <w:r>
+        <w:t xml:space="preserve">In the final evaluation of models, a balanced random forest was found to </w:t>
+      </w:r>
+      <w:proofErr w:type="gramStart"/>
+      <w:r>
+        <w:t>have</w:t>
+      </w:r>
+      <w:proofErr w:type="gramEnd"/>
+      <w:r>
+        <w:t xml:space="preserve"> </w:t>
+      </w:r>
+    </w:p>
+    <w:p/>
+    <w:p>
+      <w:pPr>
+        <w:pStyle w:val="Heading3"/>
+      </w:pPr>
+      <w:r>
+        <w:lastRenderedPageBreak/>
+        <w:t>References</w:t>
       </w:r>
     </w:p>
     <w:p>
@@ -1591,10 +1493,19 @@
         </w:rPr>
       </w:pPr>
       <w:r>
-        <w:rPr>
-          <w:rFonts w:ascii="Arial" w:hAnsi="Arial" w:cs="Arial"/>
-        </w:rPr>
-        <w:t xml:space="preserve">Iranitalab, A. and Khattak, A. (2017) ‘Comparison of four statistical and machine learning methods for crash severity prediction’, </w:t>
+        <w:fldChar w:fldCharType="begin"/>
+      </w:r>
+      <w:r>
+        <w:instrText xml:space="preserve"> ADDIN ZOTERO_BIBL {"uncited":[],"omitted":[],"custom":[]} CSL_BIBLIOGRAPHY </w:instrText>
+      </w:r>
+      <w:r>
+        <w:fldChar w:fldCharType="separate"/>
+      </w:r>
+      <w:r>
+        <w:rPr>
+          <w:rFonts w:ascii="Arial" w:hAnsi="Arial" w:cs="Arial"/>
+        </w:rPr>
+        <w:t xml:space="preserve">Breiman, L. (2001) ‘Random Forests’, </w:t>
       </w:r>
       <w:r>
         <w:rPr>
@@ -1602,13 +1513,13 @@
           <w:i/>
           <w:iCs/>
         </w:rPr>
-        <w:t>Accident Analysis &amp; Prevention</w:t>
-      </w:r>
-      <w:r>
-        <w:rPr>
-          <w:rFonts w:ascii="Arial" w:hAnsi="Arial" w:cs="Arial"/>
-        </w:rPr>
-        <w:t>, 108, pp. 27–36. Available at: https://doi.org/10.1016/j.aap.2017.08.008.</w:t>
+        <w:t>Machine Learning</w:t>
+      </w:r>
+      <w:r>
+        <w:rPr>
+          <w:rFonts w:ascii="Arial" w:hAnsi="Arial" w:cs="Arial"/>
+        </w:rPr>
+        <w:t>, 45(1), pp. 5–32. Available at: https://doi.org/10.1023/A:1010933404324.</w:t>
       </w:r>
     </w:p>
     <w:p>
@@ -1622,7 +1533,7 @@
         <w:rPr>
           <w:rFonts w:ascii="Arial" w:hAnsi="Arial" w:cs="Arial"/>
         </w:rPr>
-        <w:t xml:space="preserve">Jeong, H. </w:t>
+        <w:t xml:space="preserve">Delen, D. </w:t>
       </w:r>
       <w:r>
         <w:rPr>
@@ -1636,7 +1547,7 @@
         <w:rPr>
           <w:rFonts w:ascii="Arial" w:hAnsi="Arial" w:cs="Arial"/>
         </w:rPr>
-        <w:t xml:space="preserve"> (2018) ‘Classification of motor vehicle crash injury severity: A hybrid approach for imbalanced data’, </w:t>
+        <w:t xml:space="preserve"> (2017) ‘Investigating injury severity risk factors in automobile crashes with predictive analytics and sensitivity analysis methods’, </w:t>
       </w:r>
       <w:r>
         <w:rPr>
@@ -1644,13 +1555,13 @@
           <w:i/>
           <w:iCs/>
         </w:rPr>
-        <w:t>Accident Analysis &amp; Prevention</w:t>
-      </w:r>
-      <w:r>
-        <w:rPr>
-          <w:rFonts w:ascii="Arial" w:hAnsi="Arial" w:cs="Arial"/>
-        </w:rPr>
-        <w:t>, 120, pp. 250–261. Available at: https://doi.org/10.1016/j.aap.2018.08.025.</w:t>
+        <w:t>Journal of Transport &amp; Health</w:t>
+      </w:r>
+      <w:r>
+        <w:rPr>
+          <w:rFonts w:ascii="Arial" w:hAnsi="Arial" w:cs="Arial"/>
+        </w:rPr>
+        <w:t>, 4, pp. 118–131. Available at: https://doi.org/10.1016/j.jth.2017.01.009.</w:t>
       </w:r>
     </w:p>
     <w:p>
@@ -1664,7 +1575,7 @@
         <w:rPr>
           <w:rFonts w:ascii="Arial" w:hAnsi="Arial" w:cs="Arial"/>
         </w:rPr>
-        <w:t xml:space="preserve">New Zealand Government (2019) </w:t>
+        <w:t xml:space="preserve">Effati, M., Thill, J.-C. and Shabani, S. (2015) ‘Geospatial and machine learning techniques for wicked social science problems: analysis of crash severity on a regional highway corridor’, </w:t>
       </w:r>
       <w:r>
         <w:rPr>
@@ -1672,13 +1583,13 @@
           <w:i/>
           <w:iCs/>
         </w:rPr>
-        <w:t>Road to Zero: New Zealand’s Road Safety Strategy 2020-2030</w:t>
-      </w:r>
-      <w:r>
-        <w:rPr>
-          <w:rFonts w:ascii="Arial" w:hAnsi="Arial" w:cs="Arial"/>
-        </w:rPr>
-        <w:t>. Wellington, NZ. Available at: https://www.nzta.govt.nz/safety/what-waka-kotahi-is-doing/nz-road-safety-strategy/.</w:t>
+        <w:t>Journal of Geographical Systems</w:t>
+      </w:r>
+      <w:r>
+        <w:rPr>
+          <w:rFonts w:ascii="Arial" w:hAnsi="Arial" w:cs="Arial"/>
+        </w:rPr>
+        <w:t>, 17(2), pp. 107–135. Available at: https://doi.org/10.1007/s10109-015-0210-x.</w:t>
       </w:r>
     </w:p>
     <w:p>
@@ -1692,7 +1603,7 @@
         <w:rPr>
           <w:rFonts w:ascii="Arial" w:hAnsi="Arial" w:cs="Arial"/>
         </w:rPr>
-        <w:t xml:space="preserve">Santos, K., Dias, J.P. and Amado, C. (2022) ‘A literature review of machine learning algorithms for crash injury severity prediction’, </w:t>
+        <w:t xml:space="preserve">Iranitalab, A. and Khattak, A. (2017) ‘Comparison of four statistical and machine learning methods for crash severity prediction’, </w:t>
       </w:r>
       <w:r>
         <w:rPr>
@@ -1700,13 +1611,13 @@
           <w:i/>
           <w:iCs/>
         </w:rPr>
-        <w:t>Journal of Safety Research</w:t>
-      </w:r>
-      <w:r>
-        <w:rPr>
-          <w:rFonts w:ascii="Arial" w:hAnsi="Arial" w:cs="Arial"/>
-        </w:rPr>
-        <w:t>, 80, pp. 254–269. Available at: https://doi.org/10.1016/j.jsr.2021.12.007.</w:t>
+        <w:t>Accident Analysis &amp; Prevention</w:t>
+      </w:r>
+      <w:r>
+        <w:rPr>
+          <w:rFonts w:ascii="Arial" w:hAnsi="Arial" w:cs="Arial"/>
+        </w:rPr>
+        <w:t>, 108, pp. 27–36. Available at: https://doi.org/10.1016/j.aap.2017.08.008.</w:t>
       </w:r>
     </w:p>
     <w:p>
@@ -1720,7 +1631,7 @@
         <w:rPr>
           <w:rFonts w:ascii="Arial" w:hAnsi="Arial" w:cs="Arial"/>
         </w:rPr>
-        <w:t xml:space="preserve">Savolainen, P.T. </w:t>
+        <w:t xml:space="preserve">Jeong, H. </w:t>
       </w:r>
       <w:r>
         <w:rPr>
@@ -1734,7 +1645,7 @@
         <w:rPr>
           <w:rFonts w:ascii="Arial" w:hAnsi="Arial" w:cs="Arial"/>
         </w:rPr>
-        <w:t xml:space="preserve"> (2011) ‘The statistical analysis of highway crash-injury severities: A review and assessment of methodological alternatives’, </w:t>
+        <w:t xml:space="preserve"> (2018) ‘Classification of motor vehicle crash injury severity: A hybrid approach for imbalanced data’, </w:t>
       </w:r>
       <w:r>
         <w:rPr>
@@ -1748,7 +1659,7 @@
         <w:rPr>
           <w:rFonts w:ascii="Arial" w:hAnsi="Arial" w:cs="Arial"/>
         </w:rPr>
-        <w:t>, 43(5), pp. 1666–1676. Available at: https://doi.org/10.1016/j.aap.2011.03.025.</w:t>
+        <w:t>, 120, pp. 250–261. Available at: https://doi.org/10.1016/j.aap.2018.08.025.</w:t>
       </w:r>
     </w:p>
     <w:p>
@@ -1762,7 +1673,7 @@
         <w:rPr>
           <w:rFonts w:ascii="Arial" w:hAnsi="Arial" w:cs="Arial"/>
         </w:rPr>
-        <w:t xml:space="preserve">Tharwat, A. (2020) ‘Classification assessment methods’, </w:t>
+        <w:t xml:space="preserve">New Zealand Government (2019) </w:t>
       </w:r>
       <w:r>
         <w:rPr>
@@ -1770,45 +1681,69 @@
           <w:i/>
           <w:iCs/>
         </w:rPr>
-        <w:t xml:space="preserve">Applied </w:t>
-      </w:r>
-      <w:proofErr w:type="gramStart"/>
+        <w:t>Road to Zero: New Zealand’s Road Safety Strategy 2020-2030</w:t>
+      </w:r>
+      <w:r>
+        <w:rPr>
+          <w:rFonts w:ascii="Arial" w:hAnsi="Arial" w:cs="Arial"/>
+        </w:rPr>
+        <w:t>. Wellington, NZ. Available at: https://www.nzta.govt.nz/safety/what-waka-kotahi-is-doing/nz-road-safety-strategy/.</w:t>
+      </w:r>
+    </w:p>
+    <w:p>
+      <w:pPr>
+        <w:pStyle w:val="Bibliography"/>
+        <w:rPr>
+          <w:rFonts w:ascii="Arial" w:hAnsi="Arial" w:cs="Arial"/>
+        </w:rPr>
+      </w:pPr>
+      <w:r>
+        <w:rPr>
+          <w:rFonts w:ascii="Arial" w:hAnsi="Arial" w:cs="Arial"/>
+        </w:rPr>
+        <w:t xml:space="preserve">Santos, K., Dias, J.P. and Amado, C. (2022) ‘A literature review of machine learning algorithms for crash injury severity prediction’, </w:t>
+      </w:r>
       <w:r>
         <w:rPr>
           <w:rFonts w:ascii="Arial" w:hAnsi="Arial" w:cs="Arial"/>
           <w:i/>
           <w:iCs/>
         </w:rPr>
-        <w:t>Computing</w:t>
-      </w:r>
-      <w:proofErr w:type="gramEnd"/>
+        <w:t>Journal of Safety Research</w:t>
+      </w:r>
+      <w:r>
+        <w:rPr>
+          <w:rFonts w:ascii="Arial" w:hAnsi="Arial" w:cs="Arial"/>
+        </w:rPr>
+        <w:t>, 80, pp. 254–269. Available at: https://doi.org/10.1016/j.jsr.2021.12.007.</w:t>
+      </w:r>
+    </w:p>
+    <w:p>
+      <w:pPr>
+        <w:pStyle w:val="Bibliography"/>
+        <w:rPr>
+          <w:rFonts w:ascii="Arial" w:hAnsi="Arial" w:cs="Arial"/>
+        </w:rPr>
+      </w:pPr>
+      <w:r>
+        <w:rPr>
+          <w:rFonts w:ascii="Arial" w:hAnsi="Arial" w:cs="Arial"/>
+        </w:rPr>
+        <w:t xml:space="preserve">Savolainen, P.T. </w:t>
+      </w:r>
       <w:r>
         <w:rPr>
           <w:rFonts w:ascii="Arial" w:hAnsi="Arial" w:cs="Arial"/>
           <w:i/>
           <w:iCs/>
         </w:rPr>
-        <w:t xml:space="preserve"> and Informatics</w:t>
-      </w:r>
-      <w:r>
-        <w:rPr>
-          <w:rFonts w:ascii="Arial" w:hAnsi="Arial" w:cs="Arial"/>
-        </w:rPr>
-        <w:t>, 17(1), pp. 168–192. Available at: https://doi.org/10.1016/j.aci.2018.08.003.</w:t>
-      </w:r>
-    </w:p>
-    <w:p>
-      <w:pPr>
-        <w:pStyle w:val="Bibliography"/>
-        <w:rPr>
-          <w:rFonts w:ascii="Arial" w:hAnsi="Arial" w:cs="Arial"/>
-        </w:rPr>
-      </w:pPr>
-      <w:r>
-        <w:rPr>
-          <w:rFonts w:ascii="Arial" w:hAnsi="Arial" w:cs="Arial"/>
-        </w:rPr>
-        <w:t xml:space="preserve">Waka Kotahi NZ Transport Agency (2023) </w:t>
+        <w:t>et al.</w:t>
+      </w:r>
+      <w:r>
+        <w:rPr>
+          <w:rFonts w:ascii="Arial" w:hAnsi="Arial" w:cs="Arial"/>
+        </w:rPr>
+        <w:t xml:space="preserve"> (2011) ‘The statistical analysis of highway crash-injury severities: A review and assessment of methodological alternatives’, </w:t>
       </w:r>
       <w:r>
         <w:rPr>
@@ -1816,6 +1751,62 @@
           <w:i/>
           <w:iCs/>
         </w:rPr>
+        <w:t>Accident Analysis &amp; Prevention</w:t>
+      </w:r>
+      <w:r>
+        <w:rPr>
+          <w:rFonts w:ascii="Arial" w:hAnsi="Arial" w:cs="Arial"/>
+        </w:rPr>
+        <w:t>, 43(5), pp. 1666–1676. Available at: https://doi.org/10.1016/j.aap.2011.03.025.</w:t>
+      </w:r>
+    </w:p>
+    <w:p>
+      <w:pPr>
+        <w:pStyle w:val="Bibliography"/>
+        <w:rPr>
+          <w:rFonts w:ascii="Arial" w:hAnsi="Arial" w:cs="Arial"/>
+        </w:rPr>
+      </w:pPr>
+      <w:r>
+        <w:rPr>
+          <w:rFonts w:ascii="Arial" w:hAnsi="Arial" w:cs="Arial"/>
+        </w:rPr>
+        <w:t xml:space="preserve">Tharwat, A. (2020) ‘Classification assessment methods’, </w:t>
+      </w:r>
+      <w:r>
+        <w:rPr>
+          <w:rFonts w:ascii="Arial" w:hAnsi="Arial" w:cs="Arial"/>
+          <w:i/>
+          <w:iCs/>
+        </w:rPr>
+        <w:t>Applied Computing and Informatics</w:t>
+      </w:r>
+      <w:r>
+        <w:rPr>
+          <w:rFonts w:ascii="Arial" w:hAnsi="Arial" w:cs="Arial"/>
+        </w:rPr>
+        <w:t>, 17(1), pp. 168–192. Available at: https://doi.org/10.1016/j.aci.2018.08.003.</w:t>
+      </w:r>
+    </w:p>
+    <w:p>
+      <w:pPr>
+        <w:pStyle w:val="Bibliography"/>
+        <w:rPr>
+          <w:rFonts w:ascii="Arial" w:hAnsi="Arial" w:cs="Arial"/>
+        </w:rPr>
+      </w:pPr>
+      <w:r>
+        <w:rPr>
+          <w:rFonts w:ascii="Arial" w:hAnsi="Arial" w:cs="Arial"/>
+        </w:rPr>
+        <w:t xml:space="preserve">Waka Kotahi NZ Transport Agency (2023) </w:t>
+      </w:r>
+      <w:r>
+        <w:rPr>
+          <w:rFonts w:ascii="Arial" w:hAnsi="Arial" w:cs="Arial"/>
+          <w:i/>
+          <w:iCs/>
+        </w:rPr>
         <w:t>Crash Analysis System (CAS) Open Data</w:t>
       </w:r>
       <w:r>
@@ -1836,21 +1827,7 @@
         <w:rPr>
           <w:rFonts w:ascii="Arial" w:hAnsi="Arial" w:cs="Arial"/>
         </w:rPr>
-        <w:t xml:space="preserve">Wang, </w:t>
-      </w:r>
-      <w:proofErr w:type="gramStart"/>
-      <w:r>
-        <w:rPr>
-          <w:rFonts w:ascii="Arial" w:hAnsi="Arial" w:cs="Arial"/>
-        </w:rPr>
-        <w:t>X.</w:t>
-      </w:r>
-      <w:proofErr w:type="gramEnd"/>
-      <w:r>
-        <w:rPr>
-          <w:rFonts w:ascii="Arial" w:hAnsi="Arial" w:cs="Arial"/>
-        </w:rPr>
-        <w:t xml:space="preserve"> and Kim, S.H. (2019) ‘Prediction and Factor Identification for Crash Severity: Comparison of Discrete Choice and Tree-Based Models’, </w:t>
+        <w:t xml:space="preserve">Wang, X. and Kim, S.H. (2019) ‘Prediction and Factor Identification for Crash Severity: Comparison of Discrete Choice and Tree-Based Models’, </w:t>
       </w:r>
       <w:r>
         <w:rPr>
@@ -2229,6 +2206,95 @@
     </w:lvl>
   </w:abstractNum>
   <w:abstractNum w:abstractNumId="3" w15:restartNumberingAfterBreak="0">
+    <w:nsid w:val="38294BFA"/>
+    <w:multiLevelType w:val="hybridMultilevel"/>
+    <w:tmpl w:val="A678CF72"/>
+    <w:lvl w:ilvl="0" w:tplc="FFFFFFFF">
+      <w:start w:val="1"/>
+      <w:numFmt w:val="decimal"/>
+      <w:lvlText w:val="%1."/>
+      <w:lvlJc w:val="left"/>
+      <w:pPr>
+        <w:ind w:left="720" w:hanging="360"/>
+      </w:pPr>
+      <w:rPr>
+        <w:rFonts w:hint="default"/>
+      </w:rPr>
+    </w:lvl>
+    <w:lvl w:ilvl="1" w:tplc="FFFFFFFF" w:tentative="1">
+      <w:start w:val="1"/>
+      <w:numFmt w:val="lowerLetter"/>
+      <w:lvlText w:val="%2."/>
+      <w:lvlJc w:val="left"/>
+      <w:pPr>
+        <w:ind w:left="1440" w:hanging="360"/>
+      </w:pPr>
+    </w:lvl>
+    <w:lvl w:ilvl="2" w:tplc="FFFFFFFF" w:tentative="1">
+      <w:start w:val="1"/>
+      <w:numFmt w:val="lowerRoman"/>
+      <w:lvlText w:val="%3."/>
+      <w:lvlJc w:val="right"/>
+      <w:pPr>
+        <w:ind w:left="2160" w:hanging="180"/>
+      </w:pPr>
+    </w:lvl>
+    <w:lvl w:ilvl="3" w:tplc="FFFFFFFF" w:tentative="1">
+      <w:start w:val="1"/>
+      <w:numFmt w:val="decimal"/>
+      <w:lvlText w:val="%4."/>
+      <w:lvlJc w:val="left"/>
+      <w:pPr>
+        <w:ind w:left="2880" w:hanging="360"/>
+      </w:pPr>
+    </w:lvl>
+    <w:lvl w:ilvl="4" w:tplc="FFFFFFFF" w:tentative="1">
+      <w:start w:val="1"/>
+      <w:numFmt w:val="lowerLetter"/>
+      <w:lvlText w:val="%5."/>
+      <w:lvlJc w:val="left"/>
+      <w:pPr>
+        <w:ind w:left="3600" w:hanging="360"/>
+      </w:pPr>
+    </w:lvl>
+    <w:lvl w:ilvl="5" w:tplc="FFFFFFFF" w:tentative="1">
+      <w:start w:val="1"/>
+      <w:numFmt w:val="lowerRoman"/>
+      <w:lvlText w:val="%6."/>
+      <w:lvlJc w:val="right"/>
+      <w:pPr>
+        <w:ind w:left="4320" w:hanging="180"/>
+      </w:pPr>
+    </w:lvl>
+    <w:lvl w:ilvl="6" w:tplc="FFFFFFFF" w:tentative="1">
+      <w:start w:val="1"/>
+      <w:numFmt w:val="decimal"/>
+      <w:lvlText w:val="%7."/>
+      <w:lvlJc w:val="left"/>
+      <w:pPr>
+        <w:ind w:left="5040" w:hanging="360"/>
+      </w:pPr>
+    </w:lvl>
+    <w:lvl w:ilvl="7" w:tplc="FFFFFFFF" w:tentative="1">
+      <w:start w:val="1"/>
+      <w:numFmt w:val="lowerLetter"/>
+      <w:lvlText w:val="%8."/>
+      <w:lvlJc w:val="left"/>
+      <w:pPr>
+        <w:ind w:left="5760" w:hanging="360"/>
+      </w:pPr>
+    </w:lvl>
+    <w:lvl w:ilvl="8" w:tplc="FFFFFFFF" w:tentative="1">
+      <w:start w:val="1"/>
+      <w:numFmt w:val="lowerRoman"/>
+      <w:lvlText w:val="%9."/>
+      <w:lvlJc w:val="right"/>
+      <w:pPr>
+        <w:ind w:left="6480" w:hanging="180"/>
+      </w:pPr>
+    </w:lvl>
+  </w:abstractNum>
+  <w:abstractNum w:abstractNumId="4" w15:restartNumberingAfterBreak="0">
     <w:nsid w:val="394F4703"/>
     <w:multiLevelType w:val="hybridMultilevel"/>
     <w:tmpl w:val="2360A252"/>
@@ -2341,7 +2407,7 @@
       </w:rPr>
     </w:lvl>
   </w:abstractNum>
-  <w:abstractNum w:abstractNumId="4" w15:restartNumberingAfterBreak="0">
+  <w:abstractNum w:abstractNumId="5" w15:restartNumberingAfterBreak="0">
     <w:nsid w:val="4A7062A1"/>
     <w:multiLevelType w:val="hybridMultilevel"/>
     <w:tmpl w:val="9C3E60B6"/>
@@ -2430,7 +2496,7 @@
       </w:pPr>
     </w:lvl>
   </w:abstractNum>
-  <w:abstractNum w:abstractNumId="5" w15:restartNumberingAfterBreak="0">
+  <w:abstractNum w:abstractNumId="6" w15:restartNumberingAfterBreak="0">
     <w:nsid w:val="4AC934D3"/>
     <w:multiLevelType w:val="hybridMultilevel"/>
     <w:tmpl w:val="D9227604"/>
@@ -2542,7 +2608,7 @@
       </w:rPr>
     </w:lvl>
   </w:abstractNum>
-  <w:abstractNum w:abstractNumId="6" w15:restartNumberingAfterBreak="0">
+  <w:abstractNum w:abstractNumId="7" w15:restartNumberingAfterBreak="0">
     <w:nsid w:val="5240388D"/>
     <w:multiLevelType w:val="hybridMultilevel"/>
     <w:tmpl w:val="4A02C680"/>
@@ -2631,7 +2697,7 @@
       </w:pPr>
     </w:lvl>
   </w:abstractNum>
-  <w:abstractNum w:abstractNumId="7" w15:restartNumberingAfterBreak="0">
+  <w:abstractNum w:abstractNumId="8" w15:restartNumberingAfterBreak="0">
     <w:nsid w:val="60C64EA7"/>
     <w:multiLevelType w:val="hybridMultilevel"/>
     <w:tmpl w:val="32D43CD2"/>
@@ -2720,7 +2786,7 @@
       </w:pPr>
     </w:lvl>
   </w:abstractNum>
-  <w:abstractNum w:abstractNumId="8" w15:restartNumberingAfterBreak="0">
+  <w:abstractNum w:abstractNumId="9" w15:restartNumberingAfterBreak="0">
     <w:nsid w:val="647116EC"/>
     <w:multiLevelType w:val="hybridMultilevel"/>
     <w:tmpl w:val="CECE5974"/>
@@ -2809,7 +2875,7 @@
       </w:pPr>
     </w:lvl>
   </w:abstractNum>
-  <w:abstractNum w:abstractNumId="9" w15:restartNumberingAfterBreak="0">
+  <w:abstractNum w:abstractNumId="10" w15:restartNumberingAfterBreak="0">
     <w:nsid w:val="6D33173D"/>
     <w:multiLevelType w:val="hybridMultilevel"/>
     <w:tmpl w:val="9C329876"/>
@@ -2921,7 +2987,7 @@
       </w:rPr>
     </w:lvl>
   </w:abstractNum>
-  <w:abstractNum w:abstractNumId="10" w15:restartNumberingAfterBreak="0">
+  <w:abstractNum w:abstractNumId="11" w15:restartNumberingAfterBreak="0">
     <w:nsid w:val="7062324C"/>
     <w:multiLevelType w:val="hybridMultilevel"/>
     <w:tmpl w:val="A7922A94"/>
@@ -3010,7 +3076,7 @@
       </w:pPr>
     </w:lvl>
   </w:abstractNum>
-  <w:abstractNum w:abstractNumId="11" w15:restartNumberingAfterBreak="0">
+  <w:abstractNum w:abstractNumId="12" w15:restartNumberingAfterBreak="0">
     <w:nsid w:val="744C4BD3"/>
     <w:multiLevelType w:val="hybridMultilevel"/>
     <w:tmpl w:val="A678CF72"/>
@@ -3099,7 +3165,7 @@
       </w:pPr>
     </w:lvl>
   </w:abstractNum>
-  <w:abstractNum w:abstractNumId="12" w15:restartNumberingAfterBreak="0">
+  <w:abstractNum w:abstractNumId="13" w15:restartNumberingAfterBreak="0">
     <w:nsid w:val="7E710045"/>
     <w:multiLevelType w:val="hybridMultilevel"/>
     <w:tmpl w:val="D0B2BB26"/>
@@ -3189,34 +3255,34 @@
     </w:lvl>
   </w:abstractNum>
   <w:num w:numId="1" w16cid:durableId="1352801879">
-    <w:abstractNumId w:val="3"/>
+    <w:abstractNumId w:val="4"/>
   </w:num>
   <w:num w:numId="2" w16cid:durableId="721709414">
-    <w:abstractNumId w:val="4"/>
+    <w:abstractNumId w:val="5"/>
   </w:num>
   <w:num w:numId="3" w16cid:durableId="1819571016">
-    <w:abstractNumId w:val="12"/>
+    <w:abstractNumId w:val="13"/>
   </w:num>
   <w:num w:numId="4" w16cid:durableId="495920517">
     <w:abstractNumId w:val="0"/>
   </w:num>
   <w:num w:numId="5" w16cid:durableId="1691027586">
+    <w:abstractNumId w:val="7"/>
+  </w:num>
+  <w:num w:numId="6" w16cid:durableId="1115101120">
+    <w:abstractNumId w:val="9"/>
+  </w:num>
+  <w:num w:numId="7" w16cid:durableId="2059545312">
+    <w:abstractNumId w:val="8"/>
+  </w:num>
+  <w:num w:numId="8" w16cid:durableId="1826318471">
+    <w:abstractNumId w:val="11"/>
+  </w:num>
+  <w:num w:numId="9" w16cid:durableId="1691641178">
     <w:abstractNumId w:val="6"/>
   </w:num>
-  <w:num w:numId="6" w16cid:durableId="1115101120">
-    <w:abstractNumId w:val="8"/>
-  </w:num>
-  <w:num w:numId="7" w16cid:durableId="2059545312">
-    <w:abstractNumId w:val="7"/>
-  </w:num>
-  <w:num w:numId="8" w16cid:durableId="1826318471">
+  <w:num w:numId="10" w16cid:durableId="1155029981">
     <w:abstractNumId w:val="10"/>
-  </w:num>
-  <w:num w:numId="9" w16cid:durableId="1691641178">
-    <w:abstractNumId w:val="5"/>
-  </w:num>
-  <w:num w:numId="10" w16cid:durableId="1155029981">
-    <w:abstractNumId w:val="9"/>
   </w:num>
   <w:num w:numId="11" w16cid:durableId="1264606697">
     <w:abstractNumId w:val="2"/>
@@ -3225,7 +3291,10 @@
     <w:abstractNumId w:val="1"/>
   </w:num>
   <w:num w:numId="13" w16cid:durableId="660087668">
-    <w:abstractNumId w:val="11"/>
+    <w:abstractNumId w:val="12"/>
+  </w:num>
+  <w:num w:numId="14" w16cid:durableId="2558553">
+    <w:abstractNumId w:val="3"/>
   </w:num>
 </w:numbering>
 </file>
@@ -3836,6 +3905,7 @@
   <w:style w:type="character" w:default="1" w:styleId="DefaultParagraphFont">
     <w:name w:val="Default Paragraph Font"/>
     <w:uiPriority w:val="1"/>
+    <w:semiHidden/>
     <w:unhideWhenUsed/>
   </w:style>
   <w:style w:type="table" w:default="1" w:styleId="TableNormal">

</xml_diff>

<commit_message>
add all text - to be cut down to limit
</commit_message>
<xml_diff>
--- a/CASA0006 Assessment_Literature Review.docx
+++ b/CASA0006 Assessment_Literature Review.docx
@@ -593,7 +593,31 @@
     </w:p>
     <w:p>
       <w:r>
-        <w:t xml:space="preserve">Two ensemble classification methods, Random Forest and Gradient Boosting, are fitted to </w:t>
+        <w:t xml:space="preserve">Two ensemble classification methods, Random Forest </w:t>
+      </w:r>
+      <w:r>
+        <w:t xml:space="preserve">(RF) </w:t>
+      </w:r>
+      <w:r>
+        <w:t xml:space="preserve">and </w:t>
+      </w:r>
+      <w:r>
+        <w:t>Adaptive</w:t>
+      </w:r>
+      <w:r>
+        <w:t xml:space="preserve"> Boosting</w:t>
+      </w:r>
+      <w:r>
+        <w:t xml:space="preserve"> (AdaBoost)</w:t>
+      </w:r>
+      <w:r>
+        <w:t xml:space="preserve">, </w:t>
+      </w:r>
+      <w:r>
+        <w:t>were</w:t>
+      </w:r>
+      <w:r>
+        <w:t xml:space="preserve"> fitted to </w:t>
       </w:r>
       <w:r>
         <w:t xml:space="preserve">a training subset of the </w:t>
@@ -602,7 +626,13 @@
         <w:t xml:space="preserve">data and </w:t>
       </w:r>
       <w:r>
-        <w:t xml:space="preserve">performance evaluated against a separate testing set. Numeric features are </w:t>
+        <w:t xml:space="preserve">performance evaluated against a separate testing set. Numeric features </w:t>
+      </w:r>
+      <w:r>
+        <w:t>were</w:t>
+      </w:r>
+      <w:r>
+        <w:t xml:space="preserve"> </w:t>
       </w:r>
       <w:r>
         <w:t>scaled,</w:t>
@@ -611,36 +641,37 @@
         <w:t xml:space="preserve"> </w:t>
       </w:r>
       <w:r>
-        <w:t xml:space="preserve">and one-hot encoding used to prepare categorical features for analysis. Default models are compared with balanced estimators </w:t>
-      </w:r>
-      <w:r>
-        <w:t xml:space="preserve">from the </w:t>
-      </w:r>
-      <w:proofErr w:type="gramStart"/>
-      <w:r>
-        <w:t xml:space="preserve">python </w:t>
-      </w:r>
-      <w:r>
-        <w:t xml:space="preserve"> and</w:t>
-      </w:r>
-      <w:proofErr w:type="gramEnd"/>
-      <w:r>
-        <w:t xml:space="preserve"> `</w:t>
-      </w:r>
-      <w:r>
-        <w:t>before [</w:t>
-      </w:r>
-      <w:r>
-        <w:rPr>
-          <w:highlight w:val="yellow"/>
-        </w:rPr>
-        <w:t>Insert sampling method</w:t>
-      </w:r>
-      <w:r>
-        <w:t>] resampling method is applied to</w:t>
+        <w:t xml:space="preserve">and one-hot encoding used to prepare categorical features for analysis. Default models </w:t>
+      </w:r>
+      <w:r>
+        <w:t>were</w:t>
+      </w:r>
+      <w:r>
+        <w:t xml:space="preserve"> compared with balanced estimators </w:t>
+      </w:r>
+      <w:r>
+        <w:t>which use random under sampling</w:t>
+      </w:r>
+      <w:r>
+        <w:t xml:space="preserve"> to</w:t>
       </w:r>
       <w:r>
         <w:t xml:space="preserve"> account for the class imbalance. </w:t>
+      </w:r>
+      <w:r>
+        <w:t>Moran’s I was used to assess for the presence of spatial autocorrelation in the dataset, and a</w:t>
+      </w:r>
+      <w:r>
+        <w:t xml:space="preserve"> spatial dependence </w:t>
+      </w:r>
+      <w:r>
+        <w:t>feature added to the model.</w:t>
+      </w:r>
+      <w:r>
+        <w:t xml:space="preserve"> </w:t>
+      </w:r>
+      <w:r>
+        <w:t xml:space="preserve">Lastly, permutation feature importance was used to identify which input features exhibited the strongest influence on model prediction. </w:t>
       </w:r>
     </w:p>
     <w:p/>
@@ -664,16 +695,8 @@
         <w:rPr>
           <w:rFonts w:ascii="Segoe UI" w:hAnsi="Segoe UI" w:cs="Segoe UI"/>
         </w:rPr>
-        <w:t xml:space="preserve">Read </w:t>
-      </w:r>
-      <w:proofErr w:type="gramStart"/>
-      <w:r>
-        <w:rPr>
-          <w:rFonts w:ascii="Segoe UI" w:hAnsi="Segoe UI" w:cs="Segoe UI"/>
-        </w:rPr>
-        <w:t>data</w:t>
-      </w:r>
-      <w:proofErr w:type="gramEnd"/>
+        <w:t>Read data</w:t>
+      </w:r>
     </w:p>
     <w:p>
       <w:r>
@@ -734,44 +757,21 @@
       </w:r>
       <w:proofErr w:type="spellEnd"/>
       <w:r>
-        <w:t xml:space="preserve">`. Through background reading of the [metadata](https://opendata-nzta.opendata.arcgis.com/pages/cas-data-field-descriptions), and investigation of the data, </w:t>
-      </w:r>
-      <w:proofErr w:type="gramStart"/>
-      <w:r>
-        <w:t>it can be seen that these</w:t>
-      </w:r>
-      <w:proofErr w:type="gramEnd"/>
-      <w:r>
-        <w:t xml:space="preserve"> columns contain a mix of true missing data and incorrectly coded real data. For example, `pedestrian` is defined as a "\[d</w:t>
-      </w:r>
-      <w:proofErr w:type="gramStart"/>
-      <w:r>
-        <w:t>\]</w:t>
+        <w:t>`. Through background reading of the</w:t>
+      </w:r>
+      <w:r>
+        <w:t xml:space="preserve"> metadata, </w:t>
+      </w:r>
+      <w:r>
+        <w:t>and investigation of the data, it can be seen that these columns contain a mix of true missing data and incorrectly coded real data. For example, `pedestrian` is defined as a "\[d\]</w:t>
       </w:r>
       <w:proofErr w:type="spellStart"/>
       <w:r>
         <w:t>erived</w:t>
       </w:r>
       <w:proofErr w:type="spellEnd"/>
-      <w:proofErr w:type="gramEnd"/>
-      <w:r>
-        <w:t xml:space="preserve"> variable to indicate how many pedestrians were involved in the crash. This includes pedestrians on skateboards, scooters and wheelchairs." However, non-missing values for `pedestrian` range from </w:t>
-      </w:r>
-      <w:proofErr w:type="gramStart"/>
-      <w:r>
-        <w:t>\[</w:t>
-      </w:r>
-      <w:proofErr w:type="gramEnd"/>
-      <w:r>
-        <w:t xml:space="preserve">1,6\], meaning that no crash events have a value of '0' recorded. It is reasonable to assume that crashes with a null value for `pedestrian` </w:t>
-      </w:r>
-      <w:proofErr w:type="gramStart"/>
-      <w:r>
-        <w:t>actually represent</w:t>
-      </w:r>
-      <w:proofErr w:type="gramEnd"/>
-      <w:r>
-        <w:t xml:space="preserve"> events where no pedestrians were involved, as opposed to events where the number of pedestrians involved were not known or not recorded. Similarly, `holiday` only records an entry if the event falls into one of the four categories of Christmas/New Year, Easter, Labour Weekend, or Queens Birthday. Missing data in this column therefore likely represent events that occurred outside of these holiday dates. </w:t>
+      <w:r>
+        <w:t xml:space="preserve"> variable to indicate how many pedestrians were involved in the crash. This includes pedestrians on skateboards, scooters and wheelchairs." However, non-missing values for `pedestrian` range from \[1,6\], meaning that no crash events have a value of '0' recorded. It is reasonable to assume that crashes with a null value for `pedestrian` actually represent events where no pedestrians were involved, as opposed to events where the number of pedestrians involved were not known or not recorded. Similarly, `holiday` only records an entry if the event falls into one of the four categories of Christmas/New Year, Easter, Labour Weekend, or Queens Birthday. Missing data in this column therefore likely represent events that occurred outside of these holiday dates. </w:t>
       </w:r>
     </w:p>
     <w:p>
@@ -792,11 +792,11 @@
       </w:r>
       <w:proofErr w:type="spellEnd"/>
       <w:r>
-        <w:t xml:space="preserve">`, the observed possible values of 'Strong Wind', 'Frost', 'None' or missing do not align with the metadata description (where </w:t>
+        <w:t xml:space="preserve">`, the observed possible values of </w:t>
       </w:r>
       <w:r>
         <w:lastRenderedPageBreak/>
-        <w:t xml:space="preserve">values are stated as 'Strong Wind', 'Frost' or 'Unknown'). Due to the ambiguity between 'None' and missing data, this column has been removed. </w:t>
+        <w:t xml:space="preserve">'Strong Wind', 'Frost', 'None' or missing do not align with the metadata description (where values are stated as 'Strong Wind', 'Frost' or 'Unknown'). Due to the ambiguity between 'None' and missing data, this column has been removed. </w:t>
       </w:r>
     </w:p>
     <w:p>
@@ -825,15 +825,7 @@
       </w:r>
       <w:proofErr w:type="spellEnd"/>
       <w:r>
-        <w:t xml:space="preserve"> - where a present limit is </w:t>
-      </w:r>
-      <w:proofErr w:type="gramStart"/>
-      <w:r>
-        <w:t>True</w:t>
-      </w:r>
-      <w:proofErr w:type="gramEnd"/>
-      <w:r>
-        <w:t xml:space="preserve"> and no limit classed as False.</w:t>
+        <w:t xml:space="preserve"> - where a present limit is True and no limit classed as False.</w:t>
       </w:r>
     </w:p>
     <w:p>
@@ -1011,15 +1003,7 @@
       </w:r>
       <w:proofErr w:type="spellEnd"/>
       <w:r>
-        <w:t xml:space="preserve">`. These columns all collect data on the number of objects of *type* that were struck in the </w:t>
-      </w:r>
-      <w:proofErr w:type="gramStart"/>
-      <w:r>
-        <w:t>crash, and</w:t>
-      </w:r>
-      <w:proofErr w:type="gramEnd"/>
-      <w:r>
-        <w:t xml:space="preserve"> are systematically either present or missing. Because of the large set of columns in this group, a subset of the dataframe has been created which keeps these columns but removes observations where they have missing data.</w:t>
+        <w:t>`. These columns all collect data on the number of objects of *type* that were struck in the crash, and are systematically either present or missing. Because of the large set of columns in this group, a subset of the dataframe has been created which keeps these columns but removes observations where they have missing data.</w:t>
       </w:r>
     </w:p>
     <w:p>
@@ -1056,8 +1040,18 @@
       </w:r>
     </w:p>
     <w:p>
-      <w:r>
-        <w:t>The outcome variable of interest for this study is the crash severity, which is measured by three variables:</w:t>
+      <w:pPr>
+        <w:rPr>
+          <w:rFonts w:eastAsia="Times New Roman"/>
+          <w:lang w:eastAsia="en-GB"/>
+        </w:rPr>
+      </w:pPr>
+      <w:r>
+        <w:rPr>
+          <w:rFonts w:eastAsia="Times New Roman"/>
+          <w:lang w:eastAsia="en-GB"/>
+        </w:rPr>
+        <w:t>The outcome variable of interest for this study is the crash severity, which is measured by four variables:</w:t>
       </w:r>
     </w:p>
     <w:p>
@@ -1065,20 +1059,30 @@
         <w:pStyle w:val="ListParagraph"/>
         <w:numPr>
           <w:ilvl w:val="0"/>
-          <w:numId w:val="12"/>
+          <w:numId w:val="16"/>
         </w:numPr>
+        <w:rPr>
+          <w:rFonts w:eastAsia="Times New Roman"/>
+          <w:lang w:eastAsia="en-GB"/>
+        </w:rPr>
       </w:pPr>
       <w:proofErr w:type="spellStart"/>
       <w:r>
         <w:rPr>
-          <w:rStyle w:val="HTMLCode"/>
-          <w:rFonts w:ascii="var(--jp-code-font-family)" w:eastAsiaTheme="majorEastAsia" w:hAnsi="var(--jp-code-font-family)"/>
+          <w:rFonts w:ascii="var(--jp-code-font-family)" w:eastAsia="Times New Roman" w:hAnsi="var(--jp-code-font-family)" w:cs="Courier New"/>
+          <w:sz w:val="20"/>
+          <w:szCs w:val="20"/>
           <w:bdr w:val="none" w:sz="0" w:space="0" w:color="auto" w:frame="1"/>
+          <w:lang w:eastAsia="en-GB"/>
         </w:rPr>
         <w:t>crashSeverity</w:t>
       </w:r>
       <w:proofErr w:type="spellEnd"/>
       <w:r>
+        <w:rPr>
+          <w:rFonts w:eastAsia="Times New Roman"/>
+          <w:lang w:eastAsia="en-GB"/>
+        </w:rPr>
         <w:t>: categorised as Non-injury Crash, Minor Crash, Serious Crash, or Fatal Crash</w:t>
       </w:r>
     </w:p>
@@ -1087,64 +1091,119 @@
         <w:pStyle w:val="ListParagraph"/>
         <w:numPr>
           <w:ilvl w:val="0"/>
-          <w:numId w:val="12"/>
+          <w:numId w:val="16"/>
         </w:numPr>
+        <w:rPr>
+          <w:rFonts w:eastAsia="Times New Roman"/>
+          <w:lang w:eastAsia="en-GB"/>
+        </w:rPr>
       </w:pPr>
       <w:proofErr w:type="spellStart"/>
       <w:r>
         <w:rPr>
-          <w:rStyle w:val="HTMLCode"/>
-          <w:rFonts w:ascii="var(--jp-code-font-family)" w:eastAsiaTheme="majorEastAsia" w:hAnsi="var(--jp-code-font-family)"/>
+          <w:rFonts w:ascii="var(--jp-code-font-family)" w:eastAsia="Times New Roman" w:hAnsi="var(--jp-code-font-family)" w:cs="Courier New"/>
+          <w:sz w:val="20"/>
+          <w:szCs w:val="20"/>
           <w:bdr w:val="none" w:sz="0" w:space="0" w:color="auto" w:frame="1"/>
+          <w:lang w:eastAsia="en-GB"/>
         </w:rPr>
         <w:t>seriousInjuryCount</w:t>
       </w:r>
       <w:proofErr w:type="spellEnd"/>
       <w:r>
-        <w:t xml:space="preserve">: count of the serious injuries associated with this </w:t>
-      </w:r>
-      <w:proofErr w:type="gramStart"/>
-      <w:r>
-        <w:t>crash</w:t>
-      </w:r>
-      <w:proofErr w:type="gramEnd"/>
+        <w:rPr>
+          <w:rFonts w:eastAsia="Times New Roman"/>
+          <w:lang w:eastAsia="en-GB"/>
+        </w:rPr>
+        <w:t>: count of the serious injuries associated with this crash</w:t>
+      </w:r>
     </w:p>
     <w:p>
       <w:pPr>
         <w:pStyle w:val="ListParagraph"/>
         <w:numPr>
           <w:ilvl w:val="0"/>
-          <w:numId w:val="12"/>
+          <w:numId w:val="16"/>
         </w:numPr>
+        <w:rPr>
+          <w:rFonts w:eastAsia="Times New Roman"/>
+          <w:lang w:eastAsia="en-GB"/>
+        </w:rPr>
       </w:pPr>
       <w:proofErr w:type="spellStart"/>
       <w:r>
         <w:rPr>
-          <w:rStyle w:val="HTMLCode"/>
-          <w:rFonts w:ascii="var(--jp-code-font-family)" w:eastAsiaTheme="majorEastAsia" w:hAnsi="var(--jp-code-font-family)"/>
+          <w:rFonts w:ascii="var(--jp-code-font-family)" w:eastAsia="Times New Roman" w:hAnsi="var(--jp-code-font-family)" w:cs="Courier New"/>
+          <w:sz w:val="20"/>
+          <w:szCs w:val="20"/>
           <w:bdr w:val="none" w:sz="0" w:space="0" w:color="auto" w:frame="1"/>
+          <w:lang w:eastAsia="en-GB"/>
         </w:rPr>
         <w:t>fatalCount</w:t>
       </w:r>
       <w:proofErr w:type="spellEnd"/>
       <w:r>
-        <w:t xml:space="preserve">: count of the fatal casualties associated with this </w:t>
-      </w:r>
-      <w:proofErr w:type="gramStart"/>
-      <w:r>
-        <w:t>crash</w:t>
-      </w:r>
-      <w:proofErr w:type="gramEnd"/>
-    </w:p>
-    <w:p>
-      <w:r>
-        <w:t>As fatal count and serious injury count are both heavily skewed towards zero, crash severity category will be used as the main dependent variable for the ML model. Of the four crash severity categories, there is a comparatively very low count of fatal crashes. Therefore, 'Fatal Crash' and 'Serious Crash' have been combined into a single category for the analysis.</w:t>
-      </w:r>
-    </w:p>
-    <w:p>
-      <w:r>
-        <w:t>As fatal count and serious injury count are both heavily skewed towards zero, crash severity category will be used as the main dependent variable for the ML model. Of the four crash severity categories, there is a comparatively very low count of fatal crashes. Therefore, 'Fatal Crash' and 'Serious Crash' have been combined into a single category for the analysis.</w:t>
-      </w:r>
+        <w:rPr>
+          <w:rFonts w:eastAsia="Times New Roman"/>
+          <w:lang w:eastAsia="en-GB"/>
+        </w:rPr>
+        <w:t>: count of the fatal casualties associated with this crash</w:t>
+      </w:r>
+    </w:p>
+    <w:p>
+      <w:pPr>
+        <w:pStyle w:val="ListParagraph"/>
+        <w:numPr>
+          <w:ilvl w:val="0"/>
+          <w:numId w:val="16"/>
+        </w:numPr>
+        <w:rPr>
+          <w:rFonts w:eastAsia="Times New Roman"/>
+          <w:lang w:eastAsia="en-GB"/>
+        </w:rPr>
+      </w:pPr>
+      <w:proofErr w:type="spellStart"/>
+      <w:r>
+        <w:rPr>
+          <w:rFonts w:ascii="var(--jp-code-font-family)" w:eastAsia="Times New Roman" w:hAnsi="var(--jp-code-font-family)" w:cs="Courier New"/>
+          <w:sz w:val="20"/>
+          <w:szCs w:val="20"/>
+          <w:bdr w:val="none" w:sz="0" w:space="0" w:color="auto" w:frame="1"/>
+          <w:lang w:eastAsia="en-GB"/>
+        </w:rPr>
+        <w:t>minorInjuryCount</w:t>
+      </w:r>
+      <w:proofErr w:type="spellEnd"/>
+      <w:r>
+        <w:rPr>
+          <w:rFonts w:eastAsia="Times New Roman"/>
+          <w:lang w:eastAsia="en-GB"/>
+        </w:rPr>
+        <w:t>: count of the non-serious injuries associated with this crash</w:t>
+      </w:r>
+    </w:p>
+    <w:p>
+      <w:pPr>
+        <w:rPr>
+          <w:rFonts w:eastAsia="Times New Roman"/>
+          <w:lang w:eastAsia="en-GB"/>
+        </w:rPr>
+      </w:pPr>
+      <w:r>
+        <w:rPr>
+          <w:rFonts w:eastAsia="Times New Roman"/>
+          <w:lang w:eastAsia="en-GB"/>
+        </w:rPr>
+        <w:t>As fatal count and injury count are all heavily skewed towards zero, crash severity category will be used as the main dependent variable for the ML model. Of the four crash severity categories, there is a comparatively very low count of fatal crashes. Therefore, 'Fatal Crash' and 'Serious Crash' have been combined into a single category for the analysis.</w:t>
+      </w:r>
+    </w:p>
+    <w:p>
+      <w:pPr>
+        <w:rPr>
+          <w:rFonts w:eastAsia="Times New Roman"/>
+          <w:lang w:eastAsia="en-GB"/>
+        </w:rPr>
+      </w:pPr>
     </w:p>
     <w:p>
       <w:pPr>
@@ -1158,16 +1217,8 @@
         <w:rPr>
           <w:rFonts w:ascii="Segoe UI" w:hAnsi="Segoe UI" w:cs="Segoe UI"/>
         </w:rPr>
-        <w:t xml:space="preserve">Set data </w:t>
-      </w:r>
-      <w:proofErr w:type="gramStart"/>
-      <w:r>
-        <w:rPr>
-          <w:rFonts w:ascii="Segoe UI" w:hAnsi="Segoe UI" w:cs="Segoe UI"/>
-        </w:rPr>
-        <w:t>types</w:t>
-      </w:r>
-      <w:proofErr w:type="gramEnd"/>
+        <w:t>Set data types</w:t>
+      </w:r>
     </w:p>
     <w:p>
       <w:r>
@@ -1175,6 +1226,11 @@
       </w:r>
     </w:p>
     <w:p>
+      <w:pPr>
+        <w:rPr>
+          <w:shd w:val="clear" w:color="auto" w:fill="FFFFFF"/>
+        </w:rPr>
+      </w:pPr>
       <w:r>
         <w:rPr>
           <w:shd w:val="clear" w:color="auto" w:fill="FFFFFF"/>
@@ -1195,9 +1251,138 @@
         <w:rPr>
           <w:rFonts w:ascii="Segoe UI" w:hAnsi="Segoe UI" w:cs="Segoe UI"/>
         </w:rPr>
+        <w:t>Spatial conversion</w:t>
+      </w:r>
+    </w:p>
+    <w:p>
+      <w:r>
+        <w:t xml:space="preserve">The pandas </w:t>
+      </w:r>
+      <w:proofErr w:type="spellStart"/>
+      <w:r>
+        <w:t>dataframe</w:t>
+      </w:r>
+      <w:proofErr w:type="spellEnd"/>
+      <w:r>
+        <w:t xml:space="preserve"> is converted into a </w:t>
+      </w:r>
+      <w:proofErr w:type="spellStart"/>
+      <w:r>
+        <w:t>geopandas</w:t>
+      </w:r>
+      <w:proofErr w:type="spellEnd"/>
+      <w:r>
+        <w:t xml:space="preserve"> </w:t>
+      </w:r>
+      <w:proofErr w:type="spellStart"/>
+      <w:r>
+        <w:t>geodataframe</w:t>
+      </w:r>
+      <w:proofErr w:type="spellEnd"/>
+      <w:r>
+        <w:t>, using the X/Y coordinates provided. These coordinates represent Easting/Northing values in the </w:t>
+      </w:r>
+      <w:hyperlink r:id="rId6" w:tgtFrame="_blank" w:history="1">
+        <w:r>
+          <w:rPr>
+            <w:rStyle w:val="Hyperlink"/>
+            <w:rFonts w:ascii="Segoe UI" w:hAnsi="Segoe UI" w:cs="Segoe UI"/>
+            <w:sz w:val="21"/>
+            <w:szCs w:val="21"/>
+          </w:rPr>
+          <w:t>NZTM2000</w:t>
+        </w:r>
+      </w:hyperlink>
+      <w:r>
+        <w:t> projection, which has the </w:t>
+      </w:r>
+      <w:hyperlink r:id="rId7" w:tgtFrame="_blank" w:history="1">
+        <w:r>
+          <w:rPr>
+            <w:rStyle w:val="Hyperlink"/>
+            <w:rFonts w:ascii="Segoe UI" w:hAnsi="Segoe UI" w:cs="Segoe UI"/>
+            <w:sz w:val="21"/>
+            <w:szCs w:val="21"/>
+          </w:rPr>
+          <w:t>EPSG code 2193</w:t>
+        </w:r>
+      </w:hyperlink>
+      <w:r>
+        <w:t xml:space="preserve">. The </w:t>
+      </w:r>
+      <w:proofErr w:type="spellStart"/>
+      <w:r>
+        <w:t>geodataframe</w:t>
+      </w:r>
+      <w:proofErr w:type="spellEnd"/>
+      <w:r>
+        <w:t xml:space="preserve"> is then plotted to confirm that the projection has been read as expected.</w:t>
+      </w:r>
+    </w:p>
+    <w:p>
+      <w:r>
+        <w:t>A spatial weights matrix is then generated using the </w:t>
+      </w:r>
+      <w:r>
+        <w:rPr>
+          <w:rStyle w:val="Emphasis"/>
+          <w:rFonts w:ascii="Segoe UI" w:hAnsi="Segoe UI" w:cs="Segoe UI"/>
+          <w:sz w:val="21"/>
+          <w:szCs w:val="21"/>
+        </w:rPr>
+        <w:t>k</w:t>
+      </w:r>
+      <w:r>
+        <w:t>-nearest neighbours (KNN) method, where </w:t>
+      </w:r>
+      <w:r>
+        <w:rPr>
+          <w:rStyle w:val="Emphasis"/>
+          <w:rFonts w:ascii="Segoe UI" w:hAnsi="Segoe UI" w:cs="Segoe UI"/>
+          <w:sz w:val="21"/>
+          <w:szCs w:val="21"/>
+        </w:rPr>
+        <w:t>k</w:t>
+      </w:r>
+      <w:r>
+        <w:t>=8, and the distance band method with a threshold of 100m. Global spatial autocorrelation is then calculated using the KNN weights to ensure no neighbourless points.</w:t>
+      </w:r>
+    </w:p>
+    <w:p>
+      <w:r>
+        <w:t xml:space="preserve">The </w:t>
+      </w:r>
+      <w:r>
+        <w:t>Moran</w:t>
+      </w:r>
+      <w:r>
+        <w:t xml:space="preserve"> plot below represents a scatter plot of the injury count against its spatial lag. The fitted regression line demonstrates a positive relationship between both variables, which indicates the presence of spatial autocorrelation in the data – for example, crashes with a high injury count are likely to be geographically close to other high-injury crashes. The global Moran’s I statistic of 0.74 (p-value &lt; 0.01) confirms this assumption.   </w:t>
+      </w:r>
+    </w:p>
+    <w:p>
+      <w:r>
+        <w:rPr>
+          <w:shd w:val="clear" w:color="auto" w:fill="FFFFFF"/>
+        </w:rPr>
+        <w:t>Effati et al. (2015) propose accounting for spatial autocorrelation in a decision tree model by incorporating the coordinates as features in addition to a spatial dependence term. In this case, the standardised injury count has been added to the model dataset and the additional columns are dropped.</w:t>
+      </w:r>
+    </w:p>
+    <w:p/>
+    <w:p>
+      <w:pPr>
+        <w:pStyle w:val="Heading4"/>
+        <w:shd w:val="clear" w:color="auto" w:fill="FFFFFF"/>
+        <w:rPr>
+          <w:rFonts w:ascii="Segoe UI" w:hAnsi="Segoe UI" w:cs="Segoe UI"/>
+        </w:rPr>
+      </w:pPr>
+      <w:r>
+        <w:rPr>
+          <w:rFonts w:ascii="Segoe UI" w:hAnsi="Segoe UI" w:cs="Segoe UI"/>
+        </w:rPr>
         <w:t>Training Testing Split</w:t>
       </w:r>
-      <w:hyperlink r:id="rId6" w:anchor="Training-Testing-Split" w:tgtFrame="_self" w:history="1">
+      <w:hyperlink r:id="rId8" w:anchor="Training-Testing-Split" w:tgtFrame="_self" w:history="1">
         <w:r>
           <w:rPr>
             <w:rStyle w:val="Hyperlink"/>
@@ -1211,11 +1396,9 @@
       <w:r>
         <w:t xml:space="preserve">Firstly, the dataset is split into training and testing </w:t>
       </w:r>
-      <w:proofErr w:type="gramStart"/>
-      <w:r>
-        <w:t>subsets, before</w:t>
-      </w:r>
-      <w:proofErr w:type="gramEnd"/>
+      <w:r>
+        <w:t>subsets before</w:t>
+      </w:r>
       <w:r>
         <w:t xml:space="preserve"> any of the preprocessing steps take place. This ensures that there is no data leakage from the testing set, which can lead to inflated performance estimates </w:t>
       </w:r>
@@ -1283,19 +1466,6 @@
       </w:r>
     </w:p>
     <w:p>
-      <w:r>
-        <w:t xml:space="preserve">In the ML literature, there are two main approaches to dealing with class imbalanced data: under-sampling and over-sampling (Wen et al. 2019). Due to the large size of the cleaned dataset (still over 300,000 observations), an </w:t>
-      </w:r>
-      <w:proofErr w:type="spellStart"/>
-      <w:r>
-        <w:t>undersampling</w:t>
-      </w:r>
-      <w:proofErr w:type="spellEnd"/>
-      <w:r>
-        <w:t xml:space="preserve"> method has been applied, as this maintains a high performance but at significantly reduced computational load.</w:t>
-      </w:r>
-    </w:p>
-    <w:p>
       <w:pPr>
         <w:pStyle w:val="Heading4"/>
         <w:shd w:val="clear" w:color="auto" w:fill="FFFFFF"/>
@@ -1312,7 +1482,7 @@
     </w:p>
     <w:p>
       <w:r>
-        <w:t>The </w:t>
+        <w:t>The classification report below lists a set of performance metrics designed to evaluate imbalanced datasets: precision, recall, specificity, F1 score, geometric mean (G-mean), and index balanced accuracy of the G-mean. The G-mean, calculated as the square root of the product of sensitivity and specificity measures, has been proposed as a more appropriate metric for evaluating models developed from imbalanced datasets (Jeong et al. 2018). Additionally, the </w:t>
       </w:r>
       <w:proofErr w:type="spellStart"/>
       <w:r>
@@ -1325,9 +1495,15 @@
       </w:r>
       <w:proofErr w:type="spellEnd"/>
       <w:r>
-        <w:t> function computes the balanced accuracy, which avoids inflated performance estimates on imbalanced datasets. Additionally, the geometric mean (G-mean), calculated as the square root of the product of sensitivity and specificity measures, has been proposed as a more appropriate metric for evaluating models developed from imbalanced datasets (Jeong et al. 2018).</w:t>
-      </w:r>
-    </w:p>
+        <w:t> function computes the balanced accuracy, which avoids inflated performance estimates on imbalanced datasets.</w:t>
+      </w:r>
+    </w:p>
+    <w:p>
+      <w:r>
+        <w:t>The results below show that the default random forest model performs poorly for the smaller classes.</w:t>
+      </w:r>
+    </w:p>
+    <w:p/>
     <w:p>
       <w:pPr>
         <w:pStyle w:val="Heading4"/>
@@ -1340,22 +1516,61 @@
         <w:rPr>
           <w:rFonts w:ascii="Segoe UI" w:hAnsi="Segoe UI" w:cs="Segoe UI"/>
         </w:rPr>
-        <w:t xml:space="preserve">Iterate through multiple </w:t>
-      </w:r>
-      <w:proofErr w:type="gramStart"/>
-      <w:r>
-        <w:rPr>
-          <w:rFonts w:ascii="Segoe UI" w:hAnsi="Segoe UI" w:cs="Segoe UI"/>
-        </w:rPr>
-        <w:t>models</w:t>
-      </w:r>
-      <w:proofErr w:type="gramEnd"/>
-    </w:p>
-    <w:p>
-      <w:r>
-        <w:t>After testing proof-of-concept with the RF model above, a loop is built to iterate through alternative models and compare the performance results.</w:t>
-      </w:r>
-    </w:p>
+        <w:lastRenderedPageBreak/>
+        <w:t>Iterate through multiple models</w:t>
+      </w:r>
+    </w:p>
+    <w:p>
+      <w:r>
+        <w:rPr>
+          <w:shd w:val="clear" w:color="auto" w:fill="FFFFFF"/>
+        </w:rPr>
+        <w:t xml:space="preserve">After testing proof-of-concept with the RF model above, a loop is built to iterate through alternative ensemble models and compare the performance results. In the ML literature, there are two main approaches to dealing with class imbalanced data: under-sampling and over-sampling (Wen et al. 2019). Due to the large size of the cleaned dataset (still over 300,000 observations), an </w:t>
+      </w:r>
+      <w:proofErr w:type="spellStart"/>
+      <w:r>
+        <w:rPr>
+          <w:shd w:val="clear" w:color="auto" w:fill="FFFFFF"/>
+        </w:rPr>
+        <w:t>undersampling</w:t>
+      </w:r>
+      <w:proofErr w:type="spellEnd"/>
+      <w:r>
+        <w:rPr>
+          <w:shd w:val="clear" w:color="auto" w:fill="FFFFFF"/>
+        </w:rPr>
+        <w:t xml:space="preserve"> method has been applied, as this maintains a high performance but at significantly reduced computational load</w:t>
+      </w:r>
+      <w:r>
+        <w:t>.</w:t>
+      </w:r>
+    </w:p>
+    <w:p>
+      <w:r>
+        <w:t>Of the four models tested, the balanced RF and balanced adaptive booster (AdaBoost) perform the best in balanced accuracy and G-mean, with roughly equivalent values of </w:t>
+      </w:r>
+      <w:r>
+        <w:rPr>
+          <w:b/>
+          <w:bCs/>
+        </w:rPr>
+        <w:t>0.49</w:t>
+      </w:r>
+      <w:r>
+        <w:t> and </w:t>
+      </w:r>
+      <w:r>
+        <w:rPr>
+          <w:b/>
+          <w:bCs/>
+        </w:rPr>
+        <w:t>0.48</w:t>
+      </w:r>
+      <w:r>
+        <w:t>, respectively. As the RF performs marginally better, this model is chosen for the final analysis.</w:t>
+      </w:r>
+    </w:p>
+    <w:p/>
     <w:p>
       <w:pPr>
         <w:pStyle w:val="Heading4"/>
@@ -1368,16 +1583,8 @@
         <w:rPr>
           <w:rFonts w:ascii="Segoe UI" w:hAnsi="Segoe UI" w:cs="Segoe UI"/>
         </w:rPr>
-        <w:t xml:space="preserve">Hyperparameter </w:t>
-      </w:r>
-      <w:proofErr w:type="gramStart"/>
-      <w:r>
-        <w:rPr>
-          <w:rFonts w:ascii="Segoe UI" w:hAnsi="Segoe UI" w:cs="Segoe UI"/>
-        </w:rPr>
-        <w:t>tuning</w:t>
-      </w:r>
-      <w:proofErr w:type="gramEnd"/>
+        <w:t>Hyperparameter tuning</w:t>
+      </w:r>
     </w:p>
     <w:p>
       <w:r>
@@ -1409,6 +1616,33 @@
       <w:proofErr w:type="spellEnd"/>
       <w:r>
         <w:t> to True.</w:t>
+      </w:r>
+    </w:p>
+    <w:p/>
+    <w:p>
+      <w:pPr>
+        <w:pStyle w:val="Heading4"/>
+        <w:shd w:val="clear" w:color="auto" w:fill="FFFFFF"/>
+        <w:rPr>
+          <w:rFonts w:ascii="Segoe UI" w:hAnsi="Segoe UI" w:cs="Segoe UI"/>
+        </w:rPr>
+      </w:pPr>
+      <w:r>
+        <w:rPr>
+          <w:rFonts w:ascii="Segoe UI" w:hAnsi="Segoe UI" w:cs="Segoe UI"/>
+        </w:rPr>
+        <w:t>Interpreting feature importance</w:t>
+      </w:r>
+    </w:p>
+    <w:p>
+      <w:r>
+        <w:t xml:space="preserve">After refining the best performing model, permutation feature importance (PFI) has been used to identify which features have the greatest influence on prediction. The 'importance' score for each feature is relative to the other features in the other dataset. The number of cars involved, the year, </w:t>
+      </w:r>
+      <w:r>
+        <w:t>and</w:t>
+      </w:r>
+      <w:r>
+        <w:t xml:space="preserve"> the speed limit are found to be the strongest predicting features of crash severity.</w:t>
       </w:r>
     </w:p>
     <w:p/>
@@ -1464,39 +1698,22 @@
     <w:p/>
     <w:p>
       <w:r>
-        <w:t xml:space="preserve">In the final evaluation of models, a balanced random forest was found to </w:t>
-      </w:r>
-      <w:proofErr w:type="gramStart"/>
-      <w:r>
-        <w:t>have</w:t>
-      </w:r>
-      <w:proofErr w:type="gramEnd"/>
-      <w:r>
-        <w:t xml:space="preserve"> </w:t>
-      </w:r>
-    </w:p>
-    <w:p/>
-    <w:p>
-      <w:pPr>
-        <w:pStyle w:val="Heading3"/>
-      </w:pPr>
-      <w:r>
-        <w:lastRenderedPageBreak/>
-        <w:t>References</w:t>
-      </w:r>
-    </w:p>
-    <w:p>
-      <w:pPr>
-        <w:pStyle w:val="Bibliography"/>
-        <w:rPr>
-          <w:rFonts w:ascii="Arial" w:hAnsi="Arial" w:cs="Arial"/>
-        </w:rPr>
-      </w:pPr>
+        <w:t xml:space="preserve">In the final evaluation of models, </w:t>
+      </w:r>
+      <w:r>
+        <w:t xml:space="preserve">the balanced random forest performed the best, particularly accounting for prediction of observations in the severe/fatal severity class. </w:t>
+      </w:r>
+      <w:r>
+        <w:t>However, compared with ML models in other crash severity studies the performance was still relatively low, suggesting that there may be a large amount of unobserved heterogeneity in the New Zealand CAS dataset. As expected, the model was made more complex due to the significant class imbalance and the presence of strong spatial autocorrelation in the crash severity</w:t>
+      </w:r>
+      <w:r>
+        <w:t xml:space="preserve">. Model performance may potentially be improved by exploring more computationally intensive methods which were not feasible for the scope of this project – for example, rectifying class imbalance through Synthetic Minority Oversampling Technique (SMOTE), which generates novel observations in the smaller classes through imputation </w:t>
+      </w:r>
       <w:r>
         <w:fldChar w:fldCharType="begin"/>
       </w:r>
       <w:r>
-        <w:instrText xml:space="preserve"> ADDIN ZOTERO_BIBL {"uncited":[],"omitted":[],"custom":[]} CSL_BIBLIOGRAPHY </w:instrText>
+        <w:instrText xml:space="preserve"> ADDIN ZOTERO_ITEM CSL_CITATION {"citationID":"mvFAxtsT","properties":{"formattedCitation":"(Fernandez {\\i{}et al.}, 2018)","plainCitation":"(Fernandez et al., 2018)","noteIndex":0},"citationItems":[{"id":4792,"uris":["http://zotero.org/users/10222370/items/IZBMDETN"],"itemData":{"id":4792,"type":"article-journal","abstract":"The Synthetic Minority Oversampling Technique (SMOTE) preprocessing algorithm is considered \"de facto\" standard in the framework of learning from imbalanced data. This is due to its simplicity in the design of the procedure, as well as its robustness when applied to different type of problems. Since its publication in 2002, SMOTE has proven successful in a variety of applications from several different domains. SMOTE has also inspired several approaches to counter the issue of class imbalance, and has also significantly contributed to new supervised learning paradigms, including multilabel classification, incremental learning, semi-supervised learning, multi-instance learning, among others. It is standard benchmark for learning from imbalanced data. It is also featured in a number of different software packages - from open source to commercial. In this paper, marking the fifteen year anniversary of SMOTE, we reflect on the SMOTE journey, discuss the current state of affairs with SMOTE, its applications, and also identify the next set of challenges to extend SMOTE for Big Data problems.","container-title":"Journal of Artificial Intelligence Research","DOI":"10.1613/jair.1.11192","ISSN":"1076-9757","language":"en","license":"Copyright (c)","page":"863-905","source":"www.jair.org","title":"SMOTE for Learning from Imbalanced Data: Progress and Challenges, Marking the 15-year Anniversary","title-short":"SMOTE for Learning from Imbalanced Data","volume":"61","author":[{"family":"Fernandez","given":"Alberto"},{"family":"Garcia","given":"Salvador"},{"family":"Herrera","given":"Francisco"},{"family":"Chawla","given":"Nitesh V."}],"issued":{"date-parts":[["2018",4,20]]},"citation-key":"fernandezSMOTELearningImbalanced2018"}}],"schema":"https://github.com/citation-style-language/schema/raw/master/csl-citation.json"} </w:instrText>
       </w:r>
       <w:r>
         <w:fldChar w:fldCharType="separate"/>
@@ -1504,22 +1721,59 @@
       <w:r>
         <w:rPr>
           <w:rFonts w:ascii="Arial" w:hAnsi="Arial" w:cs="Arial"/>
-        </w:rPr>
-        <w:t xml:space="preserve">Breiman, L. (2001) ‘Random Forests’, </w:t>
+          <w:szCs w:val="24"/>
+        </w:rPr>
+        <w:t xml:space="preserve">(Fernandez </w:t>
       </w:r>
       <w:r>
         <w:rPr>
           <w:rFonts w:ascii="Arial" w:hAnsi="Arial" w:cs="Arial"/>
           <w:i/>
           <w:iCs/>
-        </w:rPr>
-        <w:t>Machine Learning</w:t>
-      </w:r>
-      <w:r>
-        <w:rPr>
-          <w:rFonts w:ascii="Arial" w:hAnsi="Arial" w:cs="Arial"/>
-        </w:rPr>
-        <w:t>, 45(1), pp. 5–32. Available at: https://doi.org/10.1023/A:1010933404324.</w:t>
+          <w:szCs w:val="24"/>
+        </w:rPr>
+        <w:t>et al.</w:t>
+      </w:r>
+      <w:r>
+        <w:rPr>
+          <w:rFonts w:ascii="Arial" w:hAnsi="Arial" w:cs="Arial"/>
+          <w:szCs w:val="24"/>
+        </w:rPr>
+        <w:t>, 2018)</w:t>
+      </w:r>
+      <w:r>
+        <w:fldChar w:fldCharType="end"/>
+      </w:r>
+      <w:r>
+        <w:t>.</w:t>
+      </w:r>
+    </w:p>
+    <w:p>
+      <w:r>
+        <w:t>The number of cars</w:t>
+      </w:r>
+      <w:r>
+        <w:t xml:space="preserve"> involved</w:t>
+      </w:r>
+      <w:r>
+        <w:t xml:space="preserve">, year, and speed limit had the strongest influence on </w:t>
+      </w:r>
+      <w:r>
+        <w:t xml:space="preserve">crash severity. The presence of year indicates there is likely a meaningful time trend in the data – </w:t>
+      </w:r>
+      <w:r>
+        <w:lastRenderedPageBreak/>
+        <w:t>this would be a valuable extension to this study, and provide insight into the long-term success (or failure) of New Zealand’s overarching road safety policy framework .</w:t>
+      </w:r>
+    </w:p>
+    <w:p/>
+    <w:p/>
+    <w:p>
+      <w:pPr>
+        <w:pStyle w:val="Heading3"/>
+      </w:pPr>
+      <w:r>
+        <w:t>References</w:t>
       </w:r>
     </w:p>
     <w:p>
@@ -1530,10 +1784,27 @@
         </w:rPr>
       </w:pPr>
       <w:r>
-        <w:rPr>
-          <w:rFonts w:ascii="Arial" w:hAnsi="Arial" w:cs="Arial"/>
-        </w:rPr>
-        <w:t xml:space="preserve">Delen, D. </w:t>
+        <w:fldChar w:fldCharType="begin"/>
+      </w:r>
+      <w:r>
+        <w:instrText xml:space="preserve"> ADDIN ZOTERO_BIBL {"uncited":[],"omitted":[],"custom":[]} CSL_BIBLIOGRAPHY </w:instrText>
+      </w:r>
+      <w:r>
+        <w:fldChar w:fldCharType="separate"/>
+      </w:r>
+      <w:proofErr w:type="spellStart"/>
+      <w:r>
+        <w:rPr>
+          <w:rFonts w:ascii="Arial" w:hAnsi="Arial" w:cs="Arial"/>
+        </w:rPr>
+        <w:t>Breiman</w:t>
+      </w:r>
+      <w:proofErr w:type="spellEnd"/>
+      <w:r>
+        <w:rPr>
+          <w:rFonts w:ascii="Arial" w:hAnsi="Arial" w:cs="Arial"/>
+        </w:rPr>
+        <w:t xml:space="preserve">, L. (2001) ‘Random Forests’, </w:t>
       </w:r>
       <w:r>
         <w:rPr>
@@ -1541,13 +1812,35 @@
           <w:i/>
           <w:iCs/>
         </w:rPr>
-        <w:t>et al.</w:t>
-      </w:r>
-      <w:r>
-        <w:rPr>
-          <w:rFonts w:ascii="Arial" w:hAnsi="Arial" w:cs="Arial"/>
-        </w:rPr>
-        <w:t xml:space="preserve"> (2017) ‘Investigating injury severity risk factors in automobile crashes with predictive analytics and sensitivity analysis methods’, </w:t>
+        <w:t>Machine Learning</w:t>
+      </w:r>
+      <w:r>
+        <w:rPr>
+          <w:rFonts w:ascii="Arial" w:hAnsi="Arial" w:cs="Arial"/>
+        </w:rPr>
+        <w:t>, 45(1), pp. 5–32. Available at: https://doi.org/10.1023/A:1010933404324.</w:t>
+      </w:r>
+    </w:p>
+    <w:p>
+      <w:pPr>
+        <w:pStyle w:val="Bibliography"/>
+        <w:rPr>
+          <w:rFonts w:ascii="Arial" w:hAnsi="Arial" w:cs="Arial"/>
+        </w:rPr>
+      </w:pPr>
+      <w:proofErr w:type="spellStart"/>
+      <w:r>
+        <w:rPr>
+          <w:rFonts w:ascii="Arial" w:hAnsi="Arial" w:cs="Arial"/>
+        </w:rPr>
+        <w:t>Delen</w:t>
+      </w:r>
+      <w:proofErr w:type="spellEnd"/>
+      <w:r>
+        <w:rPr>
+          <w:rFonts w:ascii="Arial" w:hAnsi="Arial" w:cs="Arial"/>
+        </w:rPr>
+        <w:t xml:space="preserve">, D. </w:t>
       </w:r>
       <w:r>
         <w:rPr>
@@ -1555,27 +1848,13 @@
           <w:i/>
           <w:iCs/>
         </w:rPr>
-        <w:t>Journal of Transport &amp; Health</w:t>
-      </w:r>
-      <w:r>
-        <w:rPr>
-          <w:rFonts w:ascii="Arial" w:hAnsi="Arial" w:cs="Arial"/>
-        </w:rPr>
-        <w:t>, 4, pp. 118–131. Available at: https://doi.org/10.1016/j.jth.2017.01.009.</w:t>
-      </w:r>
-    </w:p>
-    <w:p>
-      <w:pPr>
-        <w:pStyle w:val="Bibliography"/>
-        <w:rPr>
-          <w:rFonts w:ascii="Arial" w:hAnsi="Arial" w:cs="Arial"/>
-        </w:rPr>
-      </w:pPr>
-      <w:r>
-        <w:rPr>
-          <w:rFonts w:ascii="Arial" w:hAnsi="Arial" w:cs="Arial"/>
-        </w:rPr>
-        <w:t xml:space="preserve">Effati, M., Thill, J.-C. and Shabani, S. (2015) ‘Geospatial and machine learning techniques for wicked social science problems: analysis of crash severity on a regional highway corridor’, </w:t>
+        <w:t>et al.</w:t>
+      </w:r>
+      <w:r>
+        <w:rPr>
+          <w:rFonts w:ascii="Arial" w:hAnsi="Arial" w:cs="Arial"/>
+        </w:rPr>
+        <w:t xml:space="preserve"> (2017) ‘Investigating injury severity risk factors in automobile crashes with predictive analytics and sensitivity analysis methods’, </w:t>
       </w:r>
       <w:r>
         <w:rPr>
@@ -1583,13 +1862,13 @@
           <w:i/>
           <w:iCs/>
         </w:rPr>
-        <w:t>Journal of Geographical Systems</w:t>
-      </w:r>
-      <w:r>
-        <w:rPr>
-          <w:rFonts w:ascii="Arial" w:hAnsi="Arial" w:cs="Arial"/>
-        </w:rPr>
-        <w:t>, 17(2), pp. 107–135. Available at: https://doi.org/10.1007/s10109-015-0210-x.</w:t>
+        <w:t>Journal of Transport &amp; Health</w:t>
+      </w:r>
+      <w:r>
+        <w:rPr>
+          <w:rFonts w:ascii="Arial" w:hAnsi="Arial" w:cs="Arial"/>
+        </w:rPr>
+        <w:t>, 4, pp. 118–131. Available at: https://doi.org/10.1016/j.jth.2017.01.009.</w:t>
       </w:r>
     </w:p>
     <w:p>
@@ -1603,7 +1882,7 @@
         <w:rPr>
           <w:rFonts w:ascii="Arial" w:hAnsi="Arial" w:cs="Arial"/>
         </w:rPr>
-        <w:t xml:space="preserve">Iranitalab, A. and Khattak, A. (2017) ‘Comparison of four statistical and machine learning methods for crash severity prediction’, </w:t>
+        <w:t xml:space="preserve">Effati, M., Thill, J.-C. and Shabani, S. (2015) ‘Geospatial and machine learning techniques for wicked social science problems: analysis of crash severity on a regional highway corridor’, </w:t>
       </w:r>
       <w:r>
         <w:rPr>
@@ -1611,13 +1890,13 @@
           <w:i/>
           <w:iCs/>
         </w:rPr>
-        <w:t>Accident Analysis &amp; Prevention</w:t>
-      </w:r>
-      <w:r>
-        <w:rPr>
-          <w:rFonts w:ascii="Arial" w:hAnsi="Arial" w:cs="Arial"/>
-        </w:rPr>
-        <w:t>, 108, pp. 27–36. Available at: https://doi.org/10.1016/j.aap.2017.08.008.</w:t>
+        <w:t>Journal of Geographical Systems</w:t>
+      </w:r>
+      <w:r>
+        <w:rPr>
+          <w:rFonts w:ascii="Arial" w:hAnsi="Arial" w:cs="Arial"/>
+        </w:rPr>
+        <w:t>, 17(2), pp. 107–135. Available at: https://doi.org/10.1007/s10109-015-0210-x.</w:t>
       </w:r>
     </w:p>
     <w:p>
@@ -1631,7 +1910,7 @@
         <w:rPr>
           <w:rFonts w:ascii="Arial" w:hAnsi="Arial" w:cs="Arial"/>
         </w:rPr>
-        <w:t xml:space="preserve">Jeong, H. </w:t>
+        <w:t xml:space="preserve">Fernandez, A. </w:t>
       </w:r>
       <w:r>
         <w:rPr>
@@ -1645,7 +1924,7 @@
         <w:rPr>
           <w:rFonts w:ascii="Arial" w:hAnsi="Arial" w:cs="Arial"/>
         </w:rPr>
-        <w:t xml:space="preserve"> (2018) ‘Classification of motor vehicle crash injury severity: A hybrid approach for imbalanced data’, </w:t>
+        <w:t xml:space="preserve"> (2018) ‘SMOTE for Learning from Imbalanced Data: Progress and Challenges, Marking the 15-year Anniversary’, </w:t>
       </w:r>
       <w:r>
         <w:rPr>
@@ -1653,13 +1932,13 @@
           <w:i/>
           <w:iCs/>
         </w:rPr>
-        <w:t>Accident Analysis &amp; Prevention</w:t>
-      </w:r>
-      <w:r>
-        <w:rPr>
-          <w:rFonts w:ascii="Arial" w:hAnsi="Arial" w:cs="Arial"/>
-        </w:rPr>
-        <w:t>, 120, pp. 250–261. Available at: https://doi.org/10.1016/j.aap.2018.08.025.</w:t>
+        <w:t>Journal of Artificial Intelligence Research</w:t>
+      </w:r>
+      <w:r>
+        <w:rPr>
+          <w:rFonts w:ascii="Arial" w:hAnsi="Arial" w:cs="Arial"/>
+        </w:rPr>
+        <w:t>, 61, pp. 863–905. Available at: https://doi.org/10.1613/jair.1.11192.</w:t>
       </w:r>
     </w:p>
     <w:p>
@@ -1673,7 +1952,7 @@
         <w:rPr>
           <w:rFonts w:ascii="Arial" w:hAnsi="Arial" w:cs="Arial"/>
         </w:rPr>
-        <w:t xml:space="preserve">New Zealand Government (2019) </w:t>
+        <w:t xml:space="preserve">Iranitalab, A. and Khattak, A. (2017) ‘Comparison of four statistical and machine learning methods for crash severity prediction’, </w:t>
       </w:r>
       <w:r>
         <w:rPr>
@@ -1681,13 +1960,13 @@
           <w:i/>
           <w:iCs/>
         </w:rPr>
-        <w:t>Road to Zero: New Zealand’s Road Safety Strategy 2020-2030</w:t>
-      </w:r>
-      <w:r>
-        <w:rPr>
-          <w:rFonts w:ascii="Arial" w:hAnsi="Arial" w:cs="Arial"/>
-        </w:rPr>
-        <w:t>. Wellington, NZ. Available at: https://www.nzta.govt.nz/safety/what-waka-kotahi-is-doing/nz-road-safety-strategy/.</w:t>
+        <w:t>Accident Analysis &amp; Prevention</w:t>
+      </w:r>
+      <w:r>
+        <w:rPr>
+          <w:rFonts w:ascii="Arial" w:hAnsi="Arial" w:cs="Arial"/>
+        </w:rPr>
+        <w:t>, 108, pp. 27–36. Available at: https://doi.org/10.1016/j.aap.2017.08.008.</w:t>
       </w:r>
     </w:p>
     <w:p>
@@ -1701,7 +1980,7 @@
         <w:rPr>
           <w:rFonts w:ascii="Arial" w:hAnsi="Arial" w:cs="Arial"/>
         </w:rPr>
-        <w:t xml:space="preserve">Santos, K., Dias, J.P. and Amado, C. (2022) ‘A literature review of machine learning algorithms for crash injury severity prediction’, </w:t>
+        <w:t xml:space="preserve">Jeong, H. </w:t>
       </w:r>
       <w:r>
         <w:rPr>
@@ -1709,27 +1988,13 @@
           <w:i/>
           <w:iCs/>
         </w:rPr>
-        <w:t>Journal of Safety Research</w:t>
-      </w:r>
-      <w:r>
-        <w:rPr>
-          <w:rFonts w:ascii="Arial" w:hAnsi="Arial" w:cs="Arial"/>
-        </w:rPr>
-        <w:t>, 80, pp. 254–269. Available at: https://doi.org/10.1016/j.jsr.2021.12.007.</w:t>
-      </w:r>
-    </w:p>
-    <w:p>
-      <w:pPr>
-        <w:pStyle w:val="Bibliography"/>
-        <w:rPr>
-          <w:rFonts w:ascii="Arial" w:hAnsi="Arial" w:cs="Arial"/>
-        </w:rPr>
-      </w:pPr>
-      <w:r>
-        <w:rPr>
-          <w:rFonts w:ascii="Arial" w:hAnsi="Arial" w:cs="Arial"/>
-        </w:rPr>
-        <w:t xml:space="preserve">Savolainen, P.T. </w:t>
+        <w:t>et al.</w:t>
+      </w:r>
+      <w:r>
+        <w:rPr>
+          <w:rFonts w:ascii="Arial" w:hAnsi="Arial" w:cs="Arial"/>
+        </w:rPr>
+        <w:t xml:space="preserve"> (2018) ‘Classification of motor vehicle crash injury severity: A hybrid approach for imbalanced data’, </w:t>
       </w:r>
       <w:r>
         <w:rPr>
@@ -1737,13 +2002,27 @@
           <w:i/>
           <w:iCs/>
         </w:rPr>
-        <w:t>et al.</w:t>
-      </w:r>
-      <w:r>
-        <w:rPr>
-          <w:rFonts w:ascii="Arial" w:hAnsi="Arial" w:cs="Arial"/>
-        </w:rPr>
-        <w:t xml:space="preserve"> (2011) ‘The statistical analysis of highway crash-injury severities: A review and assessment of methodological alternatives’, </w:t>
+        <w:t>Accident Analysis &amp; Prevention</w:t>
+      </w:r>
+      <w:r>
+        <w:rPr>
+          <w:rFonts w:ascii="Arial" w:hAnsi="Arial" w:cs="Arial"/>
+        </w:rPr>
+        <w:t>, 120, pp. 250–261. Available at: https://doi.org/10.1016/j.aap.2018.08.025.</w:t>
+      </w:r>
+    </w:p>
+    <w:p>
+      <w:pPr>
+        <w:pStyle w:val="Bibliography"/>
+        <w:rPr>
+          <w:rFonts w:ascii="Arial" w:hAnsi="Arial" w:cs="Arial"/>
+        </w:rPr>
+      </w:pPr>
+      <w:r>
+        <w:rPr>
+          <w:rFonts w:ascii="Arial" w:hAnsi="Arial" w:cs="Arial"/>
+        </w:rPr>
+        <w:t xml:space="preserve">New Zealand Government (2019) </w:t>
       </w:r>
       <w:r>
         <w:rPr>
@@ -1751,13 +2030,13 @@
           <w:i/>
           <w:iCs/>
         </w:rPr>
-        <w:t>Accident Analysis &amp; Prevention</w:t>
-      </w:r>
-      <w:r>
-        <w:rPr>
-          <w:rFonts w:ascii="Arial" w:hAnsi="Arial" w:cs="Arial"/>
-        </w:rPr>
-        <w:t>, 43(5), pp. 1666–1676. Available at: https://doi.org/10.1016/j.aap.2011.03.025.</w:t>
+        <w:t>Road to Zero: New Zealand’s Road Safety Strategy 2020-2030</w:t>
+      </w:r>
+      <w:r>
+        <w:rPr>
+          <w:rFonts w:ascii="Arial" w:hAnsi="Arial" w:cs="Arial"/>
+        </w:rPr>
+        <w:t>. Wellington, NZ. Available at: https://www.nzta.govt.nz/safety/what-waka-kotahi-is-doing/nz-road-safety-strategy/.</w:t>
       </w:r>
     </w:p>
     <w:p>
@@ -1771,7 +2050,7 @@
         <w:rPr>
           <w:rFonts w:ascii="Arial" w:hAnsi="Arial" w:cs="Arial"/>
         </w:rPr>
-        <w:t xml:space="preserve">Tharwat, A. (2020) ‘Classification assessment methods’, </w:t>
+        <w:t xml:space="preserve">Santos, K., Dias, J.P. and Amado, C. (2022) ‘A literature review of machine learning algorithms for crash injury severity prediction’, </w:t>
       </w:r>
       <w:r>
         <w:rPr>
@@ -1779,13 +2058,13 @@
           <w:i/>
           <w:iCs/>
         </w:rPr>
-        <w:t>Applied Computing and Informatics</w:t>
-      </w:r>
-      <w:r>
-        <w:rPr>
-          <w:rFonts w:ascii="Arial" w:hAnsi="Arial" w:cs="Arial"/>
-        </w:rPr>
-        <w:t>, 17(1), pp. 168–192. Available at: https://doi.org/10.1016/j.aci.2018.08.003.</w:t>
+        <w:t>Journal of Safety Research</w:t>
+      </w:r>
+      <w:r>
+        <w:rPr>
+          <w:rFonts w:ascii="Arial" w:hAnsi="Arial" w:cs="Arial"/>
+        </w:rPr>
+        <w:t>, 80, pp. 254–269. Available at: https://doi.org/10.1016/j.jsr.2021.12.007.</w:t>
       </w:r>
     </w:p>
     <w:p>
@@ -1799,7 +2078,7 @@
         <w:rPr>
           <w:rFonts w:ascii="Arial" w:hAnsi="Arial" w:cs="Arial"/>
         </w:rPr>
-        <w:t xml:space="preserve">Waka Kotahi NZ Transport Agency (2023) </w:t>
+        <w:t xml:space="preserve">Savolainen, P.T. </w:t>
       </w:r>
       <w:r>
         <w:rPr>
@@ -1807,27 +2086,13 @@
           <w:i/>
           <w:iCs/>
         </w:rPr>
-        <w:t>Crash Analysis System (CAS) Open Data</w:t>
-      </w:r>
-      <w:r>
-        <w:rPr>
-          <w:rFonts w:ascii="Arial" w:hAnsi="Arial" w:cs="Arial"/>
-        </w:rPr>
-        <w:t>. Available at: https://opendata-nzta.opendata.arcgis.com/search?tags=CAS (Accessed: 20 April 2023).</w:t>
-      </w:r>
-    </w:p>
-    <w:p>
-      <w:pPr>
-        <w:pStyle w:val="Bibliography"/>
-        <w:rPr>
-          <w:rFonts w:ascii="Arial" w:hAnsi="Arial" w:cs="Arial"/>
-        </w:rPr>
-      </w:pPr>
-      <w:r>
-        <w:rPr>
-          <w:rFonts w:ascii="Arial" w:hAnsi="Arial" w:cs="Arial"/>
-        </w:rPr>
-        <w:t xml:space="preserve">Wang, X. and Kim, S.H. (2019) ‘Prediction and Factor Identification for Crash Severity: Comparison of Discrete Choice and Tree-Based Models’, </w:t>
+        <w:t>et al.</w:t>
+      </w:r>
+      <w:r>
+        <w:rPr>
+          <w:rFonts w:ascii="Arial" w:hAnsi="Arial" w:cs="Arial"/>
+        </w:rPr>
+        <w:t xml:space="preserve"> (2011) ‘The statistical analysis of highway crash-injury severities: A review and assessment of methodological alternatives’, </w:t>
       </w:r>
       <w:r>
         <w:rPr>
@@ -1835,6 +2100,98 @@
           <w:i/>
           <w:iCs/>
         </w:rPr>
+        <w:t>Accident Analysis &amp; Prevention</w:t>
+      </w:r>
+      <w:r>
+        <w:rPr>
+          <w:rFonts w:ascii="Arial" w:hAnsi="Arial" w:cs="Arial"/>
+        </w:rPr>
+        <w:t>, 43(5), pp. 1666–1676. Available at: https://doi.org/10.1016/j.aap.2011.03.025.</w:t>
+      </w:r>
+    </w:p>
+    <w:p>
+      <w:pPr>
+        <w:pStyle w:val="Bibliography"/>
+        <w:rPr>
+          <w:rFonts w:ascii="Arial" w:hAnsi="Arial" w:cs="Arial"/>
+        </w:rPr>
+      </w:pPr>
+      <w:proofErr w:type="spellStart"/>
+      <w:r>
+        <w:rPr>
+          <w:rFonts w:ascii="Arial" w:hAnsi="Arial" w:cs="Arial"/>
+        </w:rPr>
+        <w:t>Tharwat</w:t>
+      </w:r>
+      <w:proofErr w:type="spellEnd"/>
+      <w:r>
+        <w:rPr>
+          <w:rFonts w:ascii="Arial" w:hAnsi="Arial" w:cs="Arial"/>
+        </w:rPr>
+        <w:t xml:space="preserve">, A. (2020) ‘Classification assessment methods’, </w:t>
+      </w:r>
+      <w:r>
+        <w:rPr>
+          <w:rFonts w:ascii="Arial" w:hAnsi="Arial" w:cs="Arial"/>
+          <w:i/>
+          <w:iCs/>
+        </w:rPr>
+        <w:t>Applied Computing and Informatics</w:t>
+      </w:r>
+      <w:r>
+        <w:rPr>
+          <w:rFonts w:ascii="Arial" w:hAnsi="Arial" w:cs="Arial"/>
+        </w:rPr>
+        <w:t>, 17(1), pp. 168–192. Available at: https://doi.org/10.1016/j.aci.2018.08.003.</w:t>
+      </w:r>
+    </w:p>
+    <w:p>
+      <w:pPr>
+        <w:pStyle w:val="Bibliography"/>
+        <w:rPr>
+          <w:rFonts w:ascii="Arial" w:hAnsi="Arial" w:cs="Arial"/>
+        </w:rPr>
+      </w:pPr>
+      <w:r>
+        <w:rPr>
+          <w:rFonts w:ascii="Arial" w:hAnsi="Arial" w:cs="Arial"/>
+        </w:rPr>
+        <w:t xml:space="preserve">Waka Kotahi NZ Transport Agency (2023) </w:t>
+      </w:r>
+      <w:r>
+        <w:rPr>
+          <w:rFonts w:ascii="Arial" w:hAnsi="Arial" w:cs="Arial"/>
+          <w:i/>
+          <w:iCs/>
+        </w:rPr>
+        <w:t>Crash Analysis System (CAS) Open Data</w:t>
+      </w:r>
+      <w:r>
+        <w:rPr>
+          <w:rFonts w:ascii="Arial" w:hAnsi="Arial" w:cs="Arial"/>
+        </w:rPr>
+        <w:t>. Available at: https://opendata-nzta.opendata.arcgis.com/search?tags=CAS (Accessed: 20 April 2023).</w:t>
+      </w:r>
+    </w:p>
+    <w:p>
+      <w:pPr>
+        <w:pStyle w:val="Bibliography"/>
+        <w:rPr>
+          <w:rFonts w:ascii="Arial" w:hAnsi="Arial" w:cs="Arial"/>
+        </w:rPr>
+      </w:pPr>
+      <w:r>
+        <w:rPr>
+          <w:rFonts w:ascii="Arial" w:hAnsi="Arial" w:cs="Arial"/>
+        </w:rPr>
+        <w:t xml:space="preserve">Wang, X. and Kim, S.H. (2019) ‘Prediction and Factor Identification for Crash Severity: Comparison of Discrete Choice and Tree-Based Models’, </w:t>
+      </w:r>
+      <w:r>
+        <w:rPr>
+          <w:rFonts w:ascii="Arial" w:hAnsi="Arial" w:cs="Arial"/>
+          <w:i/>
+          <w:iCs/>
+        </w:rPr>
         <w:t>Transportation Research Record</w:t>
       </w:r>
       <w:r>
@@ -1855,6 +2212,7 @@
         <w:rPr>
           <w:rFonts w:ascii="Arial" w:hAnsi="Arial" w:cs="Arial"/>
         </w:rPr>
+        <w:lastRenderedPageBreak/>
         <w:t xml:space="preserve">Ziakopoulos, A. and Yannis, G. (2020) ‘A review of spatial approaches in road safety’, </w:t>
       </w:r>
       <w:r>
@@ -1891,6 +2249,119 @@
 <file path=word/numbering.xml><?xml version="1.0" encoding="utf-8"?>
 <w:numbering xmlns:wpc="http://schemas.microsoft.com/office/word/2010/wordprocessingCanvas" xmlns:cx="http://schemas.microsoft.com/office/drawing/2014/chartex" xmlns:cx1="http://schemas.microsoft.com/office/drawing/2015/9/8/chartex" xmlns:cx2="http://schemas.microsoft.com/office/drawing/2015/10/21/chartex" xmlns:cx3="http://schemas.microsoft.com/office/drawing/2016/5/9/chartex" xmlns:cx4="http://schemas.microsoft.com/office/drawing/2016/5/10/chartex" xmlns:cx5="http://schemas.microsoft.com/office/drawing/2016/5/11/chartex" xmlns:cx6="http://schemas.microsoft.com/office/drawing/2016/5/12/chartex" xmlns:cx7="http://schemas.microsoft.com/office/drawing/2016/5/13/chartex" xmlns:cx8="http://schemas.microsoft.com/office/drawing/2016/5/14/chartex" xmlns:mc="http://schemas.openxmlformats.org/markup-compatibility/2006" xmlns:aink="http://schemas.microsoft.com/office/drawing/2016/ink" xmlns:am3d="http://schemas.microsoft.com/office/drawing/2017/model3d" xmlns:o="urn:schemas-microsoft-com:office:office" xmlns:oel="http://schemas.microsoft.com/office/2019/extlst" xmlns:r="http://schemas.openxmlformats.org/officeDocument/2006/relationships" xmlns:m="http://schemas.openxmlformats.org/officeDocument/2006/math" xmlns:v="urn:schemas-microsoft-com:vml" xmlns:wp14="http://schemas.microsoft.com/office/word/2010/wordprocessingDrawing" xmlns:wp="http://schemas.openxmlformats.org/drawingml/2006/wordprocessingDrawing" xmlns:w10="urn:schemas-microsoft-com:office:word" xmlns:w="http://schemas.openxmlformats.org/wordprocessingml/2006/main" xmlns:w14="http://schemas.microsoft.com/office/word/2010/wordml" xmlns:w15="http://schemas.microsoft.com/office/word/2012/wordml" xmlns:w16cex="http://schemas.microsoft.com/office/word/2018/wordml/cex" xmlns:w16cid="http://schemas.microsoft.com/office/word/2016/wordml/cid" xmlns:w16="http://schemas.microsoft.com/office/word/2018/wordml" xmlns:w16du="http://schemas.microsoft.com/office/word/2023/wordml/word16du" xmlns:w16sdtdh="http://schemas.microsoft.com/office/word/2020/wordml/sdtdatahash" xmlns:w16se="http://schemas.microsoft.com/office/word/2015/wordml/symex" xmlns:wpg="http://schemas.microsoft.com/office/word/2010/wordprocessingGroup" xmlns:wpi="http://schemas.microsoft.com/office/word/2010/wordprocessingInk" xmlns:wne="http://schemas.microsoft.com/office/word/2006/wordml" xmlns:wps="http://schemas.microsoft.com/office/word/2010/wordprocessingShape" mc:Ignorable="w14 w15 w16se w16cid w16 w16cex w16sdtdh wp14">
   <w:abstractNum w:abstractNumId="0" w15:restartNumberingAfterBreak="0">
+    <w:nsid w:val="07161430"/>
+    <w:multiLevelType w:val="multilevel"/>
+    <w:tmpl w:val="4316F958"/>
+    <w:lvl w:ilvl="0">
+      <w:start w:val="1"/>
+      <w:numFmt w:val="decimal"/>
+      <w:lvlText w:val="%1."/>
+      <w:lvlJc w:val="left"/>
+      <w:pPr>
+        <w:tabs>
+          <w:tab w:val="num" w:pos="720"/>
+        </w:tabs>
+        <w:ind w:left="720" w:hanging="360"/>
+      </w:pPr>
+    </w:lvl>
+    <w:lvl w:ilvl="1" w:tentative="1">
+      <w:start w:val="1"/>
+      <w:numFmt w:val="decimal"/>
+      <w:lvlText w:val="%2."/>
+      <w:lvlJc w:val="left"/>
+      <w:pPr>
+        <w:tabs>
+          <w:tab w:val="num" w:pos="1440"/>
+        </w:tabs>
+        <w:ind w:left="1440" w:hanging="360"/>
+      </w:pPr>
+    </w:lvl>
+    <w:lvl w:ilvl="2" w:tentative="1">
+      <w:start w:val="1"/>
+      <w:numFmt w:val="decimal"/>
+      <w:lvlText w:val="%3."/>
+      <w:lvlJc w:val="left"/>
+      <w:pPr>
+        <w:tabs>
+          <w:tab w:val="num" w:pos="2160"/>
+        </w:tabs>
+        <w:ind w:left="2160" w:hanging="360"/>
+      </w:pPr>
+    </w:lvl>
+    <w:lvl w:ilvl="3" w:tentative="1">
+      <w:start w:val="1"/>
+      <w:numFmt w:val="decimal"/>
+      <w:lvlText w:val="%4."/>
+      <w:lvlJc w:val="left"/>
+      <w:pPr>
+        <w:tabs>
+          <w:tab w:val="num" w:pos="2880"/>
+        </w:tabs>
+        <w:ind w:left="2880" w:hanging="360"/>
+      </w:pPr>
+    </w:lvl>
+    <w:lvl w:ilvl="4" w:tentative="1">
+      <w:start w:val="1"/>
+      <w:numFmt w:val="decimal"/>
+      <w:lvlText w:val="%5."/>
+      <w:lvlJc w:val="left"/>
+      <w:pPr>
+        <w:tabs>
+          <w:tab w:val="num" w:pos="3600"/>
+        </w:tabs>
+        <w:ind w:left="3600" w:hanging="360"/>
+      </w:pPr>
+    </w:lvl>
+    <w:lvl w:ilvl="5" w:tentative="1">
+      <w:start w:val="1"/>
+      <w:numFmt w:val="decimal"/>
+      <w:lvlText w:val="%6."/>
+      <w:lvlJc w:val="left"/>
+      <w:pPr>
+        <w:tabs>
+          <w:tab w:val="num" w:pos="4320"/>
+        </w:tabs>
+        <w:ind w:left="4320" w:hanging="360"/>
+      </w:pPr>
+    </w:lvl>
+    <w:lvl w:ilvl="6" w:tentative="1">
+      <w:start w:val="1"/>
+      <w:numFmt w:val="decimal"/>
+      <w:lvlText w:val="%7."/>
+      <w:lvlJc w:val="left"/>
+      <w:pPr>
+        <w:tabs>
+          <w:tab w:val="num" w:pos="5040"/>
+        </w:tabs>
+        <w:ind w:left="5040" w:hanging="360"/>
+      </w:pPr>
+    </w:lvl>
+    <w:lvl w:ilvl="7" w:tentative="1">
+      <w:start w:val="1"/>
+      <w:numFmt w:val="decimal"/>
+      <w:lvlText w:val="%8."/>
+      <w:lvlJc w:val="left"/>
+      <w:pPr>
+        <w:tabs>
+          <w:tab w:val="num" w:pos="5760"/>
+        </w:tabs>
+        <w:ind w:left="5760" w:hanging="360"/>
+      </w:pPr>
+    </w:lvl>
+    <w:lvl w:ilvl="8" w:tentative="1">
+      <w:start w:val="1"/>
+      <w:numFmt w:val="decimal"/>
+      <w:lvlText w:val="%9."/>
+      <w:lvlJc w:val="left"/>
+      <w:pPr>
+        <w:tabs>
+          <w:tab w:val="num" w:pos="6480"/>
+        </w:tabs>
+        <w:ind w:left="6480" w:hanging="360"/>
+      </w:pPr>
+    </w:lvl>
+  </w:abstractNum>
+  <w:abstractNum w:abstractNumId="1" w15:restartNumberingAfterBreak="0">
     <w:nsid w:val="0E627CD8"/>
     <w:multiLevelType w:val="hybridMultilevel"/>
     <w:tmpl w:val="0FA6BFC6"/>
@@ -1979,7 +2450,120 @@
       </w:pPr>
     </w:lvl>
   </w:abstractNum>
-  <w:abstractNum w:abstractNumId="1" w15:restartNumberingAfterBreak="0">
+  <w:abstractNum w:abstractNumId="2" w15:restartNumberingAfterBreak="0">
+    <w:nsid w:val="157E356F"/>
+    <w:multiLevelType w:val="hybridMultilevel"/>
+    <w:tmpl w:val="4F9EB00A"/>
+    <w:lvl w:ilvl="0" w:tplc="08090001">
+      <w:start w:val="1"/>
+      <w:numFmt w:val="bullet"/>
+      <w:lvlText w:val=""/>
+      <w:lvlJc w:val="left"/>
+      <w:pPr>
+        <w:ind w:left="720" w:hanging="360"/>
+      </w:pPr>
+      <w:rPr>
+        <w:rFonts w:ascii="Symbol" w:hAnsi="Symbol" w:hint="default"/>
+      </w:rPr>
+    </w:lvl>
+    <w:lvl w:ilvl="1" w:tplc="08090003" w:tentative="1">
+      <w:start w:val="1"/>
+      <w:numFmt w:val="bullet"/>
+      <w:lvlText w:val="o"/>
+      <w:lvlJc w:val="left"/>
+      <w:pPr>
+        <w:ind w:left="1440" w:hanging="360"/>
+      </w:pPr>
+      <w:rPr>
+        <w:rFonts w:ascii="Courier New" w:hAnsi="Courier New" w:cs="Courier New" w:hint="default"/>
+      </w:rPr>
+    </w:lvl>
+    <w:lvl w:ilvl="2" w:tplc="08090005" w:tentative="1">
+      <w:start w:val="1"/>
+      <w:numFmt w:val="bullet"/>
+      <w:lvlText w:val=""/>
+      <w:lvlJc w:val="left"/>
+      <w:pPr>
+        <w:ind w:left="2160" w:hanging="360"/>
+      </w:pPr>
+      <w:rPr>
+        <w:rFonts w:ascii="Wingdings" w:hAnsi="Wingdings" w:hint="default"/>
+      </w:rPr>
+    </w:lvl>
+    <w:lvl w:ilvl="3" w:tplc="08090001" w:tentative="1">
+      <w:start w:val="1"/>
+      <w:numFmt w:val="bullet"/>
+      <w:lvlText w:val=""/>
+      <w:lvlJc w:val="left"/>
+      <w:pPr>
+        <w:ind w:left="2880" w:hanging="360"/>
+      </w:pPr>
+      <w:rPr>
+        <w:rFonts w:ascii="Symbol" w:hAnsi="Symbol" w:hint="default"/>
+      </w:rPr>
+    </w:lvl>
+    <w:lvl w:ilvl="4" w:tplc="08090003" w:tentative="1">
+      <w:start w:val="1"/>
+      <w:numFmt w:val="bullet"/>
+      <w:lvlText w:val="o"/>
+      <w:lvlJc w:val="left"/>
+      <w:pPr>
+        <w:ind w:left="3600" w:hanging="360"/>
+      </w:pPr>
+      <w:rPr>
+        <w:rFonts w:ascii="Courier New" w:hAnsi="Courier New" w:cs="Courier New" w:hint="default"/>
+      </w:rPr>
+    </w:lvl>
+    <w:lvl w:ilvl="5" w:tplc="08090005" w:tentative="1">
+      <w:start w:val="1"/>
+      <w:numFmt w:val="bullet"/>
+      <w:lvlText w:val=""/>
+      <w:lvlJc w:val="left"/>
+      <w:pPr>
+        <w:ind w:left="4320" w:hanging="360"/>
+      </w:pPr>
+      <w:rPr>
+        <w:rFonts w:ascii="Wingdings" w:hAnsi="Wingdings" w:hint="default"/>
+      </w:rPr>
+    </w:lvl>
+    <w:lvl w:ilvl="6" w:tplc="08090001" w:tentative="1">
+      <w:start w:val="1"/>
+      <w:numFmt w:val="bullet"/>
+      <w:lvlText w:val=""/>
+      <w:lvlJc w:val="left"/>
+      <w:pPr>
+        <w:ind w:left="5040" w:hanging="360"/>
+      </w:pPr>
+      <w:rPr>
+        <w:rFonts w:ascii="Symbol" w:hAnsi="Symbol" w:hint="default"/>
+      </w:rPr>
+    </w:lvl>
+    <w:lvl w:ilvl="7" w:tplc="08090003" w:tentative="1">
+      <w:start w:val="1"/>
+      <w:numFmt w:val="bullet"/>
+      <w:lvlText w:val="o"/>
+      <w:lvlJc w:val="left"/>
+      <w:pPr>
+        <w:ind w:left="5760" w:hanging="360"/>
+      </w:pPr>
+      <w:rPr>
+        <w:rFonts w:ascii="Courier New" w:hAnsi="Courier New" w:cs="Courier New" w:hint="default"/>
+      </w:rPr>
+    </w:lvl>
+    <w:lvl w:ilvl="8" w:tplc="08090005" w:tentative="1">
+      <w:start w:val="1"/>
+      <w:numFmt w:val="bullet"/>
+      <w:lvlText w:val=""/>
+      <w:lvlJc w:val="left"/>
+      <w:pPr>
+        <w:ind w:left="6480" w:hanging="360"/>
+      </w:pPr>
+      <w:rPr>
+        <w:rFonts w:ascii="Wingdings" w:hAnsi="Wingdings" w:hint="default"/>
+      </w:rPr>
+    </w:lvl>
+  </w:abstractNum>
+  <w:abstractNum w:abstractNumId="3" w15:restartNumberingAfterBreak="0">
     <w:nsid w:val="1BC6408C"/>
     <w:multiLevelType w:val="hybridMultilevel"/>
     <w:tmpl w:val="1DAA72D8"/>
@@ -2092,7 +2676,7 @@
       </w:rPr>
     </w:lvl>
   </w:abstractNum>
-  <w:abstractNum w:abstractNumId="2" w15:restartNumberingAfterBreak="0">
+  <w:abstractNum w:abstractNumId="4" w15:restartNumberingAfterBreak="0">
     <w:nsid w:val="2F145A6A"/>
     <w:multiLevelType w:val="multilevel"/>
     <w:tmpl w:val="DB388F7C"/>
@@ -2205,7 +2789,7 @@
       </w:pPr>
     </w:lvl>
   </w:abstractNum>
-  <w:abstractNum w:abstractNumId="3" w15:restartNumberingAfterBreak="0">
+  <w:abstractNum w:abstractNumId="5" w15:restartNumberingAfterBreak="0">
     <w:nsid w:val="38294BFA"/>
     <w:multiLevelType w:val="hybridMultilevel"/>
     <w:tmpl w:val="A678CF72"/>
@@ -2294,7 +2878,7 @@
       </w:pPr>
     </w:lvl>
   </w:abstractNum>
-  <w:abstractNum w:abstractNumId="4" w15:restartNumberingAfterBreak="0">
+  <w:abstractNum w:abstractNumId="6" w15:restartNumberingAfterBreak="0">
     <w:nsid w:val="394F4703"/>
     <w:multiLevelType w:val="hybridMultilevel"/>
     <w:tmpl w:val="2360A252"/>
@@ -2407,7 +2991,7 @@
       </w:rPr>
     </w:lvl>
   </w:abstractNum>
-  <w:abstractNum w:abstractNumId="5" w15:restartNumberingAfterBreak="0">
+  <w:abstractNum w:abstractNumId="7" w15:restartNumberingAfterBreak="0">
     <w:nsid w:val="4A7062A1"/>
     <w:multiLevelType w:val="hybridMultilevel"/>
     <w:tmpl w:val="9C3E60B6"/>
@@ -2496,7 +3080,7 @@
       </w:pPr>
     </w:lvl>
   </w:abstractNum>
-  <w:abstractNum w:abstractNumId="6" w15:restartNumberingAfterBreak="0">
+  <w:abstractNum w:abstractNumId="8" w15:restartNumberingAfterBreak="0">
     <w:nsid w:val="4AC934D3"/>
     <w:multiLevelType w:val="hybridMultilevel"/>
     <w:tmpl w:val="D9227604"/>
@@ -2608,7 +3192,7 @@
       </w:rPr>
     </w:lvl>
   </w:abstractNum>
-  <w:abstractNum w:abstractNumId="7" w15:restartNumberingAfterBreak="0">
+  <w:abstractNum w:abstractNumId="9" w15:restartNumberingAfterBreak="0">
     <w:nsid w:val="5240388D"/>
     <w:multiLevelType w:val="hybridMultilevel"/>
     <w:tmpl w:val="4A02C680"/>
@@ -2697,7 +3281,7 @@
       </w:pPr>
     </w:lvl>
   </w:abstractNum>
-  <w:abstractNum w:abstractNumId="8" w15:restartNumberingAfterBreak="0">
+  <w:abstractNum w:abstractNumId="10" w15:restartNumberingAfterBreak="0">
     <w:nsid w:val="60C64EA7"/>
     <w:multiLevelType w:val="hybridMultilevel"/>
     <w:tmpl w:val="32D43CD2"/>
@@ -2786,7 +3370,7 @@
       </w:pPr>
     </w:lvl>
   </w:abstractNum>
-  <w:abstractNum w:abstractNumId="9" w15:restartNumberingAfterBreak="0">
+  <w:abstractNum w:abstractNumId="11" w15:restartNumberingAfterBreak="0">
     <w:nsid w:val="647116EC"/>
     <w:multiLevelType w:val="hybridMultilevel"/>
     <w:tmpl w:val="CECE5974"/>
@@ -2875,7 +3459,7 @@
       </w:pPr>
     </w:lvl>
   </w:abstractNum>
-  <w:abstractNum w:abstractNumId="10" w15:restartNumberingAfterBreak="0">
+  <w:abstractNum w:abstractNumId="12" w15:restartNumberingAfterBreak="0">
     <w:nsid w:val="6D33173D"/>
     <w:multiLevelType w:val="hybridMultilevel"/>
     <w:tmpl w:val="9C329876"/>
@@ -2987,7 +3571,7 @@
       </w:rPr>
     </w:lvl>
   </w:abstractNum>
-  <w:abstractNum w:abstractNumId="11" w15:restartNumberingAfterBreak="0">
+  <w:abstractNum w:abstractNumId="13" w15:restartNumberingAfterBreak="0">
     <w:nsid w:val="7062324C"/>
     <w:multiLevelType w:val="hybridMultilevel"/>
     <w:tmpl w:val="A7922A94"/>
@@ -3076,7 +3660,7 @@
       </w:pPr>
     </w:lvl>
   </w:abstractNum>
-  <w:abstractNum w:abstractNumId="12" w15:restartNumberingAfterBreak="0">
+  <w:abstractNum w:abstractNumId="14" w15:restartNumberingAfterBreak="0">
     <w:nsid w:val="744C4BD3"/>
     <w:multiLevelType w:val="hybridMultilevel"/>
     <w:tmpl w:val="A678CF72"/>
@@ -3165,7 +3749,7 @@
       </w:pPr>
     </w:lvl>
   </w:abstractNum>
-  <w:abstractNum w:abstractNumId="13" w15:restartNumberingAfterBreak="0">
+  <w:abstractNum w:abstractNumId="15" w15:restartNumberingAfterBreak="0">
     <w:nsid w:val="7E710045"/>
     <w:multiLevelType w:val="hybridMultilevel"/>
     <w:tmpl w:val="D0B2BB26"/>
@@ -3255,46 +3839,52 @@
     </w:lvl>
   </w:abstractNum>
   <w:num w:numId="1" w16cid:durableId="1352801879">
+    <w:abstractNumId w:val="6"/>
+  </w:num>
+  <w:num w:numId="2" w16cid:durableId="721709414">
+    <w:abstractNumId w:val="7"/>
+  </w:num>
+  <w:num w:numId="3" w16cid:durableId="1819571016">
+    <w:abstractNumId w:val="15"/>
+  </w:num>
+  <w:num w:numId="4" w16cid:durableId="495920517">
+    <w:abstractNumId w:val="1"/>
+  </w:num>
+  <w:num w:numId="5" w16cid:durableId="1691027586">
+    <w:abstractNumId w:val="9"/>
+  </w:num>
+  <w:num w:numId="6" w16cid:durableId="1115101120">
+    <w:abstractNumId w:val="11"/>
+  </w:num>
+  <w:num w:numId="7" w16cid:durableId="2059545312">
+    <w:abstractNumId w:val="10"/>
+  </w:num>
+  <w:num w:numId="8" w16cid:durableId="1826318471">
+    <w:abstractNumId w:val="13"/>
+  </w:num>
+  <w:num w:numId="9" w16cid:durableId="1691641178">
+    <w:abstractNumId w:val="8"/>
+  </w:num>
+  <w:num w:numId="10" w16cid:durableId="1155029981">
+    <w:abstractNumId w:val="12"/>
+  </w:num>
+  <w:num w:numId="11" w16cid:durableId="1264606697">
     <w:abstractNumId w:val="4"/>
   </w:num>
-  <w:num w:numId="2" w16cid:durableId="721709414">
+  <w:num w:numId="12" w16cid:durableId="1737894805">
+    <w:abstractNumId w:val="3"/>
+  </w:num>
+  <w:num w:numId="13" w16cid:durableId="660087668">
+    <w:abstractNumId w:val="14"/>
+  </w:num>
+  <w:num w:numId="14" w16cid:durableId="2558553">
     <w:abstractNumId w:val="5"/>
   </w:num>
-  <w:num w:numId="3" w16cid:durableId="1819571016">
-    <w:abstractNumId w:val="13"/>
-  </w:num>
-  <w:num w:numId="4" w16cid:durableId="495920517">
+  <w:num w:numId="15" w16cid:durableId="1393695634">
     <w:abstractNumId w:val="0"/>
   </w:num>
-  <w:num w:numId="5" w16cid:durableId="1691027586">
-    <w:abstractNumId w:val="7"/>
-  </w:num>
-  <w:num w:numId="6" w16cid:durableId="1115101120">
-    <w:abstractNumId w:val="9"/>
-  </w:num>
-  <w:num w:numId="7" w16cid:durableId="2059545312">
-    <w:abstractNumId w:val="8"/>
-  </w:num>
-  <w:num w:numId="8" w16cid:durableId="1826318471">
-    <w:abstractNumId w:val="11"/>
-  </w:num>
-  <w:num w:numId="9" w16cid:durableId="1691641178">
-    <w:abstractNumId w:val="6"/>
-  </w:num>
-  <w:num w:numId="10" w16cid:durableId="1155029981">
-    <w:abstractNumId w:val="10"/>
-  </w:num>
-  <w:num w:numId="11" w16cid:durableId="1264606697">
+  <w:num w:numId="16" w16cid:durableId="898519639">
     <w:abstractNumId w:val="2"/>
-  </w:num>
-  <w:num w:numId="12" w16cid:durableId="1737894805">
-    <w:abstractNumId w:val="1"/>
-  </w:num>
-  <w:num w:numId="13" w16cid:durableId="660087668">
-    <w:abstractNumId w:val="12"/>
-  </w:num>
-  <w:num w:numId="14" w16cid:durableId="2558553">
-    <w:abstractNumId w:val="3"/>
   </w:num>
 </w:numbering>
 </file>
@@ -3698,7 +4288,10 @@
   <w:style w:type="paragraph" w:default="1" w:styleId="Normal">
     <w:name w:val="Normal"/>
     <w:qFormat/>
-    <w:rsid w:val="00C27676"/>
+    <w:rsid w:val="00A77AE8"/>
+    <w:pPr>
+      <w:jc w:val="left"/>
+    </w:pPr>
   </w:style>
   <w:style w:type="paragraph" w:styleId="Heading1">
     <w:name w:val="heading 1"/>
@@ -3905,7 +4498,6 @@
   <w:style w:type="character" w:default="1" w:styleId="DefaultParagraphFont">
     <w:name w:val="Default Paragraph Font"/>
     <w:uiPriority w:val="1"/>
-    <w:semiHidden/>
     <w:unhideWhenUsed/>
   </w:style>
   <w:style w:type="table" w:default="1" w:styleId="TableNormal">
@@ -4465,7 +5057,6 @@
     <w:rsid w:val="00A317D8"/>
     <w:pPr>
       <w:spacing w:before="100" w:beforeAutospacing="1" w:after="100" w:afterAutospacing="1" w:line="240" w:lineRule="auto"/>
-      <w:jc w:val="left"/>
     </w:pPr>
     <w:rPr>
       <w:rFonts w:ascii="Times New Roman" w:eastAsia="Times New Roman" w:hAnsi="Times New Roman" w:cs="Times New Roman"/>

</xml_diff>